<commit_message>
Book 9 pdf ready for upload
</commit_message>
<xml_diff>
--- a/arr/book_front_matter/base_layout_for_pdf.docx
+++ b/arr/book_front_matter/base_layout_for_pdf.docx
@@ -372,19 +372,11 @@
         </w:rPr>
         <w:t xml:space="preserve">The Australian Rainfall and Runoff: A guide to flood estimation (ARR) </w:t>
       </w:r>
-      <w:proofErr w:type="gramStart"/>
-      <w:r>
-        <w:rPr>
-          <w:rFonts w:ascii="Times New Roman" w:hAnsi="Times New Roman" w:cs="Times New Roman"/>
-        </w:rPr>
-        <w:t>is licensed</w:t>
-      </w:r>
-      <w:proofErr w:type="gramEnd"/>
-      <w:r>
-        <w:rPr>
-          <w:rFonts w:ascii="Times New Roman" w:hAnsi="Times New Roman" w:cs="Times New Roman"/>
-        </w:rPr>
-        <w:t xml:space="preserve"> under the</w:t>
+      <w:r>
+        <w:rPr>
+          <w:rFonts w:ascii="Times New Roman" w:hAnsi="Times New Roman" w:cs="Times New Roman"/>
+        </w:rPr>
+        <w:t>is licensed under the</w:t>
       </w:r>
       <w:hyperlink r:id="rId8" w:history="1">
         <w:r>
@@ -437,28 +429,15 @@
           <w:shd w:val="clear" w:color="auto" w:fill="FFFFFF"/>
           <w:lang w:eastAsia="en-AU"/>
         </w:rPr>
-        <w:t xml:space="preserve">Please give attribution </w:t>
-      </w:r>
-      <w:proofErr w:type="gramStart"/>
-      <w:r>
-        <w:rPr>
-          <w:rFonts w:ascii="Times New Roman" w:hAnsi="Times New Roman" w:cs="Times New Roman"/>
-          <w:b/>
-          <w:bCs/>
+        <w:t>Please give attribution to:</w:t>
+      </w:r>
+      <w:r>
+        <w:rPr>
+          <w:rFonts w:ascii="Times New Roman" w:hAnsi="Times New Roman" w:cs="Times New Roman"/>
           <w:color w:val="222222"/>
           <w:shd w:val="clear" w:color="auto" w:fill="FFFFFF"/>
           <w:lang w:eastAsia="en-AU"/>
         </w:rPr>
-        <w:t>to:</w:t>
-      </w:r>
-      <w:proofErr w:type="gramEnd"/>
-      <w:r>
-        <w:rPr>
-          <w:rFonts w:ascii="Times New Roman" w:hAnsi="Times New Roman" w:cs="Times New Roman"/>
-          <w:color w:val="222222"/>
-          <w:shd w:val="clear" w:color="auto" w:fill="FFFFFF"/>
-          <w:lang w:eastAsia="en-AU"/>
-        </w:rPr>
         <w:t xml:space="preserve"> </w:t>
       </w:r>
       <w:r>
@@ -547,27 +526,7 @@
           <w:shd w:val="clear" w:color="auto" w:fill="FFFFFF"/>
           <w:lang w:eastAsia="en-AU"/>
         </w:rPr>
-        <w:t xml:space="preserve"> taken steps to both identify third-party material and secure permission for its reproduction and reuse. However, please note that where these materials are not licensed under a Creative Commons licence or similar terms of use, you should obtain permission from the relevant </w:t>
-      </w:r>
-      <w:proofErr w:type="gramStart"/>
-      <w:r>
-        <w:rPr>
-          <w:rFonts w:ascii="Times New Roman" w:hAnsi="Times New Roman" w:cs="Times New Roman"/>
-          <w:color w:val="000000"/>
-          <w:shd w:val="clear" w:color="auto" w:fill="FFFFFF"/>
-          <w:lang w:eastAsia="en-AU"/>
-        </w:rPr>
-        <w:t>third-party</w:t>
-      </w:r>
-      <w:proofErr w:type="gramEnd"/>
-      <w:r>
-        <w:rPr>
-          <w:rFonts w:ascii="Times New Roman" w:hAnsi="Times New Roman" w:cs="Times New Roman"/>
-          <w:color w:val="000000"/>
-          <w:shd w:val="clear" w:color="auto" w:fill="FFFFFF"/>
-          <w:lang w:eastAsia="en-AU"/>
-        </w:rPr>
-        <w:t xml:space="preserve"> to reuse their material beyond the ways you are legally permitted to use them under the fair dealing provisions of the Copyright Act 1968.  </w:t>
+        <w:t xml:space="preserve"> taken steps to both identify third-party material and secure permission for its reproduction and reuse. However, please note that where these materials are not licensed under a Creative Commons licence or similar terms of use, you should obtain permission from the relevant third-party to reuse their material beyond the ways you are legally permitted to use them under the fair dealing provisions of the Copyright Act 1968.  </w:t>
       </w:r>
     </w:p>
     <w:p>
@@ -759,7 +718,7 @@
           <w:rFonts w:ascii="Times New Roman" w:hAnsi="Times New Roman" w:cs="Times New Roman"/>
           <w:szCs w:val="22"/>
         </w:rPr>
-        <w:t xml:space="preserve"> E, Retallick M, </w:t>
+        <w:t xml:space="preserve"> E, </w:t>
       </w:r>
       <w:proofErr w:type="spellStart"/>
       <w:r>
@@ -767,7 +726,7 @@
           <w:rFonts w:ascii="Times New Roman" w:hAnsi="Times New Roman" w:cs="Times New Roman"/>
           <w:szCs w:val="22"/>
         </w:rPr>
-        <w:t>Testoni</w:t>
+        <w:t>Retallick</w:t>
       </w:r>
       <w:proofErr w:type="spellEnd"/>
       <w:r>
@@ -775,7 +734,7 @@
           <w:rFonts w:ascii="Times New Roman" w:hAnsi="Times New Roman" w:cs="Times New Roman"/>
           <w:szCs w:val="22"/>
         </w:rPr>
-        <w:t xml:space="preserve"> I, (Editors) Australian Rainfall and Runoff: A Guide to Flood Estimation, © Commonwealth of Australia (Geoscience Australia), 2016.</w:t>
+        <w:t xml:space="preserve"> M, Testoni I, (Editors) Australian Rainfall and Runoff: A Guide to Flood Estimation, © Commonwealth of Australia (Geoscience Australia), 2016.</w:t>
       </w:r>
     </w:p>
     <w:p>
@@ -824,21 +783,7 @@
         <w:rPr>
           <w:rFonts w:ascii="Times New Roman" w:hAnsi="Times New Roman" w:cs="Times New Roman"/>
         </w:rPr>
-        <w:t xml:space="preserve">In late 2010 and early </w:t>
-      </w:r>
-      <w:proofErr w:type="gramStart"/>
-      <w:r>
-        <w:rPr>
-          <w:rFonts w:ascii="Times New Roman" w:hAnsi="Times New Roman" w:cs="Times New Roman"/>
-        </w:rPr>
-        <w:t>2011</w:t>
-      </w:r>
-      <w:proofErr w:type="gramEnd"/>
-      <w:r>
-        <w:rPr>
-          <w:rFonts w:ascii="Times New Roman" w:hAnsi="Times New Roman" w:cs="Times New Roman"/>
-        </w:rPr>
-        <w:t xml:space="preserve"> Queensland and Victoria were devastated by a series of storms, floods and cyclones that resulted in loss of life, significant property damage and financial loss for many communities. Events such as these highlight the challenges in predicting these extreme events as well as managing their impacts. </w:t>
+        <w:t xml:space="preserve">In late 2010 and early 2011 Queensland and Victoria were devastated by a series of storms, floods and cyclones that resulted in loss of life, significant property damage and financial loss for many communities. Events such as these highlight the challenges in predicting these extreme events as well as managing their impacts. </w:t>
       </w:r>
     </w:p>
     <w:p>
@@ -878,21 +823,7 @@
         <w:rPr>
           <w:rFonts w:ascii="Times New Roman" w:hAnsi="Times New Roman" w:cs="Times New Roman"/>
         </w:rPr>
-        <w:t xml:space="preserve">ARR 2016 will have national application and will be essential for policy and planning decisions related to flood risk in areas as diverse </w:t>
-      </w:r>
-      <w:proofErr w:type="gramStart"/>
-      <w:r>
-        <w:rPr>
-          <w:rFonts w:ascii="Times New Roman" w:hAnsi="Times New Roman" w:cs="Times New Roman"/>
-        </w:rPr>
-        <w:t>as</w:t>
-      </w:r>
-      <w:proofErr w:type="gramEnd"/>
-      <w:r>
-        <w:rPr>
-          <w:rFonts w:ascii="Times New Roman" w:hAnsi="Times New Roman" w:cs="Times New Roman"/>
-        </w:rPr>
-        <w:t>:</w:t>
+        <w:t>ARR 2016 will have national application and will be essential for policy and planning decisions related to flood risk in areas as diverse as:</w:t>
       </w:r>
     </w:p>
     <w:p>
@@ -1186,77 +1117,7 @@
         <w:rPr>
           <w:rFonts w:ascii="Times New Roman" w:hAnsi="Times New Roman" w:cs="Times New Roman"/>
         </w:rPr>
-        <w:t xml:space="preserve">The ARR </w:t>
-      </w:r>
-      <w:proofErr w:type="gramStart"/>
-      <w:r>
-        <w:rPr>
-          <w:rFonts w:ascii="Times New Roman" w:hAnsi="Times New Roman" w:cs="Times New Roman"/>
-        </w:rPr>
-        <w:t>was last updated</w:t>
-      </w:r>
-      <w:proofErr w:type="gramEnd"/>
-      <w:r>
-        <w:rPr>
-          <w:rFonts w:ascii="Times New Roman" w:hAnsi="Times New Roman" w:cs="Times New Roman"/>
-        </w:rPr>
-        <w:t xml:space="preserve"> completely in 1987. Since then, our understanding of the complexity of the Australian landscape has grown. This understanding </w:t>
-      </w:r>
-      <w:proofErr w:type="gramStart"/>
-      <w:r>
-        <w:rPr>
-          <w:rFonts w:ascii="Times New Roman" w:hAnsi="Times New Roman" w:cs="Times New Roman"/>
-        </w:rPr>
-        <w:t>has been gained</w:t>
-      </w:r>
-      <w:proofErr w:type="gramEnd"/>
-      <w:r>
-        <w:rPr>
-          <w:rFonts w:ascii="Times New Roman" w:hAnsi="Times New Roman" w:cs="Times New Roman"/>
-        </w:rPr>
-        <w:t xml:space="preserve"> through the collection and analysis of new data, reflective of Australia’s variable landscape. In previous versions of the ARR, only limited Australian data was available so overseas models </w:t>
-      </w:r>
-      <w:proofErr w:type="gramStart"/>
-      <w:r>
-        <w:rPr>
-          <w:rFonts w:ascii="Times New Roman" w:hAnsi="Times New Roman" w:cs="Times New Roman"/>
-        </w:rPr>
-        <w:t>were applied</w:t>
-      </w:r>
-      <w:proofErr w:type="gramEnd"/>
-      <w:r>
-        <w:rPr>
-          <w:rFonts w:ascii="Times New Roman" w:hAnsi="Times New Roman" w:cs="Times New Roman"/>
-        </w:rPr>
-        <w:t xml:space="preserve"> in many cases. The 2016 revision </w:t>
-      </w:r>
-      <w:proofErr w:type="gramStart"/>
-      <w:r>
-        <w:rPr>
-          <w:rFonts w:ascii="Times New Roman" w:hAnsi="Times New Roman" w:cs="Times New Roman"/>
-        </w:rPr>
-        <w:t>is based</w:t>
-      </w:r>
-      <w:proofErr w:type="gramEnd"/>
-      <w:r>
-        <w:rPr>
-          <w:rFonts w:ascii="Times New Roman" w:hAnsi="Times New Roman" w:cs="Times New Roman"/>
-        </w:rPr>
-        <w:t xml:space="preserve"> wholly on Australian data, including a national database of extreme flood hazards and 30 years of over 8000 rainfall gauges. Not only does the ARR 2016 make use of rich historical data </w:t>
-      </w:r>
-      <w:proofErr w:type="gramStart"/>
-      <w:r>
-        <w:rPr>
-          <w:rFonts w:ascii="Times New Roman" w:hAnsi="Times New Roman" w:cs="Times New Roman"/>
-        </w:rPr>
-        <w:t>but</w:t>
-      </w:r>
-      <w:proofErr w:type="gramEnd"/>
-      <w:r>
-        <w:rPr>
-          <w:rFonts w:ascii="Times New Roman" w:hAnsi="Times New Roman" w:cs="Times New Roman"/>
-        </w:rPr>
-        <w:t xml:space="preserve"> its digital format will allow new data and information to be incorporated as it becomes available. </w:t>
+        <w:t xml:space="preserve">The ARR was last updated completely in 1987. Since then, our understanding of the complexity of the Australian landscape has grown. This understanding has been gained through the collection and analysis of new data, reflective of Australia’s variable landscape. In previous versions of the ARR, only limited Australian data was available so overseas models were applied in many cases. The 2016 revision is based wholly on Australian data, including a national database of extreme flood hazards and 30 years of over 8000 rainfall gauges. Not only does the ARR 2016 make use of rich historical data but its digital format will allow new data and information to be incorporated as it becomes available. </w:t>
       </w:r>
     </w:p>
     <w:p>
@@ -1290,21 +1151,7 @@
         <w:rPr>
           <w:rFonts w:ascii="Times New Roman" w:hAnsi="Times New Roman" w:cs="Times New Roman"/>
         </w:rPr>
-        <w:t xml:space="preserve"> to reduce the social and economic </w:t>
-      </w:r>
-      <w:proofErr w:type="gramStart"/>
-      <w:r>
-        <w:rPr>
-          <w:rFonts w:ascii="Times New Roman" w:hAnsi="Times New Roman" w:cs="Times New Roman"/>
-        </w:rPr>
-        <w:t>impacts</w:t>
-      </w:r>
-      <w:proofErr w:type="gramEnd"/>
-      <w:r>
-        <w:rPr>
-          <w:rFonts w:ascii="Times New Roman" w:hAnsi="Times New Roman" w:cs="Times New Roman"/>
-        </w:rPr>
-        <w:t xml:space="preserve"> of floods and will help strengthen the resilience of our communities. </w:t>
+        <w:t xml:space="preserve"> to reduce the social and economic impacts of floods and will help strengthen the resilience of our communities. </w:t>
       </w:r>
     </w:p>
     <w:p>
@@ -1464,14 +1311,7 @@
         <w:rPr>
           <w:rFonts w:ascii="Times New Roman" w:hAnsi="Times New Roman" w:cs="Times New Roman"/>
         </w:rPr>
-        <w:t xml:space="preserve">Since its first publication in 1958, Australian Rainfall and Runoff (ARR) has remained one of the most influential and widely used guidelines published by Engineers Australia (EA).  The </w:t>
-      </w:r>
-      <w:proofErr w:type="gramStart"/>
-      <w:r>
-        <w:rPr>
-          <w:rFonts w:ascii="Times New Roman" w:hAnsi="Times New Roman" w:cs="Times New Roman"/>
-        </w:rPr>
-        <w:t>3</w:t>
+        <w:t>Since its first publication in 1958, Australian Rainfall and Runoff (ARR) has remained one of the most influential and widely used guidelines published by Engineers Australia (EA).  The 3</w:t>
       </w:r>
       <w:r>
         <w:rPr>
@@ -1480,7 +1320,6 @@
         </w:rPr>
         <w:t>rd</w:t>
       </w:r>
-      <w:proofErr w:type="gramEnd"/>
       <w:r>
         <w:rPr>
           <w:rFonts w:ascii="Times New Roman" w:hAnsi="Times New Roman" w:cs="Times New Roman"/>
@@ -1790,21 +1629,7 @@
         <w:rPr>
           <w:rFonts w:ascii="Times New Roman" w:hAnsi="Times New Roman" w:cs="Times New Roman"/>
         </w:rPr>
-        <w:t xml:space="preserve">However, many of the practices recommended in the 1987 edition of ARR have become outdated, and no longer represent industry best practice. This fact, coupled with the greater understanding of climate and flood hydrology derived from the larger data sets now available to us, has provided the primary impetus for revising these guidelines. It </w:t>
-      </w:r>
-      <w:proofErr w:type="gramStart"/>
-      <w:r>
-        <w:rPr>
-          <w:rFonts w:ascii="Times New Roman" w:hAnsi="Times New Roman" w:cs="Times New Roman"/>
-        </w:rPr>
-        <w:t>is hoped</w:t>
-      </w:r>
-      <w:proofErr w:type="gramEnd"/>
-      <w:r>
-        <w:rPr>
-          <w:rFonts w:ascii="Times New Roman" w:hAnsi="Times New Roman" w:cs="Times New Roman"/>
-        </w:rPr>
-        <w:t xml:space="preserve"> that this revision will lead to improved design practice, which will allow better management, policy and planning decisions to be made.</w:t>
+        <w:t>However, many of the practices recommended in the 1987 edition of ARR have become outdated, and no longer represent industry best practice. This fact, coupled with the greater understanding of climate and flood hydrology derived from the larger data sets now available to us, has provided the primary impetus for revising these guidelines. It is hoped that this revision will lead to improved design practice, which will allow better management, policy and planning decisions to be made.</w:t>
       </w:r>
     </w:p>
     <w:p>
@@ -1832,75 +1657,29 @@
           <w:rFonts w:ascii="Times New Roman" w:hAnsi="Times New Roman" w:cs="Times New Roman"/>
           <w:lang w:eastAsia="en-AU"/>
         </w:rPr>
-        <w:t xml:space="preserve">One of the major responsibilities of the National Committee on Water Engineering of Engineers Australia is the periodic revision of ARR. While the NCWE had long identified the need to update </w:t>
-      </w:r>
-      <w:proofErr w:type="gramStart"/>
-      <w:r>
-        <w:rPr>
-          <w:rFonts w:ascii="Times New Roman" w:hAnsi="Times New Roman" w:cs="Times New Roman"/>
-          <w:lang w:eastAsia="en-AU"/>
-        </w:rPr>
-        <w:t>ARR</w:t>
-      </w:r>
-      <w:proofErr w:type="gramEnd"/>
-      <w:r>
-        <w:rPr>
-          <w:rFonts w:ascii="Times New Roman" w:hAnsi="Times New Roman" w:cs="Times New Roman"/>
-          <w:lang w:eastAsia="en-AU"/>
-        </w:rPr>
-        <w:t xml:space="preserve"> it had become apparent by 2002 that even with a piecemeal approach the task could not be carried out without significant financial support. In </w:t>
-      </w:r>
-      <w:proofErr w:type="gramStart"/>
-      <w:r>
-        <w:rPr>
-          <w:rFonts w:ascii="Times New Roman" w:hAnsi="Times New Roman" w:cs="Times New Roman"/>
-          <w:lang w:eastAsia="en-AU"/>
-        </w:rPr>
-        <w:t>2008</w:t>
-      </w:r>
-      <w:proofErr w:type="gramEnd"/>
-      <w:r>
-        <w:rPr>
-          <w:rFonts w:ascii="Times New Roman" w:hAnsi="Times New Roman" w:cs="Times New Roman"/>
-          <w:lang w:eastAsia="en-AU"/>
-        </w:rPr>
-        <w:t xml:space="preserve"> the revision of ARR was identified as a priority in the National Adaptation Framework for Climate Change which was endorsed by the Council of Australian Governments.</w:t>
-      </w:r>
-    </w:p>
-    <w:p>
-      <w:pPr>
-        <w:rPr>
-          <w:rFonts w:ascii="Times New Roman" w:hAnsi="Times New Roman" w:cs="Times New Roman"/>
-          <w:lang w:eastAsia="en-AU"/>
-        </w:rPr>
-      </w:pPr>
-    </w:p>
-    <w:p>
-      <w:pPr>
-        <w:rPr>
-          <w:rFonts w:ascii="Times New Roman" w:hAnsi="Times New Roman" w:cs="Times New Roman"/>
-          <w:lang w:eastAsia="en-AU"/>
-        </w:rPr>
-      </w:pPr>
-      <w:r>
-        <w:rPr>
-          <w:rFonts w:ascii="Times New Roman" w:hAnsi="Times New Roman" w:cs="Times New Roman"/>
-        </w:rPr>
-        <w:t xml:space="preserve">In addition to the update, 21 projects </w:t>
-      </w:r>
-      <w:proofErr w:type="gramStart"/>
-      <w:r>
-        <w:rPr>
-          <w:rFonts w:ascii="Times New Roman" w:hAnsi="Times New Roman" w:cs="Times New Roman"/>
-        </w:rPr>
-        <w:t>were identified</w:t>
-      </w:r>
-      <w:proofErr w:type="gramEnd"/>
-      <w:r>
-        <w:rPr>
-          <w:rFonts w:ascii="Times New Roman" w:hAnsi="Times New Roman" w:cs="Times New Roman"/>
-        </w:rPr>
-        <w:t xml:space="preserve"> with the aim of filling knowledge gaps. </w:t>
+        <w:t>One of the major responsibilities of the National Committee on Water Engineering of Engineers Australia is the periodic revision of ARR. While the NCWE had long identified the need to update ARR it had become apparent by 2002 that even with a piecemeal approach the task could not be carried out without significant financial support. In 2008 the revision of ARR was identified as a priority in the National Adaptation Framework for Climate Change which was endorsed by the Council of Australian Governments.</w:t>
+      </w:r>
+    </w:p>
+    <w:p>
+      <w:pPr>
+        <w:rPr>
+          <w:rFonts w:ascii="Times New Roman" w:hAnsi="Times New Roman" w:cs="Times New Roman"/>
+          <w:lang w:eastAsia="en-AU"/>
+        </w:rPr>
+      </w:pPr>
+    </w:p>
+    <w:p>
+      <w:pPr>
+        <w:rPr>
+          <w:rFonts w:ascii="Times New Roman" w:hAnsi="Times New Roman" w:cs="Times New Roman"/>
+          <w:lang w:eastAsia="en-AU"/>
+        </w:rPr>
+      </w:pPr>
+      <w:r>
+        <w:rPr>
+          <w:rFonts w:ascii="Times New Roman" w:hAnsi="Times New Roman" w:cs="Times New Roman"/>
+        </w:rPr>
+        <w:t xml:space="preserve">In addition to the update, 21 projects were identified with the aim of filling knowledge gaps. </w:t>
       </w:r>
     </w:p>
     <w:p>
@@ -1914,49 +1693,7 @@
         <w:rPr>
           <w:rFonts w:ascii="Times New Roman" w:hAnsi="Times New Roman" w:cs="Times New Roman"/>
         </w:rPr>
-        <w:t xml:space="preserve">Funding for Stages 1 and 2 of the ARR revision projects were provided by the now Department of the Environment. Stage 3 </w:t>
-      </w:r>
-      <w:proofErr w:type="gramStart"/>
-      <w:r>
-        <w:rPr>
-          <w:rFonts w:ascii="Times New Roman" w:hAnsi="Times New Roman" w:cs="Times New Roman"/>
-        </w:rPr>
-        <w:t>was funded</w:t>
-      </w:r>
-      <w:proofErr w:type="gramEnd"/>
-      <w:r>
-        <w:rPr>
-          <w:rFonts w:ascii="Times New Roman" w:hAnsi="Times New Roman" w:cs="Times New Roman"/>
-        </w:rPr>
-        <w:t xml:space="preserve"> by Geoscience Australia. </w:t>
-      </w:r>
-      <w:proofErr w:type="gramStart"/>
-      <w:r>
-        <w:rPr>
-          <w:rFonts w:ascii="Times New Roman" w:hAnsi="Times New Roman" w:cs="Times New Roman"/>
-        </w:rPr>
-        <w:t>Funding for Stages 2 and 3 of Project 1 (Development of Intensity-Frequency-Duration information across Australia) has been provided by the Bureau of Meteorology</w:t>
-      </w:r>
-      <w:proofErr w:type="gramEnd"/>
-      <w:r>
-        <w:rPr>
-          <w:rFonts w:ascii="Times New Roman" w:hAnsi="Times New Roman" w:cs="Times New Roman"/>
-        </w:rPr>
-        <w:t xml:space="preserve">. The outcomes of the projects assisted the ARR Editorial Team with the compiling and writing of chapters in the revised ARR. Steering and Technical Committees </w:t>
-      </w:r>
-      <w:proofErr w:type="gramStart"/>
-      <w:r>
-        <w:rPr>
-          <w:rFonts w:ascii="Times New Roman" w:hAnsi="Times New Roman" w:cs="Times New Roman"/>
-        </w:rPr>
-        <w:t>were established</w:t>
-      </w:r>
-      <w:proofErr w:type="gramEnd"/>
-      <w:r>
-        <w:rPr>
-          <w:rFonts w:ascii="Times New Roman" w:hAnsi="Times New Roman" w:cs="Times New Roman"/>
-        </w:rPr>
-        <w:t xml:space="preserve"> to assist the ARR Editorial Team in guiding the projects to achieve desired outcomes.  </w:t>
+        <w:t xml:space="preserve">Funding for Stages 1 and 2 of the ARR revision projects were provided by the now Department of the Environment. Stage 3 was funded by Geoscience Australia. Funding for Stages 2 and 3 of Project 1 (Development of Intensity-Frequency-Duration information across Australia) has been provided by the Bureau of Meteorology. The outcomes of the projects assisted the ARR Editorial Team with the compiling and writing of chapters in the revised ARR. Steering and Technical Committees were established to assist the ARR Editorial Team in guiding the projects to achieve desired outcomes.  </w:t>
       </w:r>
     </w:p>
     <w:p>
@@ -2451,16 +2188,8 @@
         <w:rPr>
           <w:rFonts w:ascii="Times New Roman" w:hAnsi="Times New Roman" w:cs="Times New Roman"/>
         </w:rPr>
-        <w:t xml:space="preserve">Isabelle </w:t>
-      </w:r>
-      <w:proofErr w:type="spellStart"/>
-      <w:r>
-        <w:rPr>
-          <w:rFonts w:ascii="Times New Roman" w:hAnsi="Times New Roman" w:cs="Times New Roman"/>
-        </w:rPr>
-        <w:t>Testoni</w:t>
-      </w:r>
-      <w:proofErr w:type="spellEnd"/>
+        <w:t>Isabelle Testoni</w:t>
+      </w:r>
     </w:p>
     <w:p>
       <w:pPr>
@@ -2702,16 +2431,8 @@
         <w:rPr>
           <w:rFonts w:ascii="Times New Roman" w:hAnsi="Times New Roman" w:cs="Times New Roman"/>
         </w:rPr>
-        <w:t xml:space="preserve">Isabelle </w:t>
-      </w:r>
-      <w:proofErr w:type="spellStart"/>
-      <w:r>
-        <w:rPr>
-          <w:rFonts w:ascii="Times New Roman" w:hAnsi="Times New Roman" w:cs="Times New Roman"/>
-        </w:rPr>
-        <w:t>Testoni</w:t>
-      </w:r>
-      <w:proofErr w:type="spellEnd"/>
+        <w:t>Isabelle Testoni</w:t>
+      </w:r>
     </w:p>
     <w:p>
       <w:pPr>
@@ -2861,33 +2582,32 @@
           <w:szCs w:val="22"/>
           <w:lang w:eastAsia="en-AU"/>
         </w:rPr>
-        <w:t xml:space="preserve">Industry comment will be reviewed by the Editorial team in October 2016, with the next publish date to then be decided. This document is a living document and </w:t>
-      </w:r>
-      <w:proofErr w:type="gramStart"/>
+        <w:t xml:space="preserve">Industry comment will be reviewed by the Editorial team in October 2016, with the next publish date to then be decided. This document is a living document and will be regularly updated in the future. </w:t>
+      </w:r>
       <w:r>
         <w:rPr>
           <w:rFonts w:ascii="Times New Roman" w:hAnsi="Times New Roman" w:cs="Times New Roman"/>
           <w:szCs w:val="22"/>
           <w:lang w:eastAsia="en-AU"/>
         </w:rPr>
-        <w:t>will be regularly updated</w:t>
-      </w:r>
-      <w:proofErr w:type="gramEnd"/>
-      <w:r>
+        <w:br/>
+      </w:r>
+    </w:p>
+    <w:p>
+      <w:pPr>
         <w:rPr>
           <w:rFonts w:ascii="Times New Roman" w:hAnsi="Times New Roman" w:cs="Times New Roman"/>
           <w:szCs w:val="22"/>
           <w:lang w:eastAsia="en-AU"/>
         </w:rPr>
-        <w:t xml:space="preserve"> in the future. </w:t>
-      </w:r>
+      </w:pPr>
       <w:r>
         <w:rPr>
           <w:rFonts w:ascii="Times New Roman" w:hAnsi="Times New Roman" w:cs="Times New Roman"/>
           <w:szCs w:val="22"/>
           <w:lang w:eastAsia="en-AU"/>
         </w:rPr>
-        <w:br/>
+        <w:t>In development of this guidance, also discussed in Book 1 of ARR 1987, it was recognised that knowledge and information availability is not fixed and that future research and applications will develop new techniques and information. This is particularly relevant in applications where techniques have been extrapolated from the region of their development to other regions and where efforts should be made to reduce large uncertainties in current estimates of design flood characteristics.</w:t>
       </w:r>
     </w:p>
     <w:p>
@@ -2898,50 +2618,48 @@
           <w:lang w:eastAsia="en-AU"/>
         </w:rPr>
       </w:pPr>
-      <w:r>
+    </w:p>
+    <w:p>
+      <w:pPr>
         <w:rPr>
           <w:rFonts w:ascii="Times New Roman" w:hAnsi="Times New Roman" w:cs="Times New Roman"/>
           <w:szCs w:val="22"/>
           <w:lang w:eastAsia="en-AU"/>
         </w:rPr>
-        <w:t xml:space="preserve">In development of this guidance, also discussed in Book 1 of ARR 1987, it </w:t>
-      </w:r>
-      <w:proofErr w:type="gramStart"/>
+      </w:pPr>
       <w:r>
         <w:rPr>
           <w:rFonts w:ascii="Times New Roman" w:hAnsi="Times New Roman" w:cs="Times New Roman"/>
           <w:szCs w:val="22"/>
           <w:lang w:eastAsia="en-AU"/>
         </w:rPr>
-        <w:t>was recognised</w:t>
-      </w:r>
-      <w:proofErr w:type="gramEnd"/>
+        <w:t>Therefore, where circumstances warrant, designers have a duty to use other procedures and design information more appropriate for their design flood problem. The</w:t>
+      </w:r>
       <w:r>
         <w:rPr>
           <w:rFonts w:ascii="Times New Roman" w:hAnsi="Times New Roman" w:cs="Times New Roman"/>
           <w:szCs w:val="22"/>
           <w:lang w:eastAsia="en-AU"/>
         </w:rPr>
-        <w:t xml:space="preserve"> that knowledge and information availability is not fixed and that future research and applications will develop new techniques and information. This is particularly relevant in applications where techniques </w:t>
-      </w:r>
-      <w:proofErr w:type="gramStart"/>
+        <w:t xml:space="preserve"> Editorial</w:t>
+      </w:r>
       <w:r>
         <w:rPr>
           <w:rFonts w:ascii="Times New Roman" w:hAnsi="Times New Roman" w:cs="Times New Roman"/>
           <w:szCs w:val="22"/>
           <w:lang w:eastAsia="en-AU"/>
         </w:rPr>
-        <w:t>have been extrapolated</w:t>
-      </w:r>
-      <w:proofErr w:type="gramEnd"/>
-      <w:r>
+        <w:t xml:space="preserve"> team of this edition of Australian Rainfall and Runoff believe that the use of new or improved procedures should be encouraged, especially where these are more appropriate than the methods described in this publication.</w:t>
+      </w:r>
+    </w:p>
+    <w:p>
+      <w:pPr>
         <w:rPr>
           <w:rFonts w:ascii="Times New Roman" w:hAnsi="Times New Roman" w:cs="Times New Roman"/>
           <w:szCs w:val="22"/>
           <w:lang w:eastAsia="en-AU"/>
         </w:rPr>
-        <w:t xml:space="preserve"> from the region of their development to other regions and where efforts should be made to reduce large uncertainties in current estimates of design flood characteristics.</w:t>
-      </w:r>
+      </w:pPr>
     </w:p>
     <w:p>
       <w:pPr>
@@ -2951,38 +2669,36 @@
           <w:lang w:eastAsia="en-AU"/>
         </w:rPr>
       </w:pPr>
-    </w:p>
-    <w:p>
-      <w:pPr>
+      <w:r>
         <w:rPr>
           <w:rFonts w:ascii="Times New Roman" w:hAnsi="Times New Roman" w:cs="Times New Roman"/>
           <w:szCs w:val="22"/>
           <w:lang w:eastAsia="en-AU"/>
         </w:rPr>
-      </w:pPr>
-      <w:r>
+        <w:t xml:space="preserve">Therefore where relevant this draft of ARR can be used in practice prior to finalisation. </w:t>
+      </w:r>
+    </w:p>
+    <w:p>
+      <w:pPr>
         <w:rPr>
           <w:rFonts w:ascii="Times New Roman" w:hAnsi="Times New Roman" w:cs="Times New Roman"/>
           <w:szCs w:val="22"/>
-          <w:lang w:eastAsia="en-AU"/>
-        </w:rPr>
-        <w:t>Therefore, where circumstances warrant, designers have a duty to use other procedures and design information more appropriate for their design flood problem. The</w:t>
-      </w:r>
-      <w:r>
+        </w:rPr>
+      </w:pPr>
+    </w:p>
+    <w:p>
+      <w:pPr>
         <w:rPr>
           <w:rFonts w:ascii="Times New Roman" w:hAnsi="Times New Roman" w:cs="Times New Roman"/>
           <w:szCs w:val="22"/>
-          <w:lang w:eastAsia="en-AU"/>
-        </w:rPr>
-        <w:t xml:space="preserve"> Editorial</w:t>
-      </w:r>
+        </w:rPr>
+      </w:pPr>
       <w:r>
         <w:rPr>
           <w:rFonts w:ascii="Times New Roman" w:hAnsi="Times New Roman" w:cs="Times New Roman"/>
           <w:szCs w:val="22"/>
-          <w:lang w:eastAsia="en-AU"/>
-        </w:rPr>
-        <w:t xml:space="preserve"> team of this edition of Australian Rainfall and Runoff believe that the use of new or improved procedures should be encouraged, especially where these are more appropriate than the methods described in this publication.</w:t>
+        </w:rPr>
+        <w:t xml:space="preserve">Care should be taken when combining inputs derived using ARR 1987 and methods described in this document. </w:t>
       </w:r>
     </w:p>
     <w:p>
@@ -2990,1493 +2706,83 @@
         <w:rPr>
           <w:rFonts w:ascii="Times New Roman" w:hAnsi="Times New Roman" w:cs="Times New Roman"/>
           <w:szCs w:val="22"/>
-          <w:lang w:eastAsia="en-AU"/>
-        </w:rPr>
-      </w:pPr>
-    </w:p>
-    <w:p>
-      <w:pPr>
-        <w:rPr>
-          <w:rFonts w:ascii="Times New Roman" w:hAnsi="Times New Roman" w:cs="Times New Roman"/>
+        </w:rPr>
+      </w:pPr>
+    </w:p>
+    <w:p>
+      <w:pPr>
+        <w:rPr>
+          <w:rFonts w:ascii="Times New Roman" w:hAnsi="Times New Roman" w:cs="Times New Roman"/>
+          <w:sz w:val="32"/>
           <w:szCs w:val="22"/>
-          <w:lang w:eastAsia="en-AU"/>
-        </w:rPr>
-      </w:pPr>
-      <w:proofErr w:type="gramStart"/>
-      <w:r>
-        <w:rPr>
-          <w:rFonts w:ascii="Times New Roman" w:hAnsi="Times New Roman" w:cs="Times New Roman"/>
-          <w:szCs w:val="22"/>
-          <w:lang w:eastAsia="en-AU"/>
-        </w:rPr>
-        <w:t>Therefore</w:t>
-      </w:r>
-      <w:proofErr w:type="gramEnd"/>
-      <w:r>
-        <w:rPr>
-          <w:rFonts w:ascii="Times New Roman" w:hAnsi="Times New Roman" w:cs="Times New Roman"/>
-          <w:szCs w:val="22"/>
-          <w:lang w:eastAsia="en-AU"/>
-        </w:rPr>
-        <w:t xml:space="preserve"> where relevant this draft of ARR can be used in practice prior to finalisation. </w:t>
-      </w:r>
-    </w:p>
-    <w:p>
-      <w:pPr>
-        <w:rPr>
-          <w:rFonts w:ascii="Times New Roman" w:hAnsi="Times New Roman" w:cs="Times New Roman"/>
-          <w:szCs w:val="22"/>
-        </w:rPr>
-      </w:pPr>
-    </w:p>
-    <w:p>
-      <w:pPr>
-        <w:rPr>
-          <w:rFonts w:ascii="Times New Roman" w:hAnsi="Times New Roman" w:cs="Times New Roman"/>
-          <w:szCs w:val="22"/>
-        </w:rPr>
-      </w:pPr>
-      <w:r>
-        <w:rPr>
-          <w:rFonts w:ascii="Times New Roman" w:hAnsi="Times New Roman" w:cs="Times New Roman"/>
-          <w:szCs w:val="22"/>
-        </w:rPr>
-        <w:t xml:space="preserve">Care </w:t>
-      </w:r>
-      <w:proofErr w:type="gramStart"/>
-      <w:r>
-        <w:rPr>
-          <w:rFonts w:ascii="Times New Roman" w:hAnsi="Times New Roman" w:cs="Times New Roman"/>
-          <w:szCs w:val="22"/>
-        </w:rPr>
-        <w:t>should be taken</w:t>
-      </w:r>
-      <w:proofErr w:type="gramEnd"/>
-      <w:r>
-        <w:rPr>
-          <w:rFonts w:ascii="Times New Roman" w:hAnsi="Times New Roman" w:cs="Times New Roman"/>
-          <w:szCs w:val="22"/>
-        </w:rPr>
-        <w:t xml:space="preserve"> when combining inputs derived using ARR 1987 and methods described in this document. </w:t>
-      </w:r>
+        </w:rPr>
+      </w:pPr>
+      <w:r>
+        <w:rPr>
+          <w:rFonts w:ascii="Times New Roman" w:hAnsi="Times New Roman" w:cs="Times New Roman"/>
+          <w:szCs w:val="21"/>
+          <w:shd w:val="clear" w:color="auto" w:fill="FFFFFF"/>
+        </w:rPr>
+        <w:t>Status at </w:t>
+      </w:r>
+      <w:r>
+        <w:rPr>
+          <w:rStyle w:val="object"/>
+          <w:rFonts w:ascii="Times New Roman" w:hAnsi="Times New Roman" w:cs="Times New Roman"/>
+          <w:szCs w:val="21"/>
+          <w:shd w:val="clear" w:color="auto" w:fill="FFFFFF"/>
+        </w:rPr>
+        <w:t>December 2018</w:t>
+      </w:r>
+      <w:r>
+        <w:rPr>
+          <w:rFonts w:ascii="Times New Roman" w:hAnsi="Times New Roman" w:cs="Times New Roman"/>
+          <w:szCs w:val="21"/>
+          <w:shd w:val="clear" w:color="auto" w:fill="FFFFFF"/>
+        </w:rPr>
+        <w:t> - The document has been updated to reflect industry comments received over the last two years, some minor typo and g</w:t>
+      </w:r>
+      <w:r>
+        <w:rPr>
+          <w:rFonts w:ascii="Times New Roman" w:hAnsi="Times New Roman" w:cs="Times New Roman"/>
+          <w:szCs w:val="21"/>
+          <w:shd w:val="clear" w:color="auto" w:fill="FFFFFF"/>
+        </w:rPr>
+        <w:t>rammatical changes, changes to B</w:t>
+      </w:r>
+      <w:r>
+        <w:rPr>
+          <w:rFonts w:ascii="Times New Roman" w:hAnsi="Times New Roman" w:cs="Times New Roman"/>
+          <w:szCs w:val="21"/>
+          <w:shd w:val="clear" w:color="auto" w:fill="FFFFFF"/>
+        </w:rPr>
+        <w:t>ook 8, updates to the IFD chapter</w:t>
+      </w:r>
+      <w:r>
+        <w:rPr>
+          <w:rFonts w:ascii="Times New Roman" w:hAnsi="Times New Roman" w:cs="Times New Roman"/>
+          <w:szCs w:val="21"/>
+          <w:shd w:val="clear" w:color="auto" w:fill="FFFFFF"/>
+        </w:rPr>
+        <w:t xml:space="preserve"> and a substantial revision of B</w:t>
+      </w:r>
+      <w:r>
+        <w:rPr>
+          <w:rFonts w:ascii="Times New Roman" w:hAnsi="Times New Roman" w:cs="Times New Roman"/>
+          <w:szCs w:val="21"/>
+          <w:shd w:val="clear" w:color="auto" w:fill="FFFFFF"/>
+        </w:rPr>
+        <w:t>ook 9. </w:t>
+      </w:r>
+    </w:p>
+    <w:p>
+      <w:pPr>
+        <w:rPr>
+          <w:rFonts w:ascii="Times New Roman" w:hAnsi="Times New Roman" w:cs="Times New Roman"/>
+        </w:rPr>
+      </w:pPr>
       <w:bookmarkStart w:id="0" w:name="_GoBack"/>
       <w:bookmarkEnd w:id="0"/>
-    </w:p>
-    <w:p>
-      <w:pPr>
-        <w:rPr>
-          <w:rFonts w:ascii="Times New Roman" w:hAnsi="Times New Roman" w:cs="Times New Roman"/>
-        </w:rPr>
-      </w:pPr>
-    </w:p>
-    <w:p>
-      <w:pPr>
-        <w:rPr>
-          <w:rFonts w:ascii="Times New Roman" w:hAnsi="Times New Roman" w:cs="Times New Roman"/>
-        </w:rPr>
-      </w:pPr>
-      <w:r>
-        <w:rPr>
-          <w:rFonts w:ascii="Times New Roman" w:hAnsi="Times New Roman" w:cs="Times New Roman"/>
-        </w:rPr>
-        <w:t xml:space="preserve">A summary of the status </w:t>
-      </w:r>
-    </w:p>
-    <w:p>
-      <w:pPr>
-        <w:rPr>
-          <w:rFonts w:ascii="Times New Roman" w:hAnsi="Times New Roman" w:cs="Times New Roman"/>
-        </w:rPr>
-      </w:pPr>
-    </w:p>
-    <w:tbl>
-      <w:tblPr>
-        <w:tblW w:w="5000" w:type="pct"/>
-        <w:tblBorders>
-          <w:top w:val="single" w:sz="4" w:space="0" w:color="auto"/>
-          <w:left w:val="single" w:sz="4" w:space="0" w:color="auto"/>
-          <w:bottom w:val="single" w:sz="4" w:space="0" w:color="auto"/>
-          <w:right w:val="single" w:sz="4" w:space="0" w:color="auto"/>
-        </w:tblBorders>
-        <w:tblLook w:val="04A0" w:firstRow="1" w:lastRow="0" w:firstColumn="1" w:lastColumn="0" w:noHBand="0" w:noVBand="1"/>
-      </w:tblPr>
-      <w:tblGrid>
-        <w:gridCol w:w="809"/>
-        <w:gridCol w:w="2752"/>
-        <w:gridCol w:w="3040"/>
-        <w:gridCol w:w="2409"/>
-      </w:tblGrid>
-      <w:tr>
-        <w:trPr>
-          <w:trHeight w:val="315"/>
-        </w:trPr>
-        <w:tc>
-          <w:tcPr>
-            <w:tcW w:w="449" w:type="pct"/>
-            <w:tcBorders>
-              <w:top w:val="single" w:sz="4" w:space="0" w:color="auto"/>
-              <w:left w:val="single" w:sz="4" w:space="0" w:color="auto"/>
-              <w:bottom w:val="single" w:sz="4" w:space="0" w:color="auto"/>
-              <w:right w:val="single" w:sz="4" w:space="0" w:color="auto"/>
-            </w:tcBorders>
-            <w:noWrap/>
-            <w:hideMark/>
-          </w:tcPr>
-          <w:p>
-            <w:pPr>
-              <w:spacing w:before="100" w:beforeAutospacing="1" w:after="100" w:afterAutospacing="1"/>
-              <w:rPr>
-                <w:rFonts w:ascii="Times New Roman" w:hAnsi="Times New Roman" w:cs="Times New Roman"/>
-                <w:sz w:val="20"/>
-                <w:lang w:eastAsia="en-AU"/>
-              </w:rPr>
-            </w:pPr>
-            <w:r>
-              <w:rPr>
-                <w:rFonts w:ascii="Times New Roman" w:hAnsi="Times New Roman" w:cs="Times New Roman"/>
-                <w:b/>
-                <w:sz w:val="20"/>
-                <w:szCs w:val="22"/>
-                <w:lang w:eastAsia="en-AU"/>
-              </w:rPr>
-              <w:t>Book</w:t>
-            </w:r>
-          </w:p>
-        </w:tc>
-        <w:tc>
-          <w:tcPr>
-            <w:tcW w:w="1527" w:type="pct"/>
-            <w:tcBorders>
-              <w:top w:val="single" w:sz="4" w:space="0" w:color="auto"/>
-              <w:left w:val="single" w:sz="4" w:space="0" w:color="auto"/>
-              <w:bottom w:val="single" w:sz="4" w:space="0" w:color="auto"/>
-              <w:right w:val="single" w:sz="4" w:space="0" w:color="auto"/>
-            </w:tcBorders>
-            <w:noWrap/>
-            <w:hideMark/>
-          </w:tcPr>
-          <w:p>
-            <w:pPr>
-              <w:spacing w:before="100" w:beforeAutospacing="1" w:after="100" w:afterAutospacing="1"/>
-              <w:jc w:val="right"/>
-              <w:rPr>
-                <w:rFonts w:ascii="Times New Roman" w:hAnsi="Times New Roman" w:cs="Times New Roman"/>
-                <w:sz w:val="20"/>
-                <w:lang w:eastAsia="en-AU"/>
-              </w:rPr>
-            </w:pPr>
-            <w:r>
-              <w:rPr>
-                <w:rFonts w:ascii="Times New Roman" w:hAnsi="Times New Roman" w:cs="Times New Roman"/>
-                <w:b/>
-                <w:sz w:val="20"/>
-                <w:szCs w:val="22"/>
-                <w:lang w:eastAsia="en-AU"/>
-              </w:rPr>
-              <w:t>Content</w:t>
-            </w:r>
-          </w:p>
-        </w:tc>
-        <w:tc>
-          <w:tcPr>
-            <w:tcW w:w="1687" w:type="pct"/>
-            <w:tcBorders>
-              <w:top w:val="single" w:sz="4" w:space="0" w:color="auto"/>
-              <w:left w:val="single" w:sz="4" w:space="0" w:color="auto"/>
-              <w:bottom w:val="single" w:sz="4" w:space="0" w:color="auto"/>
-              <w:right w:val="single" w:sz="4" w:space="0" w:color="auto"/>
-            </w:tcBorders>
-            <w:noWrap/>
-            <w:hideMark/>
-          </w:tcPr>
-          <w:p>
-            <w:pPr>
-              <w:spacing w:before="100" w:beforeAutospacing="1" w:after="100" w:afterAutospacing="1"/>
-              <w:jc w:val="right"/>
-              <w:rPr>
-                <w:rFonts w:ascii="Times New Roman" w:hAnsi="Times New Roman" w:cs="Times New Roman"/>
-                <w:sz w:val="20"/>
-                <w:lang w:eastAsia="en-AU"/>
-              </w:rPr>
-            </w:pPr>
-            <w:r>
-              <w:rPr>
-                <w:rFonts w:ascii="Times New Roman" w:hAnsi="Times New Roman" w:cs="Times New Roman"/>
-                <w:b/>
-                <w:sz w:val="20"/>
-                <w:szCs w:val="22"/>
-                <w:lang w:eastAsia="en-AU"/>
-              </w:rPr>
-              <w:t>Graphs and Figures</w:t>
-            </w:r>
-          </w:p>
-        </w:tc>
-        <w:tc>
-          <w:tcPr>
-            <w:tcW w:w="1337" w:type="pct"/>
-            <w:tcBorders>
-              <w:top w:val="single" w:sz="4" w:space="0" w:color="auto"/>
-              <w:left w:val="single" w:sz="4" w:space="0" w:color="auto"/>
-              <w:bottom w:val="single" w:sz="4" w:space="0" w:color="auto"/>
-              <w:right w:val="single" w:sz="4" w:space="0" w:color="auto"/>
-            </w:tcBorders>
-            <w:noWrap/>
-            <w:hideMark/>
-          </w:tcPr>
-          <w:p>
-            <w:pPr>
-              <w:spacing w:before="100" w:beforeAutospacing="1" w:after="100" w:afterAutospacing="1"/>
-              <w:jc w:val="right"/>
-              <w:rPr>
-                <w:rFonts w:ascii="Times New Roman" w:hAnsi="Times New Roman" w:cs="Times New Roman"/>
-                <w:sz w:val="20"/>
-                <w:lang w:eastAsia="en-AU"/>
-              </w:rPr>
-            </w:pPr>
-            <w:r>
-              <w:rPr>
-                <w:rFonts w:ascii="Times New Roman" w:hAnsi="Times New Roman" w:cs="Times New Roman"/>
-                <w:b/>
-                <w:sz w:val="20"/>
-                <w:szCs w:val="22"/>
-                <w:lang w:eastAsia="en-AU"/>
-              </w:rPr>
-              <w:t>Examples</w:t>
-            </w:r>
-          </w:p>
-        </w:tc>
-      </w:tr>
-      <w:tr>
-        <w:trPr>
-          <w:trHeight w:val="315"/>
-        </w:trPr>
-        <w:tc>
-          <w:tcPr>
-            <w:tcW w:w="449" w:type="pct"/>
-            <w:tcBorders>
-              <w:top w:val="single" w:sz="4" w:space="0" w:color="auto"/>
-              <w:left w:val="single" w:sz="4" w:space="0" w:color="auto"/>
-              <w:bottom w:val="single" w:sz="4" w:space="0" w:color="auto"/>
-              <w:right w:val="single" w:sz="4" w:space="0" w:color="auto"/>
-            </w:tcBorders>
-            <w:noWrap/>
-            <w:hideMark/>
-          </w:tcPr>
-          <w:p>
-            <w:pPr>
-              <w:spacing w:before="100" w:beforeAutospacing="1" w:after="100" w:afterAutospacing="1"/>
-              <w:rPr>
-                <w:rFonts w:ascii="Times New Roman" w:hAnsi="Times New Roman" w:cs="Times New Roman"/>
-                <w:sz w:val="20"/>
-                <w:lang w:eastAsia="en-AU"/>
-              </w:rPr>
-            </w:pPr>
-            <w:r>
-              <w:rPr>
-                <w:rFonts w:ascii="Times New Roman" w:hAnsi="Times New Roman" w:cs="Times New Roman"/>
-                <w:sz w:val="20"/>
-                <w:szCs w:val="22"/>
-                <w:lang w:eastAsia="en-AU"/>
-              </w:rPr>
-              <w:t>Book 1</w:t>
-            </w:r>
-          </w:p>
-        </w:tc>
-        <w:tc>
-          <w:tcPr>
-            <w:tcW w:w="1527" w:type="pct"/>
-            <w:tcBorders>
-              <w:top w:val="single" w:sz="4" w:space="0" w:color="auto"/>
-              <w:left w:val="single" w:sz="4" w:space="0" w:color="auto"/>
-              <w:bottom w:val="single" w:sz="4" w:space="0" w:color="auto"/>
-              <w:right w:val="single" w:sz="4" w:space="0" w:color="auto"/>
-            </w:tcBorders>
-            <w:noWrap/>
-            <w:hideMark/>
-          </w:tcPr>
-          <w:p>
-            <w:pPr>
-              <w:spacing w:before="100" w:beforeAutospacing="1" w:after="100" w:afterAutospacing="1"/>
-              <w:jc w:val="right"/>
-              <w:rPr>
-                <w:rFonts w:ascii="Times New Roman" w:hAnsi="Times New Roman" w:cs="Times New Roman"/>
-                <w:sz w:val="20"/>
-                <w:lang w:eastAsia="en-AU"/>
-              </w:rPr>
-            </w:pPr>
-            <w:r>
-              <w:rPr>
-                <w:rFonts w:ascii="Times New Roman" w:hAnsi="Times New Roman" w:cs="Times New Roman"/>
-                <w:sz w:val="20"/>
-                <w:szCs w:val="22"/>
-                <w:lang w:eastAsia="en-AU"/>
-              </w:rPr>
-              <w:t>Advanced Draft</w:t>
-            </w:r>
-          </w:p>
-        </w:tc>
-        <w:tc>
-          <w:tcPr>
-            <w:tcW w:w="1687" w:type="pct"/>
-            <w:tcBorders>
-              <w:top w:val="single" w:sz="4" w:space="0" w:color="auto"/>
-              <w:left w:val="single" w:sz="4" w:space="0" w:color="auto"/>
-              <w:bottom w:val="single" w:sz="4" w:space="0" w:color="auto"/>
-              <w:right w:val="single" w:sz="4" w:space="0" w:color="auto"/>
-            </w:tcBorders>
-            <w:noWrap/>
-            <w:hideMark/>
-          </w:tcPr>
-          <w:p>
-            <w:pPr>
-              <w:spacing w:before="100" w:beforeAutospacing="1" w:after="100" w:afterAutospacing="1"/>
-              <w:jc w:val="right"/>
-              <w:rPr>
-                <w:rFonts w:ascii="Times New Roman" w:hAnsi="Times New Roman" w:cs="Times New Roman"/>
-                <w:sz w:val="20"/>
-                <w:lang w:eastAsia="en-AU"/>
-              </w:rPr>
-            </w:pPr>
-            <w:r>
-              <w:rPr>
-                <w:rFonts w:ascii="Times New Roman" w:hAnsi="Times New Roman" w:cs="Times New Roman"/>
-                <w:sz w:val="20"/>
-                <w:szCs w:val="22"/>
-                <w:lang w:eastAsia="en-AU"/>
-              </w:rPr>
-              <w:t>Advanced Draft</w:t>
-            </w:r>
-          </w:p>
-        </w:tc>
-        <w:tc>
-          <w:tcPr>
-            <w:tcW w:w="1337" w:type="pct"/>
-            <w:tcBorders>
-              <w:top w:val="single" w:sz="4" w:space="0" w:color="auto"/>
-              <w:left w:val="single" w:sz="4" w:space="0" w:color="auto"/>
-              <w:bottom w:val="single" w:sz="4" w:space="0" w:color="auto"/>
-              <w:right w:val="single" w:sz="4" w:space="0" w:color="auto"/>
-            </w:tcBorders>
-            <w:noWrap/>
-            <w:hideMark/>
-          </w:tcPr>
-          <w:p>
-            <w:pPr>
-              <w:spacing w:before="100" w:beforeAutospacing="1" w:after="100" w:afterAutospacing="1"/>
-              <w:jc w:val="right"/>
-              <w:rPr>
-                <w:rFonts w:ascii="Times New Roman" w:hAnsi="Times New Roman" w:cs="Times New Roman"/>
-                <w:sz w:val="20"/>
-                <w:lang w:eastAsia="en-AU"/>
-              </w:rPr>
-            </w:pPr>
-            <w:r>
-              <w:rPr>
-                <w:rFonts w:ascii="Times New Roman" w:hAnsi="Times New Roman" w:cs="Times New Roman"/>
-                <w:sz w:val="20"/>
-                <w:szCs w:val="22"/>
-                <w:lang w:eastAsia="en-AU"/>
-              </w:rPr>
-              <w:t>Advanced Draft</w:t>
-            </w:r>
-          </w:p>
-        </w:tc>
-      </w:tr>
-      <w:tr>
-        <w:trPr>
-          <w:trHeight w:val="315"/>
-        </w:trPr>
-        <w:tc>
-          <w:tcPr>
-            <w:tcW w:w="449" w:type="pct"/>
-            <w:tcBorders>
-              <w:top w:val="single" w:sz="4" w:space="0" w:color="auto"/>
-              <w:left w:val="single" w:sz="4" w:space="0" w:color="auto"/>
-              <w:bottom w:val="single" w:sz="4" w:space="0" w:color="auto"/>
-              <w:right w:val="single" w:sz="4" w:space="0" w:color="auto"/>
-            </w:tcBorders>
-            <w:noWrap/>
-            <w:hideMark/>
-          </w:tcPr>
-          <w:p>
-            <w:pPr>
-              <w:spacing w:before="100" w:beforeAutospacing="1" w:after="100" w:afterAutospacing="1"/>
-              <w:rPr>
-                <w:rFonts w:ascii="Times New Roman" w:hAnsi="Times New Roman" w:cs="Times New Roman"/>
-                <w:sz w:val="20"/>
-                <w:lang w:eastAsia="en-AU"/>
-              </w:rPr>
-            </w:pPr>
-            <w:r>
-              <w:rPr>
-                <w:rFonts w:ascii="Times New Roman" w:hAnsi="Times New Roman" w:cs="Times New Roman"/>
-                <w:sz w:val="20"/>
-                <w:szCs w:val="22"/>
-                <w:lang w:eastAsia="en-AU"/>
-              </w:rPr>
-              <w:t>Book 2</w:t>
-            </w:r>
-          </w:p>
-        </w:tc>
-        <w:tc>
-          <w:tcPr>
-            <w:tcW w:w="1527" w:type="pct"/>
-            <w:tcBorders>
-              <w:top w:val="single" w:sz="4" w:space="0" w:color="auto"/>
-              <w:left w:val="single" w:sz="4" w:space="0" w:color="auto"/>
-              <w:bottom w:val="single" w:sz="4" w:space="0" w:color="auto"/>
-              <w:right w:val="single" w:sz="4" w:space="0" w:color="auto"/>
-            </w:tcBorders>
-            <w:noWrap/>
-            <w:hideMark/>
-          </w:tcPr>
-          <w:p>
-            <w:pPr>
-              <w:spacing w:before="100" w:beforeAutospacing="1" w:after="100" w:afterAutospacing="1"/>
-              <w:jc w:val="right"/>
-              <w:rPr>
-                <w:rFonts w:ascii="Times New Roman" w:hAnsi="Times New Roman" w:cs="Times New Roman"/>
-                <w:sz w:val="20"/>
-                <w:lang w:eastAsia="en-AU"/>
-              </w:rPr>
-            </w:pPr>
-            <w:r>
-              <w:rPr>
-                <w:rFonts w:ascii="Times New Roman" w:hAnsi="Times New Roman" w:cs="Times New Roman"/>
-                <w:sz w:val="20"/>
-                <w:szCs w:val="22"/>
-                <w:lang w:eastAsia="en-AU"/>
-              </w:rPr>
-              <w:t>Working Draft</w:t>
-            </w:r>
-          </w:p>
-        </w:tc>
-        <w:tc>
-          <w:tcPr>
-            <w:tcW w:w="1687" w:type="pct"/>
-            <w:tcBorders>
-              <w:top w:val="single" w:sz="4" w:space="0" w:color="auto"/>
-              <w:left w:val="single" w:sz="4" w:space="0" w:color="auto"/>
-              <w:bottom w:val="single" w:sz="4" w:space="0" w:color="auto"/>
-              <w:right w:val="single" w:sz="4" w:space="0" w:color="auto"/>
-            </w:tcBorders>
-            <w:noWrap/>
-            <w:hideMark/>
-          </w:tcPr>
-          <w:p>
-            <w:pPr>
-              <w:spacing w:before="100" w:beforeAutospacing="1" w:after="100" w:afterAutospacing="1"/>
-              <w:jc w:val="right"/>
-              <w:rPr>
-                <w:rFonts w:ascii="Times New Roman" w:hAnsi="Times New Roman" w:cs="Times New Roman"/>
-                <w:sz w:val="20"/>
-                <w:lang w:eastAsia="en-AU"/>
-              </w:rPr>
-            </w:pPr>
-            <w:r>
-              <w:rPr>
-                <w:rFonts w:ascii="Times New Roman" w:hAnsi="Times New Roman" w:cs="Times New Roman"/>
-                <w:sz w:val="20"/>
-                <w:szCs w:val="22"/>
-                <w:lang w:eastAsia="en-AU"/>
-              </w:rPr>
-              <w:t>Working Draft</w:t>
-            </w:r>
-          </w:p>
-        </w:tc>
-        <w:tc>
-          <w:tcPr>
-            <w:tcW w:w="1337" w:type="pct"/>
-            <w:tcBorders>
-              <w:top w:val="single" w:sz="4" w:space="0" w:color="auto"/>
-              <w:left w:val="single" w:sz="4" w:space="0" w:color="auto"/>
-              <w:bottom w:val="single" w:sz="4" w:space="0" w:color="auto"/>
-              <w:right w:val="single" w:sz="4" w:space="0" w:color="auto"/>
-            </w:tcBorders>
-            <w:noWrap/>
-            <w:hideMark/>
-          </w:tcPr>
-          <w:p>
-            <w:pPr>
-              <w:spacing w:before="100" w:beforeAutospacing="1" w:after="100" w:afterAutospacing="1"/>
-              <w:jc w:val="right"/>
-              <w:rPr>
-                <w:rFonts w:ascii="Times New Roman" w:hAnsi="Times New Roman" w:cs="Times New Roman"/>
-                <w:sz w:val="20"/>
-                <w:lang w:eastAsia="en-AU"/>
-              </w:rPr>
-            </w:pPr>
-            <w:r>
-              <w:rPr>
-                <w:rFonts w:ascii="Times New Roman" w:hAnsi="Times New Roman" w:cs="Times New Roman"/>
-                <w:sz w:val="20"/>
-                <w:szCs w:val="22"/>
-                <w:lang w:eastAsia="en-AU"/>
-              </w:rPr>
-              <w:t>Working Draft</w:t>
-            </w:r>
-          </w:p>
-        </w:tc>
-      </w:tr>
-      <w:tr>
-        <w:trPr>
-          <w:trHeight w:val="315"/>
-        </w:trPr>
-        <w:tc>
-          <w:tcPr>
-            <w:tcW w:w="449" w:type="pct"/>
-            <w:tcBorders>
-              <w:top w:val="single" w:sz="4" w:space="0" w:color="auto"/>
-              <w:left w:val="single" w:sz="4" w:space="0" w:color="auto"/>
-              <w:bottom w:val="single" w:sz="4" w:space="0" w:color="auto"/>
-              <w:right w:val="single" w:sz="4" w:space="0" w:color="auto"/>
-            </w:tcBorders>
-            <w:noWrap/>
-            <w:hideMark/>
-          </w:tcPr>
-          <w:p>
-            <w:pPr>
-              <w:spacing w:before="100" w:beforeAutospacing="1" w:after="100" w:afterAutospacing="1"/>
-              <w:rPr>
-                <w:rFonts w:ascii="Times New Roman" w:hAnsi="Times New Roman" w:cs="Times New Roman"/>
-                <w:sz w:val="20"/>
-                <w:lang w:eastAsia="en-AU"/>
-              </w:rPr>
-            </w:pPr>
-            <w:r>
-              <w:rPr>
-                <w:rFonts w:ascii="Times New Roman" w:hAnsi="Times New Roman" w:cs="Times New Roman"/>
-                <w:sz w:val="20"/>
-                <w:szCs w:val="22"/>
-                <w:lang w:eastAsia="en-AU"/>
-              </w:rPr>
-              <w:t>Book 3</w:t>
-            </w:r>
-          </w:p>
-        </w:tc>
-        <w:tc>
-          <w:tcPr>
-            <w:tcW w:w="1527" w:type="pct"/>
-            <w:tcBorders>
-              <w:top w:val="single" w:sz="4" w:space="0" w:color="auto"/>
-              <w:left w:val="single" w:sz="4" w:space="0" w:color="auto"/>
-              <w:bottom w:val="single" w:sz="4" w:space="0" w:color="auto"/>
-              <w:right w:val="single" w:sz="4" w:space="0" w:color="auto"/>
-            </w:tcBorders>
-            <w:noWrap/>
-            <w:hideMark/>
-          </w:tcPr>
-          <w:p>
-            <w:pPr>
-              <w:spacing w:before="100" w:beforeAutospacing="1" w:after="100" w:afterAutospacing="1"/>
-              <w:jc w:val="right"/>
-              <w:rPr>
-                <w:rFonts w:ascii="Times New Roman" w:hAnsi="Times New Roman" w:cs="Times New Roman"/>
-                <w:sz w:val="20"/>
-                <w:lang w:eastAsia="en-AU"/>
-              </w:rPr>
-            </w:pPr>
-            <w:r>
-              <w:rPr>
-                <w:rFonts w:ascii="Times New Roman" w:hAnsi="Times New Roman" w:cs="Times New Roman"/>
-                <w:sz w:val="20"/>
-                <w:szCs w:val="22"/>
-                <w:lang w:eastAsia="en-AU"/>
-              </w:rPr>
-              <w:t>Advanced Draft</w:t>
-            </w:r>
-          </w:p>
-        </w:tc>
-        <w:tc>
-          <w:tcPr>
-            <w:tcW w:w="1687" w:type="pct"/>
-            <w:tcBorders>
-              <w:top w:val="single" w:sz="4" w:space="0" w:color="auto"/>
-              <w:left w:val="single" w:sz="4" w:space="0" w:color="auto"/>
-              <w:bottom w:val="single" w:sz="4" w:space="0" w:color="auto"/>
-              <w:right w:val="single" w:sz="4" w:space="0" w:color="auto"/>
-            </w:tcBorders>
-            <w:noWrap/>
-            <w:hideMark/>
-          </w:tcPr>
-          <w:p>
-            <w:pPr>
-              <w:spacing w:before="100" w:beforeAutospacing="1" w:after="100" w:afterAutospacing="1"/>
-              <w:jc w:val="right"/>
-              <w:rPr>
-                <w:rFonts w:ascii="Times New Roman" w:hAnsi="Times New Roman" w:cs="Times New Roman"/>
-                <w:sz w:val="20"/>
-                <w:lang w:eastAsia="en-AU"/>
-              </w:rPr>
-            </w:pPr>
-            <w:r>
-              <w:rPr>
-                <w:rFonts w:ascii="Times New Roman" w:hAnsi="Times New Roman" w:cs="Times New Roman"/>
-                <w:sz w:val="20"/>
-                <w:szCs w:val="22"/>
-                <w:lang w:eastAsia="en-AU"/>
-              </w:rPr>
-              <w:t>Advanced Draft</w:t>
-            </w:r>
-          </w:p>
-        </w:tc>
-        <w:tc>
-          <w:tcPr>
-            <w:tcW w:w="1337" w:type="pct"/>
-            <w:tcBorders>
-              <w:top w:val="single" w:sz="4" w:space="0" w:color="auto"/>
-              <w:left w:val="single" w:sz="4" w:space="0" w:color="auto"/>
-              <w:bottom w:val="single" w:sz="4" w:space="0" w:color="auto"/>
-              <w:right w:val="single" w:sz="4" w:space="0" w:color="auto"/>
-            </w:tcBorders>
-            <w:noWrap/>
-            <w:hideMark/>
-          </w:tcPr>
-          <w:p>
-            <w:pPr>
-              <w:spacing w:before="100" w:beforeAutospacing="1" w:after="100" w:afterAutospacing="1"/>
-              <w:jc w:val="right"/>
-              <w:rPr>
-                <w:rFonts w:ascii="Times New Roman" w:hAnsi="Times New Roman" w:cs="Times New Roman"/>
-                <w:sz w:val="20"/>
-                <w:lang w:eastAsia="en-AU"/>
-              </w:rPr>
-            </w:pPr>
-            <w:r>
-              <w:rPr>
-                <w:rFonts w:ascii="Times New Roman" w:hAnsi="Times New Roman" w:cs="Times New Roman"/>
-                <w:sz w:val="20"/>
-                <w:szCs w:val="22"/>
-                <w:lang w:eastAsia="en-AU"/>
-              </w:rPr>
-              <w:t>Advanced Draft</w:t>
-            </w:r>
-          </w:p>
-        </w:tc>
-      </w:tr>
-      <w:tr>
-        <w:trPr>
-          <w:trHeight w:val="315"/>
-        </w:trPr>
-        <w:tc>
-          <w:tcPr>
-            <w:tcW w:w="449" w:type="pct"/>
-            <w:tcBorders>
-              <w:top w:val="single" w:sz="4" w:space="0" w:color="auto"/>
-              <w:left w:val="single" w:sz="4" w:space="0" w:color="auto"/>
-              <w:bottom w:val="single" w:sz="4" w:space="0" w:color="auto"/>
-              <w:right w:val="single" w:sz="4" w:space="0" w:color="auto"/>
-            </w:tcBorders>
-            <w:noWrap/>
-            <w:hideMark/>
-          </w:tcPr>
-          <w:p>
-            <w:pPr>
-              <w:spacing w:before="100" w:beforeAutospacing="1" w:after="100" w:afterAutospacing="1"/>
-              <w:rPr>
-                <w:rFonts w:ascii="Times New Roman" w:hAnsi="Times New Roman" w:cs="Times New Roman"/>
-                <w:sz w:val="20"/>
-                <w:lang w:eastAsia="en-AU"/>
-              </w:rPr>
-            </w:pPr>
-            <w:r>
-              <w:rPr>
-                <w:rFonts w:ascii="Times New Roman" w:hAnsi="Times New Roman" w:cs="Times New Roman"/>
-                <w:sz w:val="20"/>
-                <w:szCs w:val="22"/>
-                <w:lang w:eastAsia="en-AU"/>
-              </w:rPr>
-              <w:t>Book 4</w:t>
-            </w:r>
-          </w:p>
-        </w:tc>
-        <w:tc>
-          <w:tcPr>
-            <w:tcW w:w="1527" w:type="pct"/>
-            <w:tcBorders>
-              <w:top w:val="single" w:sz="4" w:space="0" w:color="auto"/>
-              <w:left w:val="single" w:sz="4" w:space="0" w:color="auto"/>
-              <w:bottom w:val="single" w:sz="4" w:space="0" w:color="auto"/>
-              <w:right w:val="single" w:sz="4" w:space="0" w:color="auto"/>
-            </w:tcBorders>
-            <w:noWrap/>
-            <w:hideMark/>
-          </w:tcPr>
-          <w:p>
-            <w:pPr>
-              <w:spacing w:before="100" w:beforeAutospacing="1" w:after="100" w:afterAutospacing="1"/>
-              <w:jc w:val="right"/>
-              <w:rPr>
-                <w:rFonts w:ascii="Times New Roman" w:hAnsi="Times New Roman" w:cs="Times New Roman"/>
-                <w:sz w:val="20"/>
-                <w:lang w:eastAsia="en-AU"/>
-              </w:rPr>
-            </w:pPr>
-            <w:r>
-              <w:rPr>
-                <w:rFonts w:ascii="Times New Roman" w:hAnsi="Times New Roman" w:cs="Times New Roman"/>
-                <w:sz w:val="20"/>
-                <w:szCs w:val="22"/>
-                <w:lang w:eastAsia="en-AU"/>
-              </w:rPr>
-              <w:t>In Preparation</w:t>
-            </w:r>
-          </w:p>
-        </w:tc>
-        <w:tc>
-          <w:tcPr>
-            <w:tcW w:w="1687" w:type="pct"/>
-            <w:tcBorders>
-              <w:top w:val="single" w:sz="4" w:space="0" w:color="auto"/>
-              <w:left w:val="single" w:sz="4" w:space="0" w:color="auto"/>
-              <w:bottom w:val="single" w:sz="4" w:space="0" w:color="auto"/>
-              <w:right w:val="single" w:sz="4" w:space="0" w:color="auto"/>
-            </w:tcBorders>
-            <w:noWrap/>
-            <w:hideMark/>
-          </w:tcPr>
-          <w:p>
-            <w:pPr>
-              <w:spacing w:before="100" w:beforeAutospacing="1" w:after="100" w:afterAutospacing="1"/>
-              <w:jc w:val="right"/>
-              <w:rPr>
-                <w:rFonts w:ascii="Times New Roman" w:hAnsi="Times New Roman" w:cs="Times New Roman"/>
-                <w:sz w:val="20"/>
-                <w:lang w:eastAsia="en-AU"/>
-              </w:rPr>
-            </w:pPr>
-            <w:r>
-              <w:rPr>
-                <w:rFonts w:ascii="Times New Roman" w:hAnsi="Times New Roman" w:cs="Times New Roman"/>
-                <w:sz w:val="20"/>
-                <w:szCs w:val="22"/>
-                <w:lang w:eastAsia="en-AU"/>
-              </w:rPr>
-              <w:t>In Preparation</w:t>
-            </w:r>
-          </w:p>
-        </w:tc>
-        <w:tc>
-          <w:tcPr>
-            <w:tcW w:w="1337" w:type="pct"/>
-            <w:tcBorders>
-              <w:top w:val="single" w:sz="4" w:space="0" w:color="auto"/>
-              <w:left w:val="single" w:sz="4" w:space="0" w:color="auto"/>
-              <w:bottom w:val="single" w:sz="4" w:space="0" w:color="auto"/>
-              <w:right w:val="single" w:sz="4" w:space="0" w:color="auto"/>
-            </w:tcBorders>
-            <w:noWrap/>
-            <w:hideMark/>
-          </w:tcPr>
-          <w:p>
-            <w:pPr>
-              <w:spacing w:before="100" w:beforeAutospacing="1" w:after="100" w:afterAutospacing="1"/>
-              <w:jc w:val="right"/>
-              <w:rPr>
-                <w:rFonts w:ascii="Times New Roman" w:hAnsi="Times New Roman" w:cs="Times New Roman"/>
-                <w:sz w:val="20"/>
-                <w:lang w:eastAsia="en-AU"/>
-              </w:rPr>
-            </w:pPr>
-            <w:r>
-              <w:rPr>
-                <w:rFonts w:ascii="Times New Roman" w:hAnsi="Times New Roman" w:cs="Times New Roman"/>
-                <w:sz w:val="20"/>
-                <w:szCs w:val="22"/>
-                <w:lang w:eastAsia="en-AU"/>
-              </w:rPr>
-              <w:t>In Preparation</w:t>
-            </w:r>
-          </w:p>
-        </w:tc>
-      </w:tr>
-      <w:tr>
-        <w:trPr>
-          <w:trHeight w:val="315"/>
-        </w:trPr>
-        <w:tc>
-          <w:tcPr>
-            <w:tcW w:w="449" w:type="pct"/>
-            <w:tcBorders>
-              <w:top w:val="single" w:sz="4" w:space="0" w:color="auto"/>
-              <w:left w:val="single" w:sz="4" w:space="0" w:color="auto"/>
-              <w:bottom w:val="single" w:sz="4" w:space="0" w:color="auto"/>
-              <w:right w:val="single" w:sz="4" w:space="0" w:color="auto"/>
-            </w:tcBorders>
-            <w:noWrap/>
-            <w:hideMark/>
-          </w:tcPr>
-          <w:p>
-            <w:pPr>
-              <w:spacing w:before="100" w:beforeAutospacing="1" w:after="100" w:afterAutospacing="1"/>
-              <w:rPr>
-                <w:rFonts w:ascii="Times New Roman" w:hAnsi="Times New Roman" w:cs="Times New Roman"/>
-                <w:sz w:val="20"/>
-                <w:lang w:eastAsia="en-AU"/>
-              </w:rPr>
-            </w:pPr>
-            <w:r>
-              <w:rPr>
-                <w:rFonts w:ascii="Times New Roman" w:hAnsi="Times New Roman" w:cs="Times New Roman"/>
-                <w:sz w:val="20"/>
-                <w:szCs w:val="22"/>
-                <w:lang w:eastAsia="en-AU"/>
-              </w:rPr>
-              <w:t>Book 5</w:t>
-            </w:r>
-          </w:p>
-        </w:tc>
-        <w:tc>
-          <w:tcPr>
-            <w:tcW w:w="1527" w:type="pct"/>
-            <w:tcBorders>
-              <w:top w:val="single" w:sz="4" w:space="0" w:color="auto"/>
-              <w:left w:val="single" w:sz="4" w:space="0" w:color="auto"/>
-              <w:bottom w:val="single" w:sz="4" w:space="0" w:color="auto"/>
-              <w:right w:val="single" w:sz="4" w:space="0" w:color="auto"/>
-            </w:tcBorders>
-            <w:noWrap/>
-            <w:hideMark/>
-          </w:tcPr>
-          <w:p>
-            <w:pPr>
-              <w:spacing w:before="100" w:beforeAutospacing="1" w:after="100" w:afterAutospacing="1"/>
-              <w:jc w:val="right"/>
-              <w:rPr>
-                <w:rFonts w:ascii="Times New Roman" w:hAnsi="Times New Roman" w:cs="Times New Roman"/>
-                <w:sz w:val="20"/>
-                <w:lang w:eastAsia="en-AU"/>
-              </w:rPr>
-            </w:pPr>
-            <w:r>
-              <w:rPr>
-                <w:rFonts w:ascii="Times New Roman" w:hAnsi="Times New Roman" w:cs="Times New Roman"/>
-                <w:sz w:val="20"/>
-                <w:szCs w:val="22"/>
-                <w:lang w:eastAsia="en-AU"/>
-              </w:rPr>
-              <w:t>Working Draft</w:t>
-            </w:r>
-          </w:p>
-        </w:tc>
-        <w:tc>
-          <w:tcPr>
-            <w:tcW w:w="1687" w:type="pct"/>
-            <w:tcBorders>
-              <w:top w:val="single" w:sz="4" w:space="0" w:color="auto"/>
-              <w:left w:val="single" w:sz="4" w:space="0" w:color="auto"/>
-              <w:bottom w:val="single" w:sz="4" w:space="0" w:color="auto"/>
-              <w:right w:val="single" w:sz="4" w:space="0" w:color="auto"/>
-            </w:tcBorders>
-            <w:noWrap/>
-            <w:hideMark/>
-          </w:tcPr>
-          <w:p>
-            <w:pPr>
-              <w:spacing w:before="100" w:beforeAutospacing="1" w:after="100" w:afterAutospacing="1"/>
-              <w:jc w:val="right"/>
-              <w:rPr>
-                <w:rFonts w:ascii="Times New Roman" w:hAnsi="Times New Roman" w:cs="Times New Roman"/>
-                <w:sz w:val="20"/>
-                <w:lang w:eastAsia="en-AU"/>
-              </w:rPr>
-            </w:pPr>
-            <w:r>
-              <w:rPr>
-                <w:rFonts w:ascii="Times New Roman" w:hAnsi="Times New Roman" w:cs="Times New Roman"/>
-                <w:sz w:val="20"/>
-                <w:szCs w:val="22"/>
-                <w:lang w:eastAsia="en-AU"/>
-              </w:rPr>
-              <w:t>Working Draft</w:t>
-            </w:r>
-          </w:p>
-        </w:tc>
-        <w:tc>
-          <w:tcPr>
-            <w:tcW w:w="1337" w:type="pct"/>
-            <w:tcBorders>
-              <w:top w:val="single" w:sz="4" w:space="0" w:color="auto"/>
-              <w:left w:val="single" w:sz="4" w:space="0" w:color="auto"/>
-              <w:bottom w:val="single" w:sz="4" w:space="0" w:color="auto"/>
-              <w:right w:val="single" w:sz="4" w:space="0" w:color="auto"/>
-            </w:tcBorders>
-            <w:noWrap/>
-            <w:hideMark/>
-          </w:tcPr>
-          <w:p>
-            <w:pPr>
-              <w:spacing w:before="100" w:beforeAutospacing="1" w:after="100" w:afterAutospacing="1"/>
-              <w:jc w:val="right"/>
-              <w:rPr>
-                <w:rFonts w:ascii="Times New Roman" w:hAnsi="Times New Roman" w:cs="Times New Roman"/>
-                <w:sz w:val="20"/>
-                <w:lang w:eastAsia="en-AU"/>
-              </w:rPr>
-            </w:pPr>
-            <w:r>
-              <w:rPr>
-                <w:rFonts w:ascii="Times New Roman" w:hAnsi="Times New Roman" w:cs="Times New Roman"/>
-                <w:sz w:val="20"/>
-                <w:szCs w:val="22"/>
-                <w:lang w:eastAsia="en-AU"/>
-              </w:rPr>
-              <w:t>Working Draft</w:t>
-            </w:r>
-          </w:p>
-        </w:tc>
-      </w:tr>
-      <w:tr>
-        <w:trPr>
-          <w:trHeight w:val="315"/>
-        </w:trPr>
-        <w:tc>
-          <w:tcPr>
-            <w:tcW w:w="449" w:type="pct"/>
-            <w:tcBorders>
-              <w:top w:val="single" w:sz="4" w:space="0" w:color="auto"/>
-              <w:left w:val="single" w:sz="4" w:space="0" w:color="auto"/>
-              <w:bottom w:val="single" w:sz="4" w:space="0" w:color="auto"/>
-              <w:right w:val="single" w:sz="4" w:space="0" w:color="auto"/>
-            </w:tcBorders>
-            <w:noWrap/>
-            <w:hideMark/>
-          </w:tcPr>
-          <w:p>
-            <w:pPr>
-              <w:spacing w:before="100" w:beforeAutospacing="1" w:after="100" w:afterAutospacing="1"/>
-              <w:rPr>
-                <w:rFonts w:ascii="Times New Roman" w:hAnsi="Times New Roman" w:cs="Times New Roman"/>
-                <w:sz w:val="20"/>
-                <w:lang w:eastAsia="en-AU"/>
-              </w:rPr>
-            </w:pPr>
-            <w:r>
-              <w:rPr>
-                <w:rFonts w:ascii="Times New Roman" w:hAnsi="Times New Roman" w:cs="Times New Roman"/>
-                <w:sz w:val="20"/>
-                <w:szCs w:val="22"/>
-                <w:lang w:eastAsia="en-AU"/>
-              </w:rPr>
-              <w:t>Book 6</w:t>
-            </w:r>
-          </w:p>
-        </w:tc>
-        <w:tc>
-          <w:tcPr>
-            <w:tcW w:w="1527" w:type="pct"/>
-            <w:tcBorders>
-              <w:top w:val="single" w:sz="4" w:space="0" w:color="auto"/>
-              <w:left w:val="single" w:sz="4" w:space="0" w:color="auto"/>
-              <w:bottom w:val="single" w:sz="4" w:space="0" w:color="auto"/>
-              <w:right w:val="single" w:sz="4" w:space="0" w:color="auto"/>
-            </w:tcBorders>
-            <w:noWrap/>
-            <w:hideMark/>
-          </w:tcPr>
-          <w:p>
-            <w:pPr>
-              <w:spacing w:before="100" w:beforeAutospacing="1" w:after="100" w:afterAutospacing="1"/>
-              <w:jc w:val="right"/>
-              <w:rPr>
-                <w:rFonts w:ascii="Times New Roman" w:hAnsi="Times New Roman" w:cs="Times New Roman"/>
-                <w:sz w:val="20"/>
-                <w:lang w:eastAsia="en-AU"/>
-              </w:rPr>
-            </w:pPr>
-            <w:r>
-              <w:rPr>
-                <w:rFonts w:ascii="Times New Roman" w:hAnsi="Times New Roman" w:cs="Times New Roman"/>
-                <w:sz w:val="20"/>
-                <w:szCs w:val="22"/>
-                <w:lang w:eastAsia="en-AU"/>
-              </w:rPr>
-              <w:t>Working Draft</w:t>
-            </w:r>
-          </w:p>
-        </w:tc>
-        <w:tc>
-          <w:tcPr>
-            <w:tcW w:w="1687" w:type="pct"/>
-            <w:tcBorders>
-              <w:top w:val="single" w:sz="4" w:space="0" w:color="auto"/>
-              <w:left w:val="single" w:sz="4" w:space="0" w:color="auto"/>
-              <w:bottom w:val="single" w:sz="4" w:space="0" w:color="auto"/>
-              <w:right w:val="single" w:sz="4" w:space="0" w:color="auto"/>
-            </w:tcBorders>
-            <w:noWrap/>
-            <w:hideMark/>
-          </w:tcPr>
-          <w:p>
-            <w:pPr>
-              <w:spacing w:before="100" w:beforeAutospacing="1" w:after="100" w:afterAutospacing="1"/>
-              <w:jc w:val="right"/>
-              <w:rPr>
-                <w:rFonts w:ascii="Times New Roman" w:hAnsi="Times New Roman" w:cs="Times New Roman"/>
-                <w:sz w:val="20"/>
-                <w:lang w:eastAsia="en-AU"/>
-              </w:rPr>
-            </w:pPr>
-            <w:r>
-              <w:rPr>
-                <w:rFonts w:ascii="Times New Roman" w:hAnsi="Times New Roman" w:cs="Times New Roman"/>
-                <w:sz w:val="20"/>
-                <w:szCs w:val="22"/>
-                <w:lang w:eastAsia="en-AU"/>
-              </w:rPr>
-              <w:t>Working Draft</w:t>
-            </w:r>
-          </w:p>
-        </w:tc>
-        <w:tc>
-          <w:tcPr>
-            <w:tcW w:w="1337" w:type="pct"/>
-            <w:tcBorders>
-              <w:top w:val="single" w:sz="4" w:space="0" w:color="auto"/>
-              <w:left w:val="single" w:sz="4" w:space="0" w:color="auto"/>
-              <w:bottom w:val="single" w:sz="4" w:space="0" w:color="auto"/>
-              <w:right w:val="single" w:sz="4" w:space="0" w:color="auto"/>
-            </w:tcBorders>
-            <w:noWrap/>
-            <w:hideMark/>
-          </w:tcPr>
-          <w:p>
-            <w:pPr>
-              <w:spacing w:before="100" w:beforeAutospacing="1" w:after="100" w:afterAutospacing="1"/>
-              <w:jc w:val="right"/>
-              <w:rPr>
-                <w:rFonts w:ascii="Times New Roman" w:hAnsi="Times New Roman" w:cs="Times New Roman"/>
-                <w:sz w:val="20"/>
-                <w:lang w:eastAsia="en-AU"/>
-              </w:rPr>
-            </w:pPr>
-            <w:r>
-              <w:rPr>
-                <w:rFonts w:ascii="Times New Roman" w:hAnsi="Times New Roman" w:cs="Times New Roman"/>
-                <w:sz w:val="20"/>
-                <w:szCs w:val="22"/>
-                <w:lang w:eastAsia="en-AU"/>
-              </w:rPr>
-              <w:t>Working Draft</w:t>
-            </w:r>
-          </w:p>
-        </w:tc>
-      </w:tr>
-      <w:tr>
-        <w:trPr>
-          <w:trHeight w:val="315"/>
-        </w:trPr>
-        <w:tc>
-          <w:tcPr>
-            <w:tcW w:w="449" w:type="pct"/>
-            <w:tcBorders>
-              <w:top w:val="single" w:sz="4" w:space="0" w:color="auto"/>
-              <w:left w:val="single" w:sz="4" w:space="0" w:color="auto"/>
-              <w:bottom w:val="single" w:sz="4" w:space="0" w:color="auto"/>
-              <w:right w:val="single" w:sz="4" w:space="0" w:color="auto"/>
-            </w:tcBorders>
-            <w:noWrap/>
-            <w:hideMark/>
-          </w:tcPr>
-          <w:p>
-            <w:pPr>
-              <w:spacing w:before="100" w:beforeAutospacing="1" w:after="100" w:afterAutospacing="1"/>
-              <w:rPr>
-                <w:rFonts w:ascii="Times New Roman" w:hAnsi="Times New Roman" w:cs="Times New Roman"/>
-                <w:sz w:val="20"/>
-                <w:lang w:eastAsia="en-AU"/>
-              </w:rPr>
-            </w:pPr>
-            <w:r>
-              <w:rPr>
-                <w:rFonts w:ascii="Times New Roman" w:hAnsi="Times New Roman" w:cs="Times New Roman"/>
-                <w:sz w:val="20"/>
-                <w:szCs w:val="22"/>
-                <w:lang w:eastAsia="en-AU"/>
-              </w:rPr>
-              <w:t>Book 7</w:t>
-            </w:r>
-          </w:p>
-        </w:tc>
-        <w:tc>
-          <w:tcPr>
-            <w:tcW w:w="1527" w:type="pct"/>
-            <w:tcBorders>
-              <w:top w:val="single" w:sz="4" w:space="0" w:color="auto"/>
-              <w:left w:val="single" w:sz="4" w:space="0" w:color="auto"/>
-              <w:bottom w:val="single" w:sz="4" w:space="0" w:color="auto"/>
-              <w:right w:val="single" w:sz="4" w:space="0" w:color="auto"/>
-            </w:tcBorders>
-            <w:noWrap/>
-            <w:hideMark/>
-          </w:tcPr>
-          <w:p>
-            <w:pPr>
-              <w:spacing w:before="100" w:beforeAutospacing="1" w:after="100" w:afterAutospacing="1"/>
-              <w:jc w:val="right"/>
-              <w:rPr>
-                <w:rFonts w:ascii="Times New Roman" w:hAnsi="Times New Roman" w:cs="Times New Roman"/>
-                <w:sz w:val="20"/>
-                <w:lang w:eastAsia="en-AU"/>
-              </w:rPr>
-            </w:pPr>
-            <w:r>
-              <w:rPr>
-                <w:rFonts w:ascii="Times New Roman" w:hAnsi="Times New Roman" w:cs="Times New Roman"/>
-                <w:sz w:val="20"/>
-                <w:szCs w:val="22"/>
-                <w:lang w:eastAsia="en-AU"/>
-              </w:rPr>
-              <w:t>In Preparation</w:t>
-            </w:r>
-          </w:p>
-        </w:tc>
-        <w:tc>
-          <w:tcPr>
-            <w:tcW w:w="1687" w:type="pct"/>
-            <w:tcBorders>
-              <w:top w:val="single" w:sz="4" w:space="0" w:color="auto"/>
-              <w:left w:val="single" w:sz="4" w:space="0" w:color="auto"/>
-              <w:bottom w:val="single" w:sz="4" w:space="0" w:color="auto"/>
-              <w:right w:val="single" w:sz="4" w:space="0" w:color="auto"/>
-            </w:tcBorders>
-            <w:noWrap/>
-            <w:hideMark/>
-          </w:tcPr>
-          <w:p>
-            <w:pPr>
-              <w:spacing w:before="100" w:beforeAutospacing="1" w:after="100" w:afterAutospacing="1"/>
-              <w:jc w:val="right"/>
-              <w:rPr>
-                <w:rFonts w:ascii="Times New Roman" w:hAnsi="Times New Roman" w:cs="Times New Roman"/>
-                <w:sz w:val="20"/>
-                <w:lang w:eastAsia="en-AU"/>
-              </w:rPr>
-            </w:pPr>
-            <w:r>
-              <w:rPr>
-                <w:rFonts w:ascii="Times New Roman" w:hAnsi="Times New Roman" w:cs="Times New Roman"/>
-                <w:sz w:val="20"/>
-                <w:szCs w:val="22"/>
-                <w:lang w:eastAsia="en-AU"/>
-              </w:rPr>
-              <w:t>In Preparation</w:t>
-            </w:r>
-          </w:p>
-        </w:tc>
-        <w:tc>
-          <w:tcPr>
-            <w:tcW w:w="1337" w:type="pct"/>
-            <w:tcBorders>
-              <w:top w:val="single" w:sz="4" w:space="0" w:color="auto"/>
-              <w:left w:val="single" w:sz="4" w:space="0" w:color="auto"/>
-              <w:bottom w:val="single" w:sz="4" w:space="0" w:color="auto"/>
-              <w:right w:val="single" w:sz="4" w:space="0" w:color="auto"/>
-            </w:tcBorders>
-            <w:noWrap/>
-            <w:hideMark/>
-          </w:tcPr>
-          <w:p>
-            <w:pPr>
-              <w:spacing w:before="100" w:beforeAutospacing="1" w:after="100" w:afterAutospacing="1"/>
-              <w:jc w:val="right"/>
-              <w:rPr>
-                <w:rFonts w:ascii="Times New Roman" w:hAnsi="Times New Roman" w:cs="Times New Roman"/>
-                <w:sz w:val="20"/>
-                <w:lang w:eastAsia="en-AU"/>
-              </w:rPr>
-            </w:pPr>
-            <w:r>
-              <w:rPr>
-                <w:rFonts w:ascii="Times New Roman" w:hAnsi="Times New Roman" w:cs="Times New Roman"/>
-                <w:sz w:val="20"/>
-                <w:szCs w:val="22"/>
-                <w:lang w:eastAsia="en-AU"/>
-              </w:rPr>
-              <w:t>In Preparation</w:t>
-            </w:r>
-          </w:p>
-        </w:tc>
-      </w:tr>
-      <w:tr>
-        <w:trPr>
-          <w:trHeight w:val="315"/>
-        </w:trPr>
-        <w:tc>
-          <w:tcPr>
-            <w:tcW w:w="449" w:type="pct"/>
-            <w:tcBorders>
-              <w:top w:val="single" w:sz="4" w:space="0" w:color="auto"/>
-              <w:left w:val="single" w:sz="4" w:space="0" w:color="auto"/>
-              <w:bottom w:val="single" w:sz="4" w:space="0" w:color="auto"/>
-              <w:right w:val="single" w:sz="4" w:space="0" w:color="auto"/>
-            </w:tcBorders>
-            <w:noWrap/>
-            <w:hideMark/>
-          </w:tcPr>
-          <w:p>
-            <w:pPr>
-              <w:spacing w:before="100" w:beforeAutospacing="1" w:after="100" w:afterAutospacing="1"/>
-              <w:rPr>
-                <w:rFonts w:ascii="Times New Roman" w:hAnsi="Times New Roman" w:cs="Times New Roman"/>
-                <w:sz w:val="20"/>
-                <w:lang w:eastAsia="en-AU"/>
-              </w:rPr>
-            </w:pPr>
-            <w:r>
-              <w:rPr>
-                <w:rFonts w:ascii="Times New Roman" w:hAnsi="Times New Roman" w:cs="Times New Roman"/>
-                <w:sz w:val="20"/>
-                <w:szCs w:val="22"/>
-                <w:lang w:eastAsia="en-AU"/>
-              </w:rPr>
-              <w:t>Book 8</w:t>
-            </w:r>
-          </w:p>
-        </w:tc>
-        <w:tc>
-          <w:tcPr>
-            <w:tcW w:w="1527" w:type="pct"/>
-            <w:tcBorders>
-              <w:top w:val="single" w:sz="4" w:space="0" w:color="auto"/>
-              <w:left w:val="single" w:sz="4" w:space="0" w:color="auto"/>
-              <w:bottom w:val="single" w:sz="4" w:space="0" w:color="auto"/>
-              <w:right w:val="single" w:sz="4" w:space="0" w:color="auto"/>
-            </w:tcBorders>
-            <w:noWrap/>
-            <w:hideMark/>
-          </w:tcPr>
-          <w:p>
-            <w:pPr>
-              <w:spacing w:before="100" w:beforeAutospacing="1" w:after="100" w:afterAutospacing="1"/>
-              <w:jc w:val="right"/>
-              <w:rPr>
-                <w:rFonts w:ascii="Times New Roman" w:hAnsi="Times New Roman" w:cs="Times New Roman"/>
-                <w:sz w:val="20"/>
-                <w:lang w:eastAsia="en-AU"/>
-              </w:rPr>
-            </w:pPr>
-            <w:r>
-              <w:rPr>
-                <w:rFonts w:ascii="Times New Roman" w:hAnsi="Times New Roman" w:cs="Times New Roman"/>
-                <w:sz w:val="20"/>
-                <w:szCs w:val="22"/>
-                <w:lang w:eastAsia="en-AU"/>
-              </w:rPr>
-              <w:t>Advanced Draft</w:t>
-            </w:r>
-          </w:p>
-        </w:tc>
-        <w:tc>
-          <w:tcPr>
-            <w:tcW w:w="1687" w:type="pct"/>
-            <w:tcBorders>
-              <w:top w:val="single" w:sz="4" w:space="0" w:color="auto"/>
-              <w:left w:val="single" w:sz="4" w:space="0" w:color="auto"/>
-              <w:bottom w:val="single" w:sz="4" w:space="0" w:color="auto"/>
-              <w:right w:val="single" w:sz="4" w:space="0" w:color="auto"/>
-            </w:tcBorders>
-            <w:noWrap/>
-            <w:hideMark/>
-          </w:tcPr>
-          <w:p>
-            <w:pPr>
-              <w:spacing w:before="100" w:beforeAutospacing="1" w:after="100" w:afterAutospacing="1"/>
-              <w:jc w:val="right"/>
-              <w:rPr>
-                <w:rFonts w:ascii="Times New Roman" w:hAnsi="Times New Roman" w:cs="Times New Roman"/>
-                <w:sz w:val="20"/>
-                <w:lang w:eastAsia="en-AU"/>
-              </w:rPr>
-            </w:pPr>
-            <w:r>
-              <w:rPr>
-                <w:rFonts w:ascii="Times New Roman" w:hAnsi="Times New Roman" w:cs="Times New Roman"/>
-                <w:sz w:val="20"/>
-                <w:szCs w:val="22"/>
-                <w:lang w:eastAsia="en-AU"/>
-              </w:rPr>
-              <w:t>Advanced Draft</w:t>
-            </w:r>
-          </w:p>
-        </w:tc>
-        <w:tc>
-          <w:tcPr>
-            <w:tcW w:w="1337" w:type="pct"/>
-            <w:tcBorders>
-              <w:top w:val="single" w:sz="4" w:space="0" w:color="auto"/>
-              <w:left w:val="single" w:sz="4" w:space="0" w:color="auto"/>
-              <w:bottom w:val="single" w:sz="4" w:space="0" w:color="auto"/>
-              <w:right w:val="single" w:sz="4" w:space="0" w:color="auto"/>
-            </w:tcBorders>
-            <w:noWrap/>
-            <w:hideMark/>
-          </w:tcPr>
-          <w:p>
-            <w:pPr>
-              <w:spacing w:before="100" w:beforeAutospacing="1" w:after="100" w:afterAutospacing="1"/>
-              <w:jc w:val="right"/>
-              <w:rPr>
-                <w:rFonts w:ascii="Times New Roman" w:hAnsi="Times New Roman" w:cs="Times New Roman"/>
-                <w:sz w:val="20"/>
-                <w:lang w:eastAsia="en-AU"/>
-              </w:rPr>
-            </w:pPr>
-            <w:r>
-              <w:rPr>
-                <w:rFonts w:ascii="Times New Roman" w:hAnsi="Times New Roman" w:cs="Times New Roman"/>
-                <w:sz w:val="20"/>
-                <w:szCs w:val="22"/>
-                <w:lang w:eastAsia="en-AU"/>
-              </w:rPr>
-              <w:t>Advanced Draft</w:t>
-            </w:r>
-          </w:p>
-        </w:tc>
-      </w:tr>
-      <w:tr>
-        <w:trPr>
-          <w:trHeight w:val="300"/>
-        </w:trPr>
-        <w:tc>
-          <w:tcPr>
-            <w:tcW w:w="449" w:type="pct"/>
-            <w:tcBorders>
-              <w:top w:val="single" w:sz="4" w:space="0" w:color="auto"/>
-              <w:left w:val="single" w:sz="4" w:space="0" w:color="auto"/>
-              <w:bottom w:val="single" w:sz="4" w:space="0" w:color="auto"/>
-              <w:right w:val="single" w:sz="4" w:space="0" w:color="auto"/>
-            </w:tcBorders>
-            <w:noWrap/>
-            <w:hideMark/>
-          </w:tcPr>
-          <w:p>
-            <w:pPr>
-              <w:spacing w:before="100" w:beforeAutospacing="1" w:after="100" w:afterAutospacing="1"/>
-              <w:rPr>
-                <w:rFonts w:ascii="Times New Roman" w:hAnsi="Times New Roman" w:cs="Times New Roman"/>
-                <w:sz w:val="20"/>
-                <w:lang w:eastAsia="en-AU"/>
-              </w:rPr>
-            </w:pPr>
-            <w:r>
-              <w:rPr>
-                <w:rFonts w:ascii="Times New Roman" w:hAnsi="Times New Roman" w:cs="Times New Roman"/>
-                <w:sz w:val="20"/>
-                <w:szCs w:val="22"/>
-                <w:lang w:eastAsia="en-AU"/>
-              </w:rPr>
-              <w:t>Book 9</w:t>
-            </w:r>
-          </w:p>
-        </w:tc>
-        <w:tc>
-          <w:tcPr>
-            <w:tcW w:w="1527" w:type="pct"/>
-            <w:tcBorders>
-              <w:top w:val="single" w:sz="4" w:space="0" w:color="auto"/>
-              <w:left w:val="single" w:sz="4" w:space="0" w:color="auto"/>
-              <w:bottom w:val="single" w:sz="4" w:space="0" w:color="auto"/>
-              <w:right w:val="single" w:sz="4" w:space="0" w:color="auto"/>
-            </w:tcBorders>
-            <w:noWrap/>
-            <w:hideMark/>
-          </w:tcPr>
-          <w:p>
-            <w:pPr>
-              <w:spacing w:before="100" w:beforeAutospacing="1" w:after="100" w:afterAutospacing="1"/>
-              <w:jc w:val="right"/>
-              <w:rPr>
-                <w:rFonts w:ascii="Times New Roman" w:hAnsi="Times New Roman" w:cs="Times New Roman"/>
-                <w:sz w:val="20"/>
-                <w:lang w:eastAsia="en-AU"/>
-              </w:rPr>
-            </w:pPr>
-            <w:r>
-              <w:rPr>
-                <w:rFonts w:ascii="Times New Roman" w:hAnsi="Times New Roman" w:cs="Times New Roman"/>
-                <w:sz w:val="20"/>
-                <w:szCs w:val="22"/>
-                <w:lang w:eastAsia="en-AU"/>
-              </w:rPr>
-              <w:t>In Preparation</w:t>
-            </w:r>
-          </w:p>
-        </w:tc>
-        <w:tc>
-          <w:tcPr>
-            <w:tcW w:w="1687" w:type="pct"/>
-            <w:tcBorders>
-              <w:top w:val="single" w:sz="4" w:space="0" w:color="auto"/>
-              <w:left w:val="single" w:sz="4" w:space="0" w:color="auto"/>
-              <w:bottom w:val="single" w:sz="4" w:space="0" w:color="auto"/>
-              <w:right w:val="single" w:sz="4" w:space="0" w:color="auto"/>
-            </w:tcBorders>
-            <w:noWrap/>
-            <w:hideMark/>
-          </w:tcPr>
-          <w:p>
-            <w:pPr>
-              <w:spacing w:before="100" w:beforeAutospacing="1" w:after="100" w:afterAutospacing="1"/>
-              <w:jc w:val="right"/>
-              <w:rPr>
-                <w:rFonts w:ascii="Times New Roman" w:hAnsi="Times New Roman" w:cs="Times New Roman"/>
-                <w:sz w:val="20"/>
-                <w:lang w:eastAsia="en-AU"/>
-              </w:rPr>
-            </w:pPr>
-            <w:r>
-              <w:rPr>
-                <w:rFonts w:ascii="Times New Roman" w:hAnsi="Times New Roman" w:cs="Times New Roman"/>
-                <w:sz w:val="20"/>
-                <w:szCs w:val="22"/>
-                <w:lang w:eastAsia="en-AU"/>
-              </w:rPr>
-              <w:t>In Preparation</w:t>
-            </w:r>
-          </w:p>
-        </w:tc>
-        <w:tc>
-          <w:tcPr>
-            <w:tcW w:w="1337" w:type="pct"/>
-            <w:tcBorders>
-              <w:top w:val="single" w:sz="4" w:space="0" w:color="auto"/>
-              <w:left w:val="single" w:sz="4" w:space="0" w:color="auto"/>
-              <w:bottom w:val="single" w:sz="4" w:space="0" w:color="auto"/>
-              <w:right w:val="single" w:sz="4" w:space="0" w:color="auto"/>
-            </w:tcBorders>
-            <w:noWrap/>
-            <w:hideMark/>
-          </w:tcPr>
-          <w:p>
-            <w:pPr>
-              <w:spacing w:before="100" w:beforeAutospacing="1" w:after="100" w:afterAutospacing="1"/>
-              <w:jc w:val="right"/>
-              <w:rPr>
-                <w:rFonts w:ascii="Times New Roman" w:hAnsi="Times New Roman" w:cs="Times New Roman"/>
-                <w:sz w:val="20"/>
-                <w:lang w:eastAsia="en-AU"/>
-              </w:rPr>
-            </w:pPr>
-            <w:r>
-              <w:rPr>
-                <w:rFonts w:ascii="Times New Roman" w:hAnsi="Times New Roman" w:cs="Times New Roman"/>
-                <w:sz w:val="20"/>
-                <w:szCs w:val="22"/>
-                <w:lang w:eastAsia="en-AU"/>
-              </w:rPr>
-              <w:t>In Preparation</w:t>
-            </w:r>
-          </w:p>
-        </w:tc>
-      </w:tr>
-    </w:tbl>
-    <w:p>
-      <w:pPr>
-        <w:rPr>
-          <w:rFonts w:ascii="Times New Roman" w:hAnsi="Times New Roman" w:cs="Times New Roman"/>
-        </w:rPr>
-      </w:pPr>
     </w:p>
     <w:sectPr>
       <w:pgSz w:w="11900" w:h="16840"/>
@@ -5265,6 +3571,11 @@
       <w:szCs w:val="18"/>
     </w:rPr>
   </w:style>
+  <w:style w:type="character" w:customStyle="1" w:styleId="object">
+    <w:name w:val="object"/>
+    <w:basedOn w:val="DefaultParagraphFont"/>
+    <w:rsid w:val="001F5160"/>
+  </w:style>
 </w:styles>
 </file>
 

</xml_diff>

<commit_message>
Book 9 pdf ready for upload (v3)
</commit_message>
<xml_diff>
--- a/arr/book_front_matter/base_layout_for_pdf.docx
+++ b/arr/book_front_matter/base_layout_for_pdf.docx
@@ -213,27 +213,7 @@
           <w:sz w:val="28"/>
           <w:szCs w:val="28"/>
         </w:rPr>
-        <w:t xml:space="preserve">A Guide </w:t>
-      </w:r>
-      <w:proofErr w:type="gramStart"/>
-      <w:r>
-        <w:rPr>
-          <w:rFonts w:ascii="Times New Roman" w:hAnsi="Times New Roman" w:cs="Times New Roman"/>
-          <w:b/>
-          <w:sz w:val="28"/>
-          <w:szCs w:val="28"/>
-        </w:rPr>
-        <w:t>To</w:t>
-      </w:r>
-      <w:proofErr w:type="gramEnd"/>
-      <w:r>
-        <w:rPr>
-          <w:rFonts w:ascii="Times New Roman" w:hAnsi="Times New Roman" w:cs="Times New Roman"/>
-          <w:b/>
-          <w:sz w:val="28"/>
-          <w:szCs w:val="28"/>
-        </w:rPr>
-        <w:t xml:space="preserve"> Flood Estimation</w:t>
+        <w:t>A Guide To Flood Estimation</w:t>
       </w:r>
     </w:p>
     <w:p>
@@ -686,55 +666,7 @@
           <w:rFonts w:ascii="Times New Roman" w:hAnsi="Times New Roman" w:cs="Times New Roman"/>
           <w:szCs w:val="22"/>
         </w:rPr>
-        <w:t xml:space="preserve">Ball J, </w:t>
-      </w:r>
-      <w:proofErr w:type="spellStart"/>
-      <w:r>
-        <w:rPr>
-          <w:rFonts w:ascii="Times New Roman" w:hAnsi="Times New Roman" w:cs="Times New Roman"/>
-          <w:szCs w:val="22"/>
-        </w:rPr>
-        <w:t>Babister</w:t>
-      </w:r>
-      <w:proofErr w:type="spellEnd"/>
-      <w:r>
-        <w:rPr>
-          <w:rFonts w:ascii="Times New Roman" w:hAnsi="Times New Roman" w:cs="Times New Roman"/>
-          <w:szCs w:val="22"/>
-        </w:rPr>
-        <w:t xml:space="preserve"> M, Nathan R, Weeks W, </w:t>
-      </w:r>
-      <w:proofErr w:type="spellStart"/>
-      <w:r>
-        <w:rPr>
-          <w:rFonts w:ascii="Times New Roman" w:hAnsi="Times New Roman" w:cs="Times New Roman"/>
-          <w:szCs w:val="22"/>
-        </w:rPr>
-        <w:t>Weinmann</w:t>
-      </w:r>
-      <w:proofErr w:type="spellEnd"/>
-      <w:r>
-        <w:rPr>
-          <w:rFonts w:ascii="Times New Roman" w:hAnsi="Times New Roman" w:cs="Times New Roman"/>
-          <w:szCs w:val="22"/>
-        </w:rPr>
-        <w:t xml:space="preserve"> E, </w:t>
-      </w:r>
-      <w:proofErr w:type="spellStart"/>
-      <w:r>
-        <w:rPr>
-          <w:rFonts w:ascii="Times New Roman" w:hAnsi="Times New Roman" w:cs="Times New Roman"/>
-          <w:szCs w:val="22"/>
-        </w:rPr>
-        <w:t>Retallick</w:t>
-      </w:r>
-      <w:proofErr w:type="spellEnd"/>
-      <w:r>
-        <w:rPr>
-          <w:rFonts w:ascii="Times New Roman" w:hAnsi="Times New Roman" w:cs="Times New Roman"/>
-          <w:szCs w:val="22"/>
-        </w:rPr>
-        <w:t xml:space="preserve"> M, Testoni I, (Editors) Australian Rainfall and Runoff: A Guide to Flood Estimation, © Commonwealth of Australia (Geoscience Australia), 2016.</w:t>
+        <w:t>Ball J, Babister M, Nathan R, Weeks W, Weinmann E, Retallick M, Testoni I, (Editors) Australian Rainfall and Runoff: A Guide to Flood Estimation, © Commonwealth of Australia (Geoscience Australia), 2016.</w:t>
       </w:r>
     </w:p>
     <w:p>
@@ -1085,19 +1017,11 @@
           <w:rFonts w:ascii="Times New Roman" w:hAnsi="Times New Roman"/>
         </w:rPr>
       </w:pPr>
-      <w:proofErr w:type="gramStart"/>
       <w:r>
         <w:rPr>
           <w:rFonts w:ascii="Times New Roman" w:hAnsi="Times New Roman"/>
         </w:rPr>
-        <w:t>estimation</w:t>
-      </w:r>
-      <w:proofErr w:type="gramEnd"/>
-      <w:r>
-        <w:rPr>
-          <w:rFonts w:ascii="Times New Roman" w:hAnsi="Times New Roman"/>
-        </w:rPr>
-        <w:t xml:space="preserve"> of extreme flood levels.</w:t>
+        <w:t>estimation of extreme flood levels.</w:t>
       </w:r>
     </w:p>
     <w:p>
@@ -1137,21 +1061,7 @@
         <w:rPr>
           <w:rFonts w:ascii="Times New Roman" w:hAnsi="Times New Roman" w:cs="Times New Roman"/>
         </w:rPr>
-        <w:t xml:space="preserve">The revision of the ARR would not have been possible without the support and funding from the Australian Government as well as the significant contributions from Engineers Australia members, flood practitioners and academia. This collaborative effort is a testament to the willingness of those in industry, academia and government to improve our understanding the nature of flooding. It is hoped that these guidelines </w:t>
-      </w:r>
-      <w:proofErr w:type="spellStart"/>
-      <w:r>
-        <w:rPr>
-          <w:rFonts w:ascii="Times New Roman" w:hAnsi="Times New Roman" w:cs="Times New Roman"/>
-        </w:rPr>
-        <w:t>willhelp</w:t>
-      </w:r>
-      <w:proofErr w:type="spellEnd"/>
-      <w:r>
-        <w:rPr>
-          <w:rFonts w:ascii="Times New Roman" w:hAnsi="Times New Roman" w:cs="Times New Roman"/>
-        </w:rPr>
-        <w:t xml:space="preserve"> to reduce the social and economic impacts of floods and will help strengthen the resilience of our communities. </w:t>
+        <w:t xml:space="preserve">The revision of the ARR would not have been possible without the support and funding from the Australian Government as well as the significant contributions from Engineers Australia members, flood practitioners and academia. This collaborative effort is a testament to the willingness of those in industry, academia and government to improve our understanding the nature of flooding. It is hoped that these guidelines willhelp to reduce the social and economic impacts of floods and will help strengthen the resilience of our communities. </w:t>
       </w:r>
     </w:p>
     <w:p>
@@ -1577,23 +1487,13 @@
           <w:szCs w:val="24"/>
         </w:rPr>
       </w:pPr>
-      <w:proofErr w:type="gramStart"/>
       <w:r>
         <w:rPr>
           <w:rFonts w:ascii="Times New Roman" w:hAnsi="Times New Roman"/>
           <w:sz w:val="24"/>
           <w:szCs w:val="24"/>
         </w:rPr>
-        <w:t>prediction</w:t>
-      </w:r>
-      <w:proofErr w:type="gramEnd"/>
-      <w:r>
-        <w:rPr>
-          <w:rFonts w:ascii="Times New Roman" w:hAnsi="Times New Roman"/>
-          <w:sz w:val="24"/>
-          <w:szCs w:val="24"/>
-        </w:rPr>
-        <w:t xml:space="preserve"> of extreme flood levels.</w:t>
+        <w:t>prediction of extreme flood levels.</w:t>
       </w:r>
     </w:p>
     <w:p>
@@ -1730,22 +1630,13 @@
           <w:rFonts w:ascii="Times New Roman" w:hAnsi="Times New Roman" w:cs="Times New Roman"/>
         </w:rPr>
       </w:pPr>
-      <w:proofErr w:type="spellStart"/>
       <w:r>
         <w:rPr>
           <w:rFonts w:ascii="Times New Roman" w:hAnsi="Times New Roman" w:cs="Times New Roman"/>
           <w:b/>
         </w:rPr>
         <w:lastRenderedPageBreak/>
-        <w:t>Assoc</w:t>
-      </w:r>
-      <w:proofErr w:type="spellEnd"/>
-      <w:r>
-        <w:rPr>
-          <w:rFonts w:ascii="Times New Roman" w:hAnsi="Times New Roman" w:cs="Times New Roman"/>
-          <w:b/>
-        </w:rPr>
-        <w:t xml:space="preserve"> Prof James Ball  </w:t>
+        <w:t xml:space="preserve">Assoc Prof James Ball  </w:t>
       </w:r>
       <w:r>
         <w:rPr>
@@ -1760,23 +1651,7 @@
           <w:b/>
         </w:rPr>
         <w:tab/>
-        <w:t xml:space="preserve">Mark </w:t>
-      </w:r>
-      <w:proofErr w:type="spellStart"/>
-      <w:r>
-        <w:rPr>
-          <w:rFonts w:ascii="Times New Roman" w:hAnsi="Times New Roman" w:cs="Times New Roman"/>
-          <w:b/>
-        </w:rPr>
-        <w:t>Babister</w:t>
-      </w:r>
-      <w:proofErr w:type="spellEnd"/>
-      <w:r>
-        <w:rPr>
-          <w:rFonts w:ascii="Times New Roman" w:hAnsi="Times New Roman" w:cs="Times New Roman"/>
-          <w:b/>
-        </w:rPr>
-        <w:t xml:space="preserve"> </w:t>
+        <w:t xml:space="preserve">Mark Babister </w:t>
       </w:r>
       <w:r>
         <w:rPr>
@@ -1944,16 +1819,8 @@
         <w:rPr>
           <w:rFonts w:ascii="Times New Roman" w:hAnsi="Times New Roman" w:cs="Times New Roman"/>
         </w:rPr>
-        <w:t xml:space="preserve">Mark </w:t>
-      </w:r>
-      <w:proofErr w:type="spellStart"/>
-      <w:r>
-        <w:rPr>
-          <w:rFonts w:ascii="Times New Roman" w:hAnsi="Times New Roman" w:cs="Times New Roman"/>
-        </w:rPr>
-        <w:t>Babister</w:t>
-      </w:r>
-      <w:proofErr w:type="spellEnd"/>
+        <w:t>Mark Babister</w:t>
+      </w:r>
     </w:p>
     <w:p>
       <w:pPr>
@@ -2000,16 +1867,8 @@
           <w:rFonts w:ascii="Times New Roman" w:hAnsi="Times New Roman" w:cs="Times New Roman"/>
         </w:rPr>
         <w:tab/>
-        <w:t xml:space="preserve">Professor George </w:t>
-      </w:r>
-      <w:proofErr w:type="spellStart"/>
-      <w:r>
-        <w:rPr>
-          <w:rFonts w:ascii="Times New Roman" w:hAnsi="Times New Roman" w:cs="Times New Roman"/>
-        </w:rPr>
-        <w:t>Kuczera</w:t>
-      </w:r>
-      <w:proofErr w:type="spellEnd"/>
+        <w:t>Professor George Kuczera</w:t>
+      </w:r>
     </w:p>
     <w:p>
       <w:pPr>
@@ -2214,21 +2073,7 @@
           <w:rFonts w:ascii="Times New Roman" w:hAnsi="Times New Roman" w:cs="Times New Roman"/>
         </w:rPr>
         <w:tab/>
-        <w:t xml:space="preserve">Erwin </w:t>
-      </w:r>
-      <w:proofErr w:type="spellStart"/>
-      <w:r>
-        <w:rPr>
-          <w:rFonts w:ascii="Times New Roman" w:hAnsi="Times New Roman" w:cs="Times New Roman"/>
-        </w:rPr>
-        <w:t>Weinmann</w:t>
-      </w:r>
-      <w:proofErr w:type="spellEnd"/>
-      <w:r>
-        <w:rPr>
-          <w:rFonts w:ascii="Times New Roman" w:hAnsi="Times New Roman" w:cs="Times New Roman"/>
-        </w:rPr>
-        <w:t>, Dr Michael Leonard</w:t>
+        <w:t>Erwin Weinmann, Dr Michael Leonard</w:t>
       </w:r>
     </w:p>
     <w:p>
@@ -2304,7 +2149,6 @@
           <w:rFonts w:ascii="Times New Roman" w:hAnsi="Times New Roman" w:cs="Times New Roman"/>
         </w:rPr>
       </w:pPr>
-      <w:proofErr w:type="spellStart"/>
       <w:r>
         <w:rPr>
           <w:rFonts w:ascii="Times New Roman" w:hAnsi="Times New Roman" w:cs="Times New Roman"/>
@@ -2312,7 +2156,6 @@
         </w:rPr>
         <w:t>Editors</w:t>
       </w:r>
-      <w:proofErr w:type="gramStart"/>
       <w:r>
         <w:rPr>
           <w:rFonts w:ascii="Times New Roman" w:hAnsi="Times New Roman" w:cs="Times New Roman"/>
@@ -2323,15 +2166,7 @@
         <w:rPr>
           <w:rFonts w:ascii="Times New Roman" w:hAnsi="Times New Roman" w:cs="Times New Roman"/>
         </w:rPr>
-        <w:t>James</w:t>
-      </w:r>
-      <w:proofErr w:type="spellEnd"/>
-      <w:proofErr w:type="gramEnd"/>
-      <w:r>
-        <w:rPr>
-          <w:rFonts w:ascii="Times New Roman" w:hAnsi="Times New Roman" w:cs="Times New Roman"/>
-        </w:rPr>
-        <w:t xml:space="preserve"> Ball</w:t>
+        <w:t>James Ball</w:t>
       </w:r>
     </w:p>
     <w:p>
@@ -2345,16 +2180,8 @@
         <w:rPr>
           <w:rFonts w:ascii="Times New Roman" w:hAnsi="Times New Roman" w:cs="Times New Roman"/>
         </w:rPr>
-        <w:t xml:space="preserve">Mark </w:t>
-      </w:r>
-      <w:proofErr w:type="spellStart"/>
-      <w:r>
-        <w:rPr>
-          <w:rFonts w:ascii="Times New Roman" w:hAnsi="Times New Roman" w:cs="Times New Roman"/>
-        </w:rPr>
-        <w:t>Babister</w:t>
-      </w:r>
-      <w:proofErr w:type="spellEnd"/>
+        <w:t>Mark Babister</w:t>
+      </w:r>
     </w:p>
     <w:p>
       <w:pPr>
@@ -2395,16 +2222,8 @@
         <w:rPr>
           <w:rFonts w:ascii="Times New Roman" w:hAnsi="Times New Roman" w:cs="Times New Roman"/>
         </w:rPr>
-        <w:t xml:space="preserve">Erwin </w:t>
-      </w:r>
-      <w:proofErr w:type="spellStart"/>
-      <w:r>
-        <w:rPr>
-          <w:rFonts w:ascii="Times New Roman" w:hAnsi="Times New Roman" w:cs="Times New Roman"/>
-        </w:rPr>
-        <w:t>Weinmann</w:t>
-      </w:r>
-      <w:proofErr w:type="spellEnd"/>
+        <w:t>Erwin Weinmann</w:t>
+      </w:r>
     </w:p>
     <w:p>
       <w:pPr>
@@ -2474,16 +2293,8 @@
         <w:rPr>
           <w:rFonts w:ascii="Times New Roman" w:hAnsi="Times New Roman" w:cs="Times New Roman"/>
         </w:rPr>
-        <w:t xml:space="preserve">Peter </w:t>
-      </w:r>
-      <w:proofErr w:type="spellStart"/>
-      <w:r>
-        <w:rPr>
-          <w:rFonts w:ascii="Times New Roman" w:hAnsi="Times New Roman" w:cs="Times New Roman"/>
-        </w:rPr>
-        <w:t>Coombes</w:t>
-      </w:r>
-      <w:proofErr w:type="spellEnd"/>
+        <w:t>Peter Coombes</w:t>
+      </w:r>
     </w:p>
     <w:p>
       <w:pPr>
@@ -2496,16 +2307,8 @@
         <w:rPr>
           <w:rFonts w:ascii="Times New Roman" w:hAnsi="Times New Roman" w:cs="Times New Roman"/>
         </w:rPr>
-        <w:t xml:space="preserve">Steve </w:t>
-      </w:r>
-      <w:proofErr w:type="spellStart"/>
-      <w:r>
-        <w:rPr>
-          <w:rFonts w:ascii="Times New Roman" w:hAnsi="Times New Roman" w:cs="Times New Roman"/>
-        </w:rPr>
-        <w:t>Roso</w:t>
-      </w:r>
-      <w:proofErr w:type="spellEnd"/>
+        <w:t>Steve Roso</w:t>
+      </w:r>
     </w:p>
     <w:p>
       <w:pPr>
@@ -2574,7 +2377,7 @@
           <w:szCs w:val="22"/>
           <w:lang w:eastAsia="en-AU"/>
         </w:rPr>
-        <w:t xml:space="preserve">This document forms part of an industry consultation release of Australian Rainfall and Runoff. </w:t>
+        <w:t>This document forms part of an industry consultation release of</w:t>
       </w:r>
       <w:r>
         <w:rPr>
@@ -2582,7 +2385,17 @@
           <w:szCs w:val="22"/>
           <w:lang w:eastAsia="en-AU"/>
         </w:rPr>
-        <w:t xml:space="preserve">Industry comment will be reviewed by the Editorial team in October 2016, with the next publish date to then be decided. This document is a living document and will be regularly updated in the future. </w:t>
+        <w:t xml:space="preserve"> Australian Rainfall and Runoff</w:t>
+      </w:r>
+      <w:bookmarkStart w:id="0" w:name="_GoBack"/>
+      <w:bookmarkEnd w:id="0"/>
+      <w:r>
+        <w:rPr>
+          <w:rFonts w:ascii="Times New Roman" w:hAnsi="Times New Roman" w:cs="Times New Roman"/>
+          <w:szCs w:val="22"/>
+          <w:lang w:eastAsia="en-AU"/>
+        </w:rPr>
+        <w:t xml:space="preserve">. This document is a living document and will be regularly updated in the future. </w:t>
       </w:r>
       <w:r>
         <w:rPr>
@@ -2781,8 +2594,6 @@
           <w:rFonts w:ascii="Times New Roman" w:hAnsi="Times New Roman" w:cs="Times New Roman"/>
         </w:rPr>
       </w:pPr>
-      <w:bookmarkStart w:id="0" w:name="_GoBack"/>
-      <w:bookmarkEnd w:id="0"/>
     </w:p>
     <w:sectPr>
       <w:pgSz w:w="11900" w:h="16840"/>

</xml_diff>

<commit_message>
Updated 'status of this document' section
</commit_message>
<xml_diff>
--- a/arr/book_front_matter/base_layout_for_pdf.docx
+++ b/arr/book_front_matter/base_layout_for_pdf.docx
@@ -1,6 +1,6 @@
 
 <file path=word/document.xml><?xml version="1.0" encoding="utf-8"?>
-<w:document xmlns:wpc="http://schemas.microsoft.com/office/word/2010/wordprocessingCanvas" xmlns:mc="http://schemas.openxmlformats.org/markup-compatibility/2006" xmlns:o="urn:schemas-microsoft-com:office:office" xmlns:r="http://schemas.openxmlformats.org/officeDocument/2006/relationships" xmlns:m="http://schemas.openxmlformats.org/officeDocument/2006/math" xmlns:v="urn:schemas-microsoft-com:vml" xmlns:wp14="http://schemas.microsoft.com/office/word/2010/wordprocessingDrawing" xmlns:wp="http://schemas.openxmlformats.org/drawingml/2006/wordprocessingDrawing" xmlns:w10="urn:schemas-microsoft-com:office:word" xmlns:w="http://schemas.openxmlformats.org/wordprocessingml/2006/main" xmlns:w14="http://schemas.microsoft.com/office/word/2010/wordml" xmlns:w15="http://schemas.microsoft.com/office/word/2012/wordml" xmlns:wpg="http://schemas.microsoft.com/office/word/2010/wordprocessingGroup" xmlns:wpi="http://schemas.microsoft.com/office/word/2010/wordprocessingInk" xmlns:wne="http://schemas.microsoft.com/office/word/2006/wordml" xmlns:wps="http://schemas.microsoft.com/office/word/2010/wordprocessingShape" mc:Ignorable="w14 w15 wp14">
+<w:document xmlns:wpc="http://schemas.microsoft.com/office/word/2010/wordprocessingCanvas" xmlns:cx="http://schemas.microsoft.com/office/drawing/2014/chartex" xmlns:cx1="http://schemas.microsoft.com/office/drawing/2015/9/8/chartex" xmlns:cx2="http://schemas.microsoft.com/office/drawing/2015/10/21/chartex" xmlns:cx3="http://schemas.microsoft.com/office/drawing/2016/5/9/chartex" xmlns:cx4="http://schemas.microsoft.com/office/drawing/2016/5/10/chartex" xmlns:cx5="http://schemas.microsoft.com/office/drawing/2016/5/11/chartex" xmlns:cx6="http://schemas.microsoft.com/office/drawing/2016/5/12/chartex" xmlns:cx7="http://schemas.microsoft.com/office/drawing/2016/5/13/chartex" xmlns:cx8="http://schemas.microsoft.com/office/drawing/2016/5/14/chartex" xmlns:mc="http://schemas.openxmlformats.org/markup-compatibility/2006" xmlns:aink="http://schemas.microsoft.com/office/drawing/2016/ink" xmlns:am3d="http://schemas.microsoft.com/office/drawing/2017/model3d" xmlns:o="urn:schemas-microsoft-com:office:office" xmlns:r="http://schemas.openxmlformats.org/officeDocument/2006/relationships" xmlns:m="http://schemas.openxmlformats.org/officeDocument/2006/math" xmlns:v="urn:schemas-microsoft-com:vml" xmlns:wp14="http://schemas.microsoft.com/office/word/2010/wordprocessingDrawing" xmlns:wp="http://schemas.openxmlformats.org/drawingml/2006/wordprocessingDrawing" xmlns:w10="urn:schemas-microsoft-com:office:word" xmlns:w="http://schemas.openxmlformats.org/wordprocessingml/2006/main" xmlns:w14="http://schemas.microsoft.com/office/word/2010/wordml" xmlns:w15="http://schemas.microsoft.com/office/word/2012/wordml" xmlns:w16cid="http://schemas.microsoft.com/office/word/2016/wordml/cid" xmlns:w16se="http://schemas.microsoft.com/office/word/2015/wordml/symex" xmlns:wpg="http://schemas.microsoft.com/office/word/2010/wordprocessingGroup" xmlns:wpi="http://schemas.microsoft.com/office/word/2010/wordprocessingInk" xmlns:wne="http://schemas.microsoft.com/office/word/2006/wordml" xmlns:wps="http://schemas.microsoft.com/office/word/2010/wordprocessingShape" mc:Ignorable="w14 w15 w16se w16cid wp14">
   <w:body>
     <w:p>
       <w:pPr>
@@ -172,88 +172,43 @@
       <w:pPr>
         <w:rPr>
           <w:rFonts w:ascii="Times New Roman" w:hAnsi="Times New Roman" w:cs="Times New Roman"/>
-          <w:b/>
-          <w:sz w:val="40"/>
-          <w:szCs w:val="40"/>
-        </w:rPr>
-      </w:pPr>
-      <w:r>
-        <w:rPr>
-          <w:rFonts w:ascii="Times New Roman" w:hAnsi="Times New Roman" w:cs="Times New Roman"/>
-          <w:b/>
-          <w:sz w:val="40"/>
-          <w:szCs w:val="40"/>
-        </w:rPr>
-        <w:t>Australian Rainfall and Runoff</w:t>
-      </w:r>
-    </w:p>
-    <w:p>
-      <w:pPr>
-        <w:rPr>
-          <w:rFonts w:ascii="Times New Roman" w:hAnsi="Times New Roman" w:cs="Times New Roman"/>
-          <w:b/>
-          <w:sz w:val="28"/>
-          <w:szCs w:val="28"/>
-        </w:rPr>
-      </w:pPr>
-    </w:p>
-    <w:p>
-      <w:pPr>
-        <w:rPr>
-          <w:rFonts w:ascii="Times New Roman" w:hAnsi="Times New Roman" w:cs="Times New Roman"/>
-          <w:b/>
-          <w:sz w:val="28"/>
-          <w:szCs w:val="28"/>
-        </w:rPr>
-      </w:pPr>
-      <w:r>
-        <w:rPr>
-          <w:rFonts w:ascii="Times New Roman" w:hAnsi="Times New Roman" w:cs="Times New Roman"/>
-          <w:b/>
-          <w:sz w:val="28"/>
-          <w:szCs w:val="28"/>
-        </w:rPr>
-        <w:t>A Guide To Flood Estimation</w:t>
-      </w:r>
-    </w:p>
-    <w:p>
-      <w:pPr>
-        <w:rPr>
-          <w:rFonts w:ascii="Times New Roman" w:hAnsi="Times New Roman" w:cs="Times New Roman"/>
-          <w:b/>
-          <w:sz w:val="28"/>
-          <w:szCs w:val="28"/>
-        </w:rPr>
-      </w:pPr>
-    </w:p>
-    <w:p>
-      <w:pPr>
-        <w:rPr>
-          <w:rFonts w:ascii="Times New Roman" w:hAnsi="Times New Roman" w:cs="Times New Roman"/>
-          <w:b/>
-          <w:sz w:val="28"/>
-          <w:szCs w:val="28"/>
-        </w:rPr>
-      </w:pPr>
-    </w:p>
-    <w:p>
-      <w:pPr>
-        <w:rPr>
-          <w:rFonts w:ascii="Times New Roman" w:hAnsi="Times New Roman" w:cs="Times New Roman"/>
-          <w:b/>
-          <w:sz w:val="28"/>
-          <w:szCs w:val="28"/>
-        </w:rPr>
-      </w:pPr>
-      <w:r>
-        <w:rPr>
-          <w:rFonts w:ascii="Times New Roman" w:hAnsi="Times New Roman" w:cs="Times New Roman"/>
-          <w:b/>
-          <w:sz w:val="28"/>
-          <w:szCs w:val="28"/>
-        </w:rPr>
-        <w:br w:type="page"/>
-      </w:r>
+        </w:rPr>
+      </w:pPr>
+    </w:p>
+    <w:p>
+      <w:pPr>
+        <w:rPr>
+          <w:rFonts w:ascii="Times New Roman" w:hAnsi="Times New Roman" w:cs="Times New Roman"/>
+        </w:rPr>
+      </w:pPr>
+    </w:p>
+    <w:p>
+      <w:pPr>
+        <w:rPr>
+          <w:rFonts w:ascii="Times New Roman" w:hAnsi="Times New Roman" w:cs="Times New Roman"/>
+        </w:rPr>
+      </w:pPr>
+    </w:p>
+    <w:p>
+      <w:pPr>
+        <w:rPr>
+          <w:rFonts w:ascii="Times New Roman" w:hAnsi="Times New Roman" w:cs="Times New Roman"/>
+        </w:rPr>
+      </w:pPr>
+    </w:p>
+    <w:p>
+      <w:pPr>
+        <w:rPr>
+          <w:rFonts w:ascii="Times New Roman" w:hAnsi="Times New Roman" w:cs="Times New Roman"/>
+        </w:rPr>
+      </w:pPr>
+    </w:p>
+    <w:p>
+      <w:pPr>
+        <w:rPr>
+          <w:rFonts w:ascii="Times New Roman" w:hAnsi="Times New Roman" w:cs="Times New Roman"/>
+        </w:rPr>
+      </w:pPr>
     </w:p>
     <w:p>
       <w:pPr>
@@ -436,7 +391,16 @@
           <w:shd w:val="clear" w:color="auto" w:fill="FFFFFF"/>
           <w:lang w:eastAsia="en-AU"/>
         </w:rPr>
-        <w:t>) 2016</w:t>
+        <w:t>) 201</w:t>
+      </w:r>
+      <w:r>
+        <w:rPr>
+          <w:rFonts w:ascii="Times New Roman" w:hAnsi="Times New Roman" w:cs="Times New Roman"/>
+          <w:color w:val="000000"/>
+          <w:shd w:val="clear" w:color="auto" w:fill="FFFFFF"/>
+          <w:lang w:eastAsia="en-AU"/>
+        </w:rPr>
+        <w:t>9</w:t>
       </w:r>
       <w:r>
         <w:rPr>
@@ -666,11 +630,74 @@
           <w:rFonts w:ascii="Times New Roman" w:hAnsi="Times New Roman" w:cs="Times New Roman"/>
           <w:szCs w:val="22"/>
         </w:rPr>
-        <w:t>Ball J, Babister M, Nathan R, Weeks W, Weinmann E, Retallick M, Testoni I, (Editors) Australian Rainfall and Runoff: A Guide to Flood Estimation, © Commonwealth of Australia (Geoscience Australia), 2016.</w:t>
-      </w:r>
-    </w:p>
-    <w:p>
-      <w:pPr>
+        <w:t xml:space="preserve">Ball J, </w:t>
+      </w:r>
+      <w:proofErr w:type="spellStart"/>
+      <w:r>
+        <w:rPr>
+          <w:rFonts w:ascii="Times New Roman" w:hAnsi="Times New Roman" w:cs="Times New Roman"/>
+          <w:szCs w:val="22"/>
+        </w:rPr>
+        <w:t>Babister</w:t>
+      </w:r>
+      <w:proofErr w:type="spellEnd"/>
+      <w:r>
+        <w:rPr>
+          <w:rFonts w:ascii="Times New Roman" w:hAnsi="Times New Roman" w:cs="Times New Roman"/>
+          <w:szCs w:val="22"/>
+        </w:rPr>
+        <w:t xml:space="preserve"> M, Nathan R, Weeks W, </w:t>
+      </w:r>
+      <w:proofErr w:type="spellStart"/>
+      <w:r>
+        <w:rPr>
+          <w:rFonts w:ascii="Times New Roman" w:hAnsi="Times New Roman" w:cs="Times New Roman"/>
+          <w:szCs w:val="22"/>
+        </w:rPr>
+        <w:t>Weinmann</w:t>
+      </w:r>
+      <w:proofErr w:type="spellEnd"/>
+      <w:r>
+        <w:rPr>
+          <w:rFonts w:ascii="Times New Roman" w:hAnsi="Times New Roman" w:cs="Times New Roman"/>
+          <w:szCs w:val="22"/>
+        </w:rPr>
+        <w:t xml:space="preserve"> E, Retallick M, </w:t>
+      </w:r>
+      <w:proofErr w:type="spellStart"/>
+      <w:r>
+        <w:rPr>
+          <w:rFonts w:ascii="Times New Roman" w:hAnsi="Times New Roman" w:cs="Times New Roman"/>
+          <w:szCs w:val="22"/>
+        </w:rPr>
+        <w:t>Testoni</w:t>
+      </w:r>
+      <w:proofErr w:type="spellEnd"/>
+      <w:r>
+        <w:rPr>
+          <w:rFonts w:ascii="Times New Roman" w:hAnsi="Times New Roman" w:cs="Times New Roman"/>
+          <w:szCs w:val="22"/>
+        </w:rPr>
+        <w:t xml:space="preserve"> I, (Editors) Australian Rainfall and Runoff: A Guide to Flood Estimation, © Commonwealth of Australia (Geoscience Australia), 201</w:t>
+      </w:r>
+      <w:r>
+        <w:rPr>
+          <w:rFonts w:ascii="Times New Roman" w:hAnsi="Times New Roman" w:cs="Times New Roman"/>
+          <w:szCs w:val="22"/>
+        </w:rPr>
+        <w:t>9</w:t>
+      </w:r>
+      <w:r>
+        <w:rPr>
+          <w:rFonts w:ascii="Times New Roman" w:hAnsi="Times New Roman" w:cs="Times New Roman"/>
+          <w:szCs w:val="22"/>
+        </w:rPr>
+        <w:t>.</w:t>
+      </w:r>
+    </w:p>
+    <w:p>
+      <w:pPr>
+        <w:spacing w:after="120"/>
         <w:rPr>
           <w:rFonts w:ascii="Times New Roman" w:hAnsi="Times New Roman" w:cs="Times New Roman"/>
           <w:b/>
@@ -683,26 +710,24 @@
           <w:b/>
           <w:sz w:val="28"/>
         </w:rPr>
-        <w:br w:type="page"/>
-      </w:r>
-    </w:p>
-    <w:p>
-      <w:pPr>
-        <w:spacing w:after="120"/>
+        <w:lastRenderedPageBreak/>
+        <w:t>ARR 201</w:t>
+      </w:r>
+      <w:r>
         <w:rPr>
           <w:rFonts w:ascii="Times New Roman" w:hAnsi="Times New Roman" w:cs="Times New Roman"/>
           <w:b/>
           <w:sz w:val="28"/>
         </w:rPr>
-      </w:pPr>
+        <w:t>9</w:t>
+      </w:r>
       <w:r>
         <w:rPr>
           <w:rFonts w:ascii="Times New Roman" w:hAnsi="Times New Roman" w:cs="Times New Roman"/>
           <w:b/>
           <w:sz w:val="28"/>
         </w:rPr>
-        <w:lastRenderedPageBreak/>
-        <w:t xml:space="preserve">ARR 2016 Ministerial Foreword </w:t>
+        <w:t xml:space="preserve"> Ministerial Foreword </w:t>
       </w:r>
     </w:p>
     <w:p>
@@ -755,7 +780,19 @@
         <w:rPr>
           <w:rFonts w:ascii="Times New Roman" w:hAnsi="Times New Roman" w:cs="Times New Roman"/>
         </w:rPr>
-        <w:t>ARR 2016 will have national application and will be essential for policy and planning decisions related to flood risk in areas as diverse as:</w:t>
+        <w:t>ARR 201</w:t>
+      </w:r>
+      <w:r>
+        <w:rPr>
+          <w:rFonts w:ascii="Times New Roman" w:hAnsi="Times New Roman" w:cs="Times New Roman"/>
+        </w:rPr>
+        <w:t>9</w:t>
+      </w:r>
+      <w:r>
+        <w:rPr>
+          <w:rFonts w:ascii="Times New Roman" w:hAnsi="Times New Roman" w:cs="Times New Roman"/>
+        </w:rPr>
+        <w:t xml:space="preserve"> will have national application and will be essential for policy and planning decisions related to flood risk in areas as diverse as:</w:t>
       </w:r>
     </w:p>
     <w:p>
@@ -1061,7 +1098,19 @@
         <w:rPr>
           <w:rFonts w:ascii="Times New Roman" w:hAnsi="Times New Roman" w:cs="Times New Roman"/>
         </w:rPr>
-        <w:t xml:space="preserve">The revision of the ARR would not have been possible without the support and funding from the Australian Government as well as the significant contributions from Engineers Australia members, flood practitioners and academia. This collaborative effort is a testament to the willingness of those in industry, academia and government to improve our understanding the nature of flooding. It is hoped that these guidelines willhelp to reduce the social and economic impacts of floods and will help strengthen the resilience of our communities. </w:t>
+        <w:t>The revision of the ARR would not have been possible without the support and funding from the Australian Government as well as the significant contributions from Engineers Australia members, flood practitioners and academia. This collaborative effort is a testament to the willingness of those in industry, academia and government to improve our understanding the nature of flooding. It is hoped that these guidelines will</w:t>
+      </w:r>
+      <w:r>
+        <w:rPr>
+          <w:rFonts w:ascii="Times New Roman" w:hAnsi="Times New Roman" w:cs="Times New Roman"/>
+        </w:rPr>
+        <w:t xml:space="preserve"> </w:t>
+      </w:r>
+      <w:r>
+        <w:rPr>
+          <w:rFonts w:ascii="Times New Roman" w:hAnsi="Times New Roman" w:cs="Times New Roman"/>
+        </w:rPr>
+        <w:t xml:space="preserve">help to reduce the social and economic impacts of floods and will help strengthen the resilience of our communities. </w:t>
       </w:r>
     </w:p>
     <w:p>
@@ -1546,7 +1595,6 @@
     </w:p>
     <w:p>
       <w:pPr>
-        <w:spacing w:line="300" w:lineRule="auto"/>
         <w:rPr>
           <w:rFonts w:ascii="Times New Roman" w:hAnsi="Times New Roman" w:cs="Times New Roman"/>
           <w:lang w:eastAsia="en-AU"/>
@@ -1584,7 +1632,6 @@
     </w:p>
     <w:p>
       <w:pPr>
-        <w:spacing w:line="276" w:lineRule="auto"/>
         <w:rPr>
           <w:rFonts w:ascii="Times New Roman" w:hAnsi="Times New Roman" w:cs="Times New Roman"/>
         </w:rPr>
@@ -1636,22 +1683,47 @@
           <w:b/>
         </w:rPr>
         <w:lastRenderedPageBreak/>
-        <w:t xml:space="preserve">Assoc Prof James Ball  </w:t>
-      </w:r>
+        <w:t xml:space="preserve">Assoc Prof James </w:t>
+      </w:r>
+      <w:proofErr w:type="gramStart"/>
       <w:r>
         <w:rPr>
           <w:rFonts w:ascii="Times New Roman" w:hAnsi="Times New Roman" w:cs="Times New Roman"/>
           <w:b/>
         </w:rPr>
+        <w:t xml:space="preserve">Ball  </w:t>
+      </w:r>
+      <w:r>
+        <w:rPr>
+          <w:rFonts w:ascii="Times New Roman" w:hAnsi="Times New Roman" w:cs="Times New Roman"/>
+          <w:b/>
+        </w:rPr>
         <w:tab/>
       </w:r>
+      <w:proofErr w:type="gramEnd"/>
       <w:r>
         <w:rPr>
           <w:rFonts w:ascii="Times New Roman" w:hAnsi="Times New Roman" w:cs="Times New Roman"/>
           <w:b/>
         </w:rPr>
         <w:tab/>
-        <w:t xml:space="preserve">Mark Babister </w:t>
+        <w:t xml:space="preserve">Mark </w:t>
+      </w:r>
+      <w:proofErr w:type="spellStart"/>
+      <w:r>
+        <w:rPr>
+          <w:rFonts w:ascii="Times New Roman" w:hAnsi="Times New Roman" w:cs="Times New Roman"/>
+          <w:b/>
+        </w:rPr>
+        <w:t>Babister</w:t>
+      </w:r>
+      <w:proofErr w:type="spellEnd"/>
+      <w:r>
+        <w:rPr>
+          <w:rFonts w:ascii="Times New Roman" w:hAnsi="Times New Roman" w:cs="Times New Roman"/>
+          <w:b/>
+        </w:rPr>
+        <w:t xml:space="preserve"> </w:t>
       </w:r>
       <w:r>
         <w:rPr>
@@ -1819,8 +1891,16 @@
         <w:rPr>
           <w:rFonts w:ascii="Times New Roman" w:hAnsi="Times New Roman" w:cs="Times New Roman"/>
         </w:rPr>
-        <w:t>Mark Babister</w:t>
-      </w:r>
+        <w:t xml:space="preserve">Mark </w:t>
+      </w:r>
+      <w:proofErr w:type="spellStart"/>
+      <w:r>
+        <w:rPr>
+          <w:rFonts w:ascii="Times New Roman" w:hAnsi="Times New Roman" w:cs="Times New Roman"/>
+        </w:rPr>
+        <w:t>Babister</w:t>
+      </w:r>
+      <w:proofErr w:type="spellEnd"/>
     </w:p>
     <w:p>
       <w:pPr>
@@ -2047,8 +2127,16 @@
         <w:rPr>
           <w:rFonts w:ascii="Times New Roman" w:hAnsi="Times New Roman" w:cs="Times New Roman"/>
         </w:rPr>
-        <w:t>Isabelle Testoni</w:t>
-      </w:r>
+        <w:t xml:space="preserve">Isabelle </w:t>
+      </w:r>
+      <w:proofErr w:type="spellStart"/>
+      <w:r>
+        <w:rPr>
+          <w:rFonts w:ascii="Times New Roman" w:hAnsi="Times New Roman" w:cs="Times New Roman"/>
+        </w:rPr>
+        <w:t>Testoni</w:t>
+      </w:r>
+      <w:proofErr w:type="spellEnd"/>
     </w:p>
     <w:p>
       <w:pPr>
@@ -2073,7 +2161,21 @@
           <w:rFonts w:ascii="Times New Roman" w:hAnsi="Times New Roman" w:cs="Times New Roman"/>
         </w:rPr>
         <w:tab/>
-        <w:t>Erwin Weinmann, Dr Michael Leonard</w:t>
+        <w:t xml:space="preserve">Erwin </w:t>
+      </w:r>
+      <w:proofErr w:type="spellStart"/>
+      <w:r>
+        <w:rPr>
+          <w:rFonts w:ascii="Times New Roman" w:hAnsi="Times New Roman" w:cs="Times New Roman"/>
+        </w:rPr>
+        <w:t>Weinmann</w:t>
+      </w:r>
+      <w:proofErr w:type="spellEnd"/>
+      <w:r>
+        <w:rPr>
+          <w:rFonts w:ascii="Times New Roman" w:hAnsi="Times New Roman" w:cs="Times New Roman"/>
+        </w:rPr>
+        <w:t>, Dr Michael Leonard</w:t>
       </w:r>
     </w:p>
     <w:p>
@@ -2149,6 +2251,8 @@
           <w:rFonts w:ascii="Times New Roman" w:hAnsi="Times New Roman" w:cs="Times New Roman"/>
         </w:rPr>
       </w:pPr>
+      <w:proofErr w:type="spellStart"/>
+      <w:proofErr w:type="gramStart"/>
       <w:r>
         <w:rPr>
           <w:rFonts w:ascii="Times New Roman" w:hAnsi="Times New Roman" w:cs="Times New Roman"/>
@@ -2166,7 +2270,15 @@
         <w:rPr>
           <w:rFonts w:ascii="Times New Roman" w:hAnsi="Times New Roman" w:cs="Times New Roman"/>
         </w:rPr>
-        <w:t>James Ball</w:t>
+        <w:t>James</w:t>
+      </w:r>
+      <w:proofErr w:type="spellEnd"/>
+      <w:proofErr w:type="gramEnd"/>
+      <w:r>
+        <w:rPr>
+          <w:rFonts w:ascii="Times New Roman" w:hAnsi="Times New Roman" w:cs="Times New Roman"/>
+        </w:rPr>
+        <w:t xml:space="preserve"> Ball</w:t>
       </w:r>
     </w:p>
     <w:p>
@@ -2180,8 +2292,16 @@
         <w:rPr>
           <w:rFonts w:ascii="Times New Roman" w:hAnsi="Times New Roman" w:cs="Times New Roman"/>
         </w:rPr>
-        <w:t>Mark Babister</w:t>
-      </w:r>
+        <w:t xml:space="preserve">Mark </w:t>
+      </w:r>
+      <w:proofErr w:type="spellStart"/>
+      <w:r>
+        <w:rPr>
+          <w:rFonts w:ascii="Times New Roman" w:hAnsi="Times New Roman" w:cs="Times New Roman"/>
+        </w:rPr>
+        <w:t>Babister</w:t>
+      </w:r>
+      <w:proofErr w:type="spellEnd"/>
     </w:p>
     <w:p>
       <w:pPr>
@@ -2222,8 +2342,16 @@
         <w:rPr>
           <w:rFonts w:ascii="Times New Roman" w:hAnsi="Times New Roman" w:cs="Times New Roman"/>
         </w:rPr>
-        <w:t>Erwin Weinmann</w:t>
-      </w:r>
+        <w:t xml:space="preserve">Erwin </w:t>
+      </w:r>
+      <w:proofErr w:type="spellStart"/>
+      <w:r>
+        <w:rPr>
+          <w:rFonts w:ascii="Times New Roman" w:hAnsi="Times New Roman" w:cs="Times New Roman"/>
+        </w:rPr>
+        <w:t>Weinmann</w:t>
+      </w:r>
+      <w:proofErr w:type="spellEnd"/>
     </w:p>
     <w:p>
       <w:pPr>
@@ -2250,8 +2378,16 @@
         <w:rPr>
           <w:rFonts w:ascii="Times New Roman" w:hAnsi="Times New Roman" w:cs="Times New Roman"/>
         </w:rPr>
-        <w:t>Isabelle Testoni</w:t>
-      </w:r>
+        <w:t xml:space="preserve">Isabelle </w:t>
+      </w:r>
+      <w:proofErr w:type="spellStart"/>
+      <w:r>
+        <w:rPr>
+          <w:rFonts w:ascii="Times New Roman" w:hAnsi="Times New Roman" w:cs="Times New Roman"/>
+        </w:rPr>
+        <w:t>Testoni</w:t>
+      </w:r>
+      <w:proofErr w:type="spellEnd"/>
     </w:p>
     <w:p>
       <w:pPr>
@@ -2307,8 +2443,16 @@
         <w:rPr>
           <w:rFonts w:ascii="Times New Roman" w:hAnsi="Times New Roman" w:cs="Times New Roman"/>
         </w:rPr>
-        <w:t>Steve Roso</w:t>
-      </w:r>
+        <w:t xml:space="preserve">Steve </w:t>
+      </w:r>
+      <w:proofErr w:type="spellStart"/>
+      <w:r>
+        <w:rPr>
+          <w:rFonts w:ascii="Times New Roman" w:hAnsi="Times New Roman" w:cs="Times New Roman"/>
+        </w:rPr>
+        <w:t>Roso</w:t>
+      </w:r>
+      <w:proofErr w:type="spellEnd"/>
     </w:p>
     <w:p>
       <w:pPr>
@@ -2367,233 +2511,212 @@
       <w:pPr>
         <w:rPr>
           <w:rFonts w:ascii="Times New Roman" w:hAnsi="Times New Roman" w:cs="Times New Roman"/>
-          <w:szCs w:val="22"/>
-          <w:lang w:eastAsia="en-AU"/>
-        </w:rPr>
-      </w:pPr>
-      <w:r>
-        <w:rPr>
-          <w:rFonts w:ascii="Times New Roman" w:hAnsi="Times New Roman" w:cs="Times New Roman"/>
-          <w:szCs w:val="22"/>
-          <w:lang w:eastAsia="en-AU"/>
-        </w:rPr>
-        <w:t>This document forms part of an industry consultation release of</w:t>
-      </w:r>
-      <w:r>
-        <w:rPr>
-          <w:rFonts w:ascii="Times New Roman" w:hAnsi="Times New Roman" w:cs="Times New Roman"/>
-          <w:szCs w:val="22"/>
-          <w:lang w:eastAsia="en-AU"/>
-        </w:rPr>
-        <w:t xml:space="preserve"> Australian Rainfall and Runoff</w:t>
+        </w:rPr>
+      </w:pPr>
+      <w:r>
+        <w:rPr>
+          <w:rFonts w:ascii="Times New Roman" w:hAnsi="Times New Roman" w:cs="Times New Roman"/>
+        </w:rPr>
+        <w:t xml:space="preserve">As of May 2019, this version is considered to be final. </w:t>
+      </w:r>
+      <w:r>
+        <w:rPr>
+          <w:rFonts w:ascii="Times New Roman" w:hAnsi="Times New Roman" w:cs="Times New Roman"/>
+        </w:rPr>
+        <w:t>This document is a living document and will be regularly updated in the future.</w:t>
+      </w:r>
+    </w:p>
+    <w:p>
+      <w:pPr>
+        <w:rPr>
+          <w:rFonts w:ascii="Times New Roman" w:hAnsi="Times New Roman" w:cs="Times New Roman"/>
+        </w:rPr>
+      </w:pPr>
+    </w:p>
+    <w:p>
+      <w:pPr>
+        <w:rPr>
+          <w:rFonts w:ascii="Times New Roman" w:hAnsi="Times New Roman" w:cs="Times New Roman"/>
+        </w:rPr>
+      </w:pPr>
+      <w:r>
+        <w:rPr>
+          <w:rFonts w:ascii="Times New Roman" w:hAnsi="Times New Roman" w:cs="Times New Roman"/>
+        </w:rPr>
+        <w:t>In development of this guidance, also discussed in Book 1 of ARR 1987, it was recognised</w:t>
+      </w:r>
+    </w:p>
+    <w:p>
+      <w:pPr>
+        <w:rPr>
+          <w:rFonts w:ascii="Times New Roman" w:hAnsi="Times New Roman" w:cs="Times New Roman"/>
+        </w:rPr>
+      </w:pPr>
+      <w:r>
+        <w:rPr>
+          <w:rFonts w:ascii="Times New Roman" w:hAnsi="Times New Roman" w:cs="Times New Roman"/>
+        </w:rPr>
+        <w:t>that knowledge and information availability is not fixed and that future research and</w:t>
+      </w:r>
+    </w:p>
+    <w:p>
+      <w:pPr>
+        <w:rPr>
+          <w:rFonts w:ascii="Times New Roman" w:hAnsi="Times New Roman" w:cs="Times New Roman"/>
+        </w:rPr>
+      </w:pPr>
+      <w:r>
+        <w:rPr>
+          <w:rFonts w:ascii="Times New Roman" w:hAnsi="Times New Roman" w:cs="Times New Roman"/>
+        </w:rPr>
+        <w:t>applications will develop new techniques and information. This is particularly relevant in</w:t>
+      </w:r>
+    </w:p>
+    <w:p>
+      <w:pPr>
+        <w:rPr>
+          <w:rFonts w:ascii="Times New Roman" w:hAnsi="Times New Roman" w:cs="Times New Roman"/>
+        </w:rPr>
+      </w:pPr>
+      <w:r>
+        <w:rPr>
+          <w:rFonts w:ascii="Times New Roman" w:hAnsi="Times New Roman" w:cs="Times New Roman"/>
+        </w:rPr>
+        <w:t>applications where techniques have been extrapolated from the region of their development</w:t>
+      </w:r>
+    </w:p>
+    <w:p>
+      <w:pPr>
+        <w:rPr>
+          <w:rFonts w:ascii="Times New Roman" w:hAnsi="Times New Roman" w:cs="Times New Roman"/>
+        </w:rPr>
+      </w:pPr>
+      <w:r>
+        <w:rPr>
+          <w:rFonts w:ascii="Times New Roman" w:hAnsi="Times New Roman" w:cs="Times New Roman"/>
+        </w:rPr>
+        <w:t>to other regions and where efforts should be made to reduce large uncertainties in current</w:t>
+      </w:r>
+    </w:p>
+    <w:p>
+      <w:pPr>
+        <w:rPr>
+          <w:rFonts w:ascii="Times New Roman" w:hAnsi="Times New Roman" w:cs="Times New Roman"/>
+        </w:rPr>
+      </w:pPr>
+      <w:r>
+        <w:rPr>
+          <w:rFonts w:ascii="Times New Roman" w:hAnsi="Times New Roman" w:cs="Times New Roman"/>
+        </w:rPr>
+        <w:t>estimates of design flood characteristics.</w:t>
+      </w:r>
+    </w:p>
+    <w:p>
+      <w:pPr>
+        <w:rPr>
+          <w:rFonts w:ascii="Times New Roman" w:hAnsi="Times New Roman" w:cs="Times New Roman"/>
+        </w:rPr>
+      </w:pPr>
+    </w:p>
+    <w:p>
+      <w:pPr>
+        <w:rPr>
+          <w:rFonts w:ascii="Times New Roman" w:hAnsi="Times New Roman" w:cs="Times New Roman"/>
+        </w:rPr>
+      </w:pPr>
+      <w:r>
+        <w:rPr>
+          <w:rFonts w:ascii="Times New Roman" w:hAnsi="Times New Roman" w:cs="Times New Roman"/>
+        </w:rPr>
+        <w:t>Therefore, where circumstances warrant, designers have a duty to use other procedures and</w:t>
+      </w:r>
+    </w:p>
+    <w:p>
+      <w:pPr>
+        <w:rPr>
+          <w:rFonts w:ascii="Times New Roman" w:hAnsi="Times New Roman" w:cs="Times New Roman"/>
+        </w:rPr>
+      </w:pPr>
+      <w:r>
+        <w:rPr>
+          <w:rFonts w:ascii="Times New Roman" w:hAnsi="Times New Roman" w:cs="Times New Roman"/>
+        </w:rPr>
+        <w:t>design information more appropriate for their design flood problem. The Editorial team of</w:t>
+      </w:r>
+    </w:p>
+    <w:p>
+      <w:pPr>
+        <w:rPr>
+          <w:rFonts w:ascii="Times New Roman" w:hAnsi="Times New Roman" w:cs="Times New Roman"/>
+        </w:rPr>
+      </w:pPr>
+      <w:r>
+        <w:rPr>
+          <w:rFonts w:ascii="Times New Roman" w:hAnsi="Times New Roman" w:cs="Times New Roman"/>
+        </w:rPr>
+        <w:t>this edition of Australian Rainfall and Runoff believe that the use of new or improved</w:t>
+      </w:r>
+    </w:p>
+    <w:p>
+      <w:pPr>
+        <w:rPr>
+          <w:rFonts w:ascii="Times New Roman" w:hAnsi="Times New Roman" w:cs="Times New Roman"/>
+        </w:rPr>
+      </w:pPr>
+      <w:r>
+        <w:rPr>
+          <w:rFonts w:ascii="Times New Roman" w:hAnsi="Times New Roman" w:cs="Times New Roman"/>
+        </w:rPr>
+        <w:t>procedures should be encouraged, especially where these are more appropriate than the</w:t>
+      </w:r>
+    </w:p>
+    <w:p>
+      <w:pPr>
+        <w:rPr>
+          <w:rFonts w:ascii="Times New Roman" w:hAnsi="Times New Roman" w:cs="Times New Roman"/>
+        </w:rPr>
+      </w:pPr>
+      <w:r>
+        <w:rPr>
+          <w:rFonts w:ascii="Times New Roman" w:hAnsi="Times New Roman" w:cs="Times New Roman"/>
+        </w:rPr>
+        <w:t>methods described in this publication.</w:t>
+      </w:r>
+    </w:p>
+    <w:p>
+      <w:pPr>
+        <w:rPr>
+          <w:rFonts w:ascii="Times New Roman" w:hAnsi="Times New Roman" w:cs="Times New Roman"/>
+        </w:rPr>
+      </w:pPr>
+    </w:p>
+    <w:p>
+      <w:pPr>
+        <w:rPr>
+          <w:rFonts w:ascii="Times New Roman" w:hAnsi="Times New Roman" w:cs="Times New Roman"/>
+        </w:rPr>
+      </w:pPr>
+      <w:r>
+        <w:rPr>
+          <w:rFonts w:ascii="Times New Roman" w:hAnsi="Times New Roman" w:cs="Times New Roman"/>
+        </w:rPr>
+        <w:t>Care should be taken when combining inputs derived using ARR 1987 and methods</w:t>
+      </w:r>
+    </w:p>
+    <w:p>
+      <w:pPr>
+        <w:rPr>
+          <w:rFonts w:ascii="Times New Roman" w:hAnsi="Times New Roman" w:cs="Times New Roman"/>
+        </w:rPr>
+      </w:pPr>
+      <w:r>
+        <w:rPr>
+          <w:rFonts w:ascii="Times New Roman" w:hAnsi="Times New Roman" w:cs="Times New Roman"/>
+        </w:rPr>
+        <w:t>described in this document.</w:t>
       </w:r>
       <w:bookmarkStart w:id="0" w:name="_GoBack"/>
       <w:bookmarkEnd w:id="0"/>
-      <w:r>
-        <w:rPr>
-          <w:rFonts w:ascii="Times New Roman" w:hAnsi="Times New Roman" w:cs="Times New Roman"/>
-          <w:szCs w:val="22"/>
-          <w:lang w:eastAsia="en-AU"/>
-        </w:rPr>
-        <w:t xml:space="preserve">. This document is a living document and will be regularly updated in the future. </w:t>
-      </w:r>
-      <w:r>
-        <w:rPr>
-          <w:rFonts w:ascii="Times New Roman" w:hAnsi="Times New Roman" w:cs="Times New Roman"/>
-          <w:szCs w:val="22"/>
-          <w:lang w:eastAsia="en-AU"/>
-        </w:rPr>
-        <w:br/>
-      </w:r>
-    </w:p>
-    <w:p>
-      <w:pPr>
-        <w:rPr>
-          <w:rFonts w:ascii="Times New Roman" w:hAnsi="Times New Roman" w:cs="Times New Roman"/>
-          <w:szCs w:val="22"/>
-          <w:lang w:eastAsia="en-AU"/>
-        </w:rPr>
-      </w:pPr>
-      <w:r>
-        <w:rPr>
-          <w:rFonts w:ascii="Times New Roman" w:hAnsi="Times New Roman" w:cs="Times New Roman"/>
-          <w:szCs w:val="22"/>
-          <w:lang w:eastAsia="en-AU"/>
-        </w:rPr>
-        <w:t>In development of this guidance, also discussed in Book 1 of ARR 1987, it was recognised that knowledge and information availability is not fixed and that future research and applications will develop new techniques and information. This is particularly relevant in applications where techniques have been extrapolated from the region of their development to other regions and where efforts should be made to reduce large uncertainties in current estimates of design flood characteristics.</w:t>
-      </w:r>
-    </w:p>
-    <w:p>
-      <w:pPr>
-        <w:rPr>
-          <w:rFonts w:ascii="Times New Roman" w:hAnsi="Times New Roman" w:cs="Times New Roman"/>
-          <w:szCs w:val="22"/>
-          <w:lang w:eastAsia="en-AU"/>
-        </w:rPr>
-      </w:pPr>
-    </w:p>
-    <w:p>
-      <w:pPr>
-        <w:rPr>
-          <w:rFonts w:ascii="Times New Roman" w:hAnsi="Times New Roman" w:cs="Times New Roman"/>
-          <w:szCs w:val="22"/>
-          <w:lang w:eastAsia="en-AU"/>
-        </w:rPr>
-      </w:pPr>
-      <w:r>
-        <w:rPr>
-          <w:rFonts w:ascii="Times New Roman" w:hAnsi="Times New Roman" w:cs="Times New Roman"/>
-          <w:szCs w:val="22"/>
-          <w:lang w:eastAsia="en-AU"/>
-        </w:rPr>
-        <w:t>Therefore, where circumstances warrant, designers have a duty to use other procedures and design information more appropriate for their design flood problem. The</w:t>
-      </w:r>
-      <w:r>
-        <w:rPr>
-          <w:rFonts w:ascii="Times New Roman" w:hAnsi="Times New Roman" w:cs="Times New Roman"/>
-          <w:szCs w:val="22"/>
-          <w:lang w:eastAsia="en-AU"/>
-        </w:rPr>
-        <w:t xml:space="preserve"> Editorial</w:t>
-      </w:r>
-      <w:r>
-        <w:rPr>
-          <w:rFonts w:ascii="Times New Roman" w:hAnsi="Times New Roman" w:cs="Times New Roman"/>
-          <w:szCs w:val="22"/>
-          <w:lang w:eastAsia="en-AU"/>
-        </w:rPr>
-        <w:t xml:space="preserve"> team of this edition of Australian Rainfall and Runoff believe that the use of new or improved procedures should be encouraged, especially where these are more appropriate than the methods described in this publication.</w:t>
-      </w:r>
-    </w:p>
-    <w:p>
-      <w:pPr>
-        <w:rPr>
-          <w:rFonts w:ascii="Times New Roman" w:hAnsi="Times New Roman" w:cs="Times New Roman"/>
-          <w:szCs w:val="22"/>
-          <w:lang w:eastAsia="en-AU"/>
-        </w:rPr>
-      </w:pPr>
-    </w:p>
-    <w:p>
-      <w:pPr>
-        <w:rPr>
-          <w:rFonts w:ascii="Times New Roman" w:hAnsi="Times New Roman" w:cs="Times New Roman"/>
-          <w:szCs w:val="22"/>
-          <w:lang w:eastAsia="en-AU"/>
-        </w:rPr>
-      </w:pPr>
-      <w:r>
-        <w:rPr>
-          <w:rFonts w:ascii="Times New Roman" w:hAnsi="Times New Roman" w:cs="Times New Roman"/>
-          <w:szCs w:val="22"/>
-          <w:lang w:eastAsia="en-AU"/>
-        </w:rPr>
-        <w:t xml:space="preserve">Therefore where relevant this draft of ARR can be used in practice prior to finalisation. </w:t>
-      </w:r>
-    </w:p>
-    <w:p>
-      <w:pPr>
-        <w:rPr>
-          <w:rFonts w:ascii="Times New Roman" w:hAnsi="Times New Roman" w:cs="Times New Roman"/>
-          <w:szCs w:val="22"/>
-        </w:rPr>
-      </w:pPr>
-    </w:p>
-    <w:p>
-      <w:pPr>
-        <w:rPr>
-          <w:rFonts w:ascii="Times New Roman" w:hAnsi="Times New Roman" w:cs="Times New Roman"/>
-          <w:szCs w:val="22"/>
-        </w:rPr>
-      </w:pPr>
-      <w:r>
-        <w:rPr>
-          <w:rFonts w:ascii="Times New Roman" w:hAnsi="Times New Roman" w:cs="Times New Roman"/>
-          <w:szCs w:val="22"/>
-        </w:rPr>
-        <w:t xml:space="preserve">Care should be taken when combining inputs derived using ARR 1987 and methods described in this document. </w:t>
-      </w:r>
-    </w:p>
-    <w:p>
-      <w:pPr>
-        <w:rPr>
-          <w:rFonts w:ascii="Times New Roman" w:hAnsi="Times New Roman" w:cs="Times New Roman"/>
-          <w:szCs w:val="22"/>
-        </w:rPr>
-      </w:pPr>
-    </w:p>
-    <w:p>
-      <w:pPr>
-        <w:rPr>
-          <w:rFonts w:ascii="Times New Roman" w:hAnsi="Times New Roman" w:cs="Times New Roman"/>
-          <w:sz w:val="32"/>
-          <w:szCs w:val="22"/>
-        </w:rPr>
-      </w:pPr>
-      <w:r>
-        <w:rPr>
-          <w:rFonts w:ascii="Times New Roman" w:hAnsi="Times New Roman" w:cs="Times New Roman"/>
-          <w:szCs w:val="21"/>
-          <w:shd w:val="clear" w:color="auto" w:fill="FFFFFF"/>
-        </w:rPr>
-        <w:t>Status at </w:t>
-      </w:r>
-      <w:r>
-        <w:rPr>
-          <w:rStyle w:val="object"/>
-          <w:rFonts w:ascii="Times New Roman" w:hAnsi="Times New Roman" w:cs="Times New Roman"/>
-          <w:szCs w:val="21"/>
-          <w:shd w:val="clear" w:color="auto" w:fill="FFFFFF"/>
-        </w:rPr>
-        <w:t>December 2018</w:t>
-      </w:r>
-      <w:r>
-        <w:rPr>
-          <w:rFonts w:ascii="Times New Roman" w:hAnsi="Times New Roman" w:cs="Times New Roman"/>
-          <w:szCs w:val="21"/>
-          <w:shd w:val="clear" w:color="auto" w:fill="FFFFFF"/>
-        </w:rPr>
-        <w:t> - The document has been updated to reflect industry comments received over the last two years, some minor typo and g</w:t>
-      </w:r>
-      <w:r>
-        <w:rPr>
-          <w:rFonts w:ascii="Times New Roman" w:hAnsi="Times New Roman" w:cs="Times New Roman"/>
-          <w:szCs w:val="21"/>
-          <w:shd w:val="clear" w:color="auto" w:fill="FFFFFF"/>
-        </w:rPr>
-        <w:t>rammatical changes, changes to B</w:t>
-      </w:r>
-      <w:r>
-        <w:rPr>
-          <w:rFonts w:ascii="Times New Roman" w:hAnsi="Times New Roman" w:cs="Times New Roman"/>
-          <w:szCs w:val="21"/>
-          <w:shd w:val="clear" w:color="auto" w:fill="FFFFFF"/>
-        </w:rPr>
-        <w:t>ook 8, updates to the IFD chapter</w:t>
-      </w:r>
-      <w:r>
-        <w:rPr>
-          <w:rFonts w:ascii="Times New Roman" w:hAnsi="Times New Roman" w:cs="Times New Roman"/>
-          <w:szCs w:val="21"/>
-          <w:shd w:val="clear" w:color="auto" w:fill="FFFFFF"/>
-        </w:rPr>
-        <w:t xml:space="preserve"> and a substantial revision of B</w:t>
-      </w:r>
-      <w:r>
-        <w:rPr>
-          <w:rFonts w:ascii="Times New Roman" w:hAnsi="Times New Roman" w:cs="Times New Roman"/>
-          <w:szCs w:val="21"/>
-          <w:shd w:val="clear" w:color="auto" w:fill="FFFFFF"/>
-        </w:rPr>
-        <w:t>ook 9. </w:t>
-      </w:r>
-    </w:p>
-    <w:p>
-      <w:pPr>
-        <w:rPr>
-          <w:rFonts w:ascii="Times New Roman" w:hAnsi="Times New Roman" w:cs="Times New Roman"/>
-        </w:rPr>
-      </w:pPr>
     </w:p>
     <w:sectPr>
       <w:pgSz w:w="11900" w:h="16840"/>
@@ -2606,7 +2729,7 @@
 </file>
 
 <file path=word/numbering.xml><?xml version="1.0" encoding="utf-8"?>
-<w:numbering xmlns:wpc="http://schemas.microsoft.com/office/word/2010/wordprocessingCanvas" xmlns:mc="http://schemas.openxmlformats.org/markup-compatibility/2006" xmlns:o="urn:schemas-microsoft-com:office:office" xmlns:r="http://schemas.openxmlformats.org/officeDocument/2006/relationships" xmlns:m="http://schemas.openxmlformats.org/officeDocument/2006/math" xmlns:v="urn:schemas-microsoft-com:vml" xmlns:wp14="http://schemas.microsoft.com/office/word/2010/wordprocessingDrawing" xmlns:wp="http://schemas.openxmlformats.org/drawingml/2006/wordprocessingDrawing" xmlns:w10="urn:schemas-microsoft-com:office:word" xmlns:w="http://schemas.openxmlformats.org/wordprocessingml/2006/main" xmlns:w14="http://schemas.microsoft.com/office/word/2010/wordml" xmlns:w15="http://schemas.microsoft.com/office/word/2012/wordml" xmlns:wpg="http://schemas.microsoft.com/office/word/2010/wordprocessingGroup" xmlns:wpi="http://schemas.microsoft.com/office/word/2010/wordprocessingInk" xmlns:wne="http://schemas.microsoft.com/office/word/2006/wordml" xmlns:wps="http://schemas.microsoft.com/office/word/2010/wordprocessingShape" mc:Ignorable="w14 w15 wp14">
+<w:numbering xmlns:wpc="http://schemas.microsoft.com/office/word/2010/wordprocessingCanvas" xmlns:cx="http://schemas.microsoft.com/office/drawing/2014/chartex" xmlns:cx1="http://schemas.microsoft.com/office/drawing/2015/9/8/chartex" xmlns:cx2="http://schemas.microsoft.com/office/drawing/2015/10/21/chartex" xmlns:cx3="http://schemas.microsoft.com/office/drawing/2016/5/9/chartex" xmlns:cx4="http://schemas.microsoft.com/office/drawing/2016/5/10/chartex" xmlns:cx5="http://schemas.microsoft.com/office/drawing/2016/5/11/chartex" xmlns:cx6="http://schemas.microsoft.com/office/drawing/2016/5/12/chartex" xmlns:cx7="http://schemas.microsoft.com/office/drawing/2016/5/13/chartex" xmlns:cx8="http://schemas.microsoft.com/office/drawing/2016/5/14/chartex" xmlns:mc="http://schemas.openxmlformats.org/markup-compatibility/2006" xmlns:aink="http://schemas.microsoft.com/office/drawing/2016/ink" xmlns:am3d="http://schemas.microsoft.com/office/drawing/2017/model3d" xmlns:o="urn:schemas-microsoft-com:office:office" xmlns:r="http://schemas.openxmlformats.org/officeDocument/2006/relationships" xmlns:m="http://schemas.openxmlformats.org/officeDocument/2006/math" xmlns:v="urn:schemas-microsoft-com:vml" xmlns:wp14="http://schemas.microsoft.com/office/word/2010/wordprocessingDrawing" xmlns:wp="http://schemas.openxmlformats.org/drawingml/2006/wordprocessingDrawing" xmlns:w10="urn:schemas-microsoft-com:office:word" xmlns:w="http://schemas.openxmlformats.org/wordprocessingml/2006/main" xmlns:w14="http://schemas.microsoft.com/office/word/2010/wordml" xmlns:w15="http://schemas.microsoft.com/office/word/2012/wordml" xmlns:w16cid="http://schemas.microsoft.com/office/word/2016/wordml/cid" xmlns:w16se="http://schemas.microsoft.com/office/word/2015/wordml/symex" xmlns:wpg="http://schemas.microsoft.com/office/word/2010/wordprocessingGroup" xmlns:wpi="http://schemas.microsoft.com/office/word/2010/wordprocessingInk" xmlns:wne="http://schemas.microsoft.com/office/word/2006/wordml" xmlns:wps="http://schemas.microsoft.com/office/word/2010/wordprocessingShape" mc:Ignorable="w14 w15 w16se w16cid wp14">
   <w:abstractNum w:abstractNumId="0" w15:restartNumberingAfterBreak="0">
     <w:nsid w:val="0E904BC4"/>
     <w:multiLevelType w:val="hybridMultilevel"/>
@@ -2842,7 +2965,7 @@
 </file>
 
 <file path=word/styles.xml><?xml version="1.0" encoding="utf-8"?>
-<w:styles xmlns:mc="http://schemas.openxmlformats.org/markup-compatibility/2006" xmlns:r="http://schemas.openxmlformats.org/officeDocument/2006/relationships" xmlns:w="http://schemas.openxmlformats.org/wordprocessingml/2006/main" xmlns:w14="http://schemas.microsoft.com/office/word/2010/wordml" xmlns:w15="http://schemas.microsoft.com/office/word/2012/wordml" mc:Ignorable="w14 w15">
+<w:styles xmlns:mc="http://schemas.openxmlformats.org/markup-compatibility/2006" xmlns:r="http://schemas.openxmlformats.org/officeDocument/2006/relationships" xmlns:w="http://schemas.openxmlformats.org/wordprocessingml/2006/main" xmlns:w14="http://schemas.microsoft.com/office/word/2010/wordml" xmlns:w15="http://schemas.microsoft.com/office/word/2012/wordml" xmlns:w16cid="http://schemas.microsoft.com/office/word/2016/wordml/cid" xmlns:w16se="http://schemas.microsoft.com/office/word/2015/wordml/symex" mc:Ignorable="w14 w15 w16se w16cid">
   <w:docDefaults>
     <w:rPrDefault>
       <w:rPr>
@@ -2854,7 +2977,7 @@
     </w:rPrDefault>
     <w:pPrDefault/>
   </w:docDefaults>
-  <w:latentStyles w:defLockedState="0" w:defUIPriority="99" w:defSemiHidden="0" w:defUnhideWhenUsed="0" w:defQFormat="0" w:count="371">
+  <w:latentStyles w:defLockedState="0" w:defUIPriority="99" w:defSemiHidden="0" w:defUnhideWhenUsed="0" w:defQFormat="0" w:count="375">
     <w:lsdException w:name="Normal" w:uiPriority="0" w:qFormat="1"/>
     <w:lsdException w:name="heading 1" w:uiPriority="9" w:qFormat="1"/>
     <w:lsdException w:name="heading 2" w:semiHidden="1" w:uiPriority="9" w:unhideWhenUsed="1" w:qFormat="1"/>
@@ -2960,7 +3083,6 @@
     <w:lsdException w:name="HTML Sample" w:semiHidden="1" w:unhideWhenUsed="1"/>
     <w:lsdException w:name="HTML Typewriter" w:semiHidden="1" w:unhideWhenUsed="1"/>
     <w:lsdException w:name="HTML Variable" w:semiHidden="1" w:unhideWhenUsed="1"/>
-    <w:lsdException w:name="Normal Table" w:semiHidden="1" w:unhideWhenUsed="1"/>
     <w:lsdException w:name="annotation subject" w:semiHidden="1" w:unhideWhenUsed="1"/>
     <w:lsdException w:name="No List" w:semiHidden="1" w:unhideWhenUsed="1"/>
     <w:lsdException w:name="Outline List 1" w:semiHidden="1" w:unhideWhenUsed="1"/>
@@ -3004,10 +3126,8 @@
     <w:lsdException w:name="Table Elegant" w:semiHidden="1" w:unhideWhenUsed="1"/>
     <w:lsdException w:name="Table Professional" w:semiHidden="1" w:unhideWhenUsed="1"/>
     <w:lsdException w:name="Table Subtle 1" w:semiHidden="1" w:unhideWhenUsed="1"/>
-    <w:lsdException w:name="Table Subtle 2" w:semiHidden="1" w:unhideWhenUsed="1"/>
     <w:lsdException w:name="Table Web 1" w:semiHidden="1" w:unhideWhenUsed="1"/>
     <w:lsdException w:name="Table Web 2" w:semiHidden="1" w:unhideWhenUsed="1"/>
-    <w:lsdException w:name="Table Web 3" w:semiHidden="1" w:unhideWhenUsed="1"/>
     <w:lsdException w:name="Balloon Text" w:semiHidden="1" w:unhideWhenUsed="1"/>
     <w:lsdException w:name="Table Grid" w:uiPriority="39"/>
     <w:lsdException w:name="Table Theme" w:semiHidden="1" w:unhideWhenUsed="1"/>
@@ -3226,6 +3346,10 @@
     <w:lsdException w:name="List Table 5 Dark Accent 6" w:uiPriority="50"/>
     <w:lsdException w:name="List Table 6 Colorful Accent 6" w:uiPriority="51"/>
     <w:lsdException w:name="List Table 7 Colorful Accent 6" w:uiPriority="52"/>
+    <w:lsdException w:name="Mention" w:semiHidden="1" w:unhideWhenUsed="1"/>
+    <w:lsdException w:name="Smart Hyperlink" w:semiHidden="1" w:unhideWhenUsed="1"/>
+    <w:lsdException w:name="Hashtag" w:semiHidden="1" w:unhideWhenUsed="1"/>
+    <w:lsdException w:name="Unresolved Mention" w:semiHidden="1" w:unhideWhenUsed="1"/>
   </w:latentStyles>
   <w:style w:type="paragraph" w:default="1" w:styleId="Normal">
     <w:name w:val="Normal"/>

</xml_diff>

<commit_message>
Added front matter changes at the requet of Mikayla and monique.
</commit_message>
<xml_diff>
--- a/arr/book_front_matter/base_layout_for_pdf.docx
+++ b/arr/book_front_matter/base_layout_for_pdf.docx
@@ -75,41 +75,6 @@
           <w:cols w:space="708"/>
           <w:docGrid w:linePitch="360"/>
         </w:sectPr>
-      </w:pPr>
-    </w:p>
-    <w:p>
-      <w:pPr>
-        <w:rPr>
-          <w:rFonts w:ascii="Times New Roman" w:hAnsi="Times New Roman" w:cs="Times New Roman"/>
-        </w:rPr>
-      </w:pPr>
-    </w:p>
-    <w:p>
-      <w:pPr>
-        <w:rPr>
-          <w:rFonts w:ascii="Times New Roman" w:hAnsi="Times New Roman" w:cs="Times New Roman"/>
-        </w:rPr>
-      </w:pPr>
-    </w:p>
-    <w:p>
-      <w:pPr>
-        <w:rPr>
-          <w:rFonts w:ascii="Times New Roman" w:hAnsi="Times New Roman" w:cs="Times New Roman"/>
-        </w:rPr>
-      </w:pPr>
-    </w:p>
-    <w:p>
-      <w:pPr>
-        <w:rPr>
-          <w:rFonts w:ascii="Times New Roman" w:hAnsi="Times New Roman" w:cs="Times New Roman"/>
-        </w:rPr>
-      </w:pPr>
-    </w:p>
-    <w:p>
-      <w:pPr>
-        <w:rPr>
-          <w:rFonts w:ascii="Times New Roman" w:hAnsi="Times New Roman" w:cs="Times New Roman"/>
-        </w:rPr>
       </w:pPr>
     </w:p>
     <w:p>
@@ -662,7 +627,7 @@
           <w:rFonts w:ascii="Times New Roman" w:hAnsi="Times New Roman" w:cs="Times New Roman"/>
           <w:szCs w:val="22"/>
         </w:rPr>
-        <w:t xml:space="preserve"> E, Retallick M, </w:t>
+        <w:t xml:space="preserve"> E, </w:t>
       </w:r>
       <w:proofErr w:type="spellStart"/>
       <w:r>
@@ -670,6 +635,22 @@
           <w:rFonts w:ascii="Times New Roman" w:hAnsi="Times New Roman" w:cs="Times New Roman"/>
           <w:szCs w:val="22"/>
         </w:rPr>
+        <w:t>Retallick</w:t>
+      </w:r>
+      <w:proofErr w:type="spellEnd"/>
+      <w:r>
+        <w:rPr>
+          <w:rFonts w:ascii="Times New Roman" w:hAnsi="Times New Roman" w:cs="Times New Roman"/>
+          <w:szCs w:val="22"/>
+        </w:rPr>
+        <w:t xml:space="preserve"> M, </w:t>
+      </w:r>
+      <w:proofErr w:type="spellStart"/>
+      <w:r>
+        <w:rPr>
+          <w:rFonts w:ascii="Times New Roman" w:hAnsi="Times New Roman" w:cs="Times New Roman"/>
+          <w:szCs w:val="22"/>
+        </w:rPr>
         <w:t>Testoni</w:t>
       </w:r>
       <w:proofErr w:type="spellEnd"/>
@@ -693,6 +674,62 @@
           <w:szCs w:val="22"/>
         </w:rPr>
         <w:t>.</w:t>
+      </w:r>
+    </w:p>
+    <w:p>
+      <w:pPr>
+        <w:rPr>
+          <w:rFonts w:ascii="Times New Roman" w:hAnsi="Times New Roman" w:cs="Times New Roman"/>
+          <w:szCs w:val="22"/>
+        </w:rPr>
+      </w:pPr>
+    </w:p>
+    <w:p>
+      <w:pPr>
+        <w:rPr>
+          <w:rFonts w:ascii="Times New Roman" w:hAnsi="Times New Roman" w:cs="Times New Roman"/>
+          <w:szCs w:val="22"/>
+        </w:rPr>
+      </w:pPr>
+      <w:r>
+        <w:rPr>
+          <w:rFonts w:ascii="Times New Roman" w:hAnsi="Times New Roman" w:cs="Times New Roman"/>
+          <w:szCs w:val="22"/>
+        </w:rPr>
+        <w:t>How to reference Book 9: Runoff in Urban Areas:</w:t>
+      </w:r>
+    </w:p>
+    <w:p>
+      <w:pPr>
+        <w:rPr>
+          <w:rFonts w:ascii="Times New Roman" w:hAnsi="Times New Roman" w:cs="Times New Roman"/>
+          <w:szCs w:val="22"/>
+        </w:rPr>
+      </w:pPr>
+      <w:bookmarkStart w:id="0" w:name="_GoBack"/>
+      <w:bookmarkEnd w:id="0"/>
+      <w:r>
+        <w:rPr>
+          <w:rFonts w:ascii="Times New Roman" w:hAnsi="Times New Roman" w:cs="Times New Roman"/>
+          <w:szCs w:val="22"/>
+        </w:rPr>
+        <w:t xml:space="preserve">Coombes, P., and </w:t>
+      </w:r>
+      <w:proofErr w:type="spellStart"/>
+      <w:r>
+        <w:rPr>
+          <w:rFonts w:ascii="Times New Roman" w:hAnsi="Times New Roman" w:cs="Times New Roman"/>
+          <w:szCs w:val="22"/>
+        </w:rPr>
+        <w:t>Roso</w:t>
+      </w:r>
+      <w:proofErr w:type="spellEnd"/>
+      <w:r>
+        <w:rPr>
+          <w:rFonts w:ascii="Times New Roman" w:hAnsi="Times New Roman" w:cs="Times New Roman"/>
+          <w:szCs w:val="22"/>
+        </w:rPr>
+        <w:t>, S. (Editors), 2019 Runoff in Urban Areas, Book 9 in Australian Rainfall and Runoff - A Guide to Flood Estimation, Commonwealth of Australia, © Commonwealth of Australia (Geoscience Australia), 2019.</w:t>
       </w:r>
     </w:p>
     <w:p>
@@ -1917,6 +1954,26 @@
         <w:t>Roso</w:t>
       </w:r>
       <w:proofErr w:type="spellEnd"/>
+    </w:p>
+    <w:p>
+      <w:pPr>
+        <w:rPr>
+          <w:rFonts w:ascii="Times New Roman" w:hAnsi="Times New Roman" w:cs="Times New Roman"/>
+        </w:rPr>
+      </w:pPr>
+    </w:p>
+    <w:p>
+      <w:pPr>
+        <w:rPr>
+          <w:rFonts w:ascii="Times New Roman" w:hAnsi="Times New Roman" w:cs="Times New Roman"/>
+        </w:rPr>
+      </w:pPr>
+      <w:r>
+        <w:rPr>
+          <w:rFonts w:ascii="Times New Roman" w:hAnsi="Times New Roman" w:cs="Times New Roman"/>
+        </w:rPr>
+        <w:t>Editorial assistance: Mikayla Ward</w:t>
+      </w:r>
     </w:p>
     <w:p>
       <w:pPr>
@@ -2588,19 +2645,7 @@
                 <w:szCs w:val="18"/>
                 <w:lang w:eastAsia="en-AU"/>
               </w:rPr>
-              <w:t>Available as “rough” dra</w:t>
-            </w:r>
-            <w:bookmarkStart w:id="0" w:name="_GoBack"/>
-            <w:bookmarkEnd w:id="0"/>
-            <w:r>
-              <w:rPr>
-                <w:rFonts w:ascii="Times New Roman" w:eastAsia="Times New Roman" w:hAnsi="Times New Roman" w:cs="Times New Roman"/>
-                <w:color w:val="323232"/>
-                <w:sz w:val="18"/>
-                <w:szCs w:val="18"/>
-                <w:lang w:eastAsia="en-AU"/>
-              </w:rPr>
-              <w:t>ft</w:t>
+              <w:t>Available as “rough” draft</w:t>
             </w:r>
           </w:p>
         </w:tc>
@@ -3238,21 +3283,7 @@
         <w:rPr>
           <w:rFonts w:ascii="Times New Roman" w:hAnsi="Times New Roman" w:cs="Times New Roman"/>
         </w:rPr>
-        <w:t xml:space="preserve">As of May 2019, this version </w:t>
-      </w:r>
-      <w:proofErr w:type="gramStart"/>
-      <w:r>
-        <w:rPr>
-          <w:rFonts w:ascii="Times New Roman" w:hAnsi="Times New Roman" w:cs="Times New Roman"/>
-        </w:rPr>
-        <w:t>is considered to be</w:t>
-      </w:r>
-      <w:proofErr w:type="gramEnd"/>
-      <w:r>
-        <w:rPr>
-          <w:rFonts w:ascii="Times New Roman" w:hAnsi="Times New Roman" w:cs="Times New Roman"/>
-        </w:rPr>
-        <w:t xml:space="preserve"> final.</w:t>
+        <w:t>As of May 2019, this version is considered to be final.</w:t>
       </w:r>
     </w:p>
     <w:sectPr>
@@ -3514,7 +3545,7 @@
     </w:rPrDefault>
     <w:pPrDefault/>
   </w:docDefaults>
-  <w:latentStyles w:defLockedState="0" w:defUIPriority="99" w:defSemiHidden="0" w:defUnhideWhenUsed="0" w:defQFormat="0" w:count="375">
+  <w:latentStyles w:defLockedState="0" w:defUIPriority="99" w:defSemiHidden="0" w:defUnhideWhenUsed="0" w:defQFormat="0" w:count="376">
     <w:lsdException w:name="Normal" w:uiPriority="0" w:qFormat="1"/>
     <w:lsdException w:name="heading 1" w:uiPriority="9" w:qFormat="1"/>
     <w:lsdException w:name="heading 2" w:semiHidden="1" w:uiPriority="9" w:unhideWhenUsed="1" w:qFormat="1"/>
@@ -3620,7 +3651,6 @@
     <w:lsdException w:name="HTML Sample" w:semiHidden="1" w:unhideWhenUsed="1"/>
     <w:lsdException w:name="HTML Typewriter" w:semiHidden="1" w:unhideWhenUsed="1"/>
     <w:lsdException w:name="HTML Variable" w:semiHidden="1" w:unhideWhenUsed="1"/>
-    <w:lsdException w:name="Normal Table" w:semiHidden="1" w:unhideWhenUsed="1"/>
     <w:lsdException w:name="annotation subject" w:semiHidden="1" w:unhideWhenUsed="1"/>
     <w:lsdException w:name="No List" w:semiHidden="1" w:unhideWhenUsed="1"/>
     <w:lsdException w:name="Outline List 1" w:semiHidden="1" w:unhideWhenUsed="1"/>
@@ -3667,10 +3697,8 @@
     <w:lsdException w:name="Table Subtle 2" w:semiHidden="1" w:unhideWhenUsed="1"/>
     <w:lsdException w:name="Table Web 1" w:semiHidden="1" w:unhideWhenUsed="1"/>
     <w:lsdException w:name="Table Web 2" w:semiHidden="1" w:unhideWhenUsed="1"/>
-    <w:lsdException w:name="Table Web 3" w:semiHidden="1" w:unhideWhenUsed="1"/>
     <w:lsdException w:name="Balloon Text" w:semiHidden="1" w:unhideWhenUsed="1"/>
     <w:lsdException w:name="Table Grid" w:uiPriority="39"/>
-    <w:lsdException w:name="Table Theme" w:semiHidden="1" w:unhideWhenUsed="1"/>
     <w:lsdException w:name="Placeholder Text" w:semiHidden="1"/>
     <w:lsdException w:name="No Spacing" w:uiPriority="1" w:qFormat="1"/>
     <w:lsdException w:name="Light Shading" w:uiPriority="60"/>
@@ -3890,6 +3918,7 @@
     <w:lsdException w:name="Smart Hyperlink" w:semiHidden="1" w:unhideWhenUsed="1"/>
     <w:lsdException w:name="Hashtag" w:semiHidden="1" w:unhideWhenUsed="1"/>
     <w:lsdException w:name="Unresolved Mention" w:semiHidden="1" w:unhideWhenUsed="1"/>
+    <w:lsdException w:name="Smart Link" w:semiHidden="1" w:unhideWhenUsed="1"/>
   </w:latentStyles>
   <w:style w:type="paragraph" w:default="1" w:styleId="Normal">
     <w:name w:val="Normal"/>

</xml_diff>

<commit_message>
ISBN and license fix for the PDF build
</commit_message>
<xml_diff>
--- a/arr/book_front_matter/base_layout_for_pdf.docx
+++ b/arr/book_front_matter/base_layout_for_pdf.docx
@@ -75,13 +75,6 @@
           <w:cols w:space="708"/>
           <w:docGrid w:linePitch="360"/>
         </w:sectPr>
-      </w:pPr>
-    </w:p>
-    <w:p>
-      <w:pPr>
-        <w:rPr>
-          <w:rFonts w:ascii="Times New Roman" w:hAnsi="Times New Roman" w:cs="Times New Roman"/>
-        </w:rPr>
       </w:pPr>
     </w:p>
     <w:p>
@@ -276,21 +269,19 @@
         <w:rPr>
           <w:rFonts w:ascii="Times New Roman" w:hAnsi="Times New Roman" w:cs="Times New Roman"/>
         </w:rPr>
-        <w:t>is licensed under the</w:t>
-      </w:r>
-      <w:hyperlink r:id="rId8" w:history="1">
-        <w:r>
-          <w:rPr>
-            <w:rFonts w:ascii="Times New Roman" w:hAnsi="Times New Roman" w:cs="Times New Roman"/>
-          </w:rPr>
-          <w:t xml:space="preserve"> Creative Commons Attribution 4.0 Licence</w:t>
-        </w:r>
-      </w:hyperlink>
-      <w:r>
-        <w:rPr>
-          <w:rFonts w:ascii="Times New Roman" w:hAnsi="Times New Roman" w:cs="Times New Roman"/>
-        </w:rPr>
-        <w:t>, unless otherwise indicated or marked</w:t>
+        <w:t xml:space="preserve">is licensed under the Creative Commons Attribution 4.0 </w:t>
+      </w:r>
+      <w:r>
+        <w:rPr>
+          <w:rFonts w:ascii="Times New Roman" w:hAnsi="Times New Roman" w:cs="Times New Roman"/>
+        </w:rPr>
+        <w:t xml:space="preserve">International </w:t>
+      </w:r>
+      <w:r>
+        <w:rPr>
+          <w:rFonts w:ascii="Times New Roman" w:hAnsi="Times New Roman" w:cs="Times New Roman"/>
+        </w:rPr>
+        <w:t>Licence, unless otherwise indicated or marked</w:t>
       </w:r>
       <w:r>
         <w:rPr>
@@ -478,24 +469,15 @@
           <w:lang w:eastAsia="en-AU"/>
         </w:rPr>
       </w:pPr>
-      <w:hyperlink r:id="rId9" w:history="1">
+      <w:hyperlink r:id="rId8" w:history="1">
         <w:r>
           <w:rPr>
+            <w:rStyle w:val="Hyperlink"/>
             <w:rFonts w:ascii="Times New Roman" w:hAnsi="Times New Roman" w:cs="Times New Roman"/>
-            <w:color w:val="000000"/>
             <w:shd w:val="clear" w:color="auto" w:fill="FFFFFF"/>
             <w:lang w:eastAsia="en-AU"/>
           </w:rPr>
-          <w:t>a</w:t>
-        </w:r>
-        <w:r>
-          <w:rPr>
-            <w:rFonts w:ascii="Times New Roman" w:hAnsi="Times New Roman" w:cs="Times New Roman"/>
-            <w:color w:val="000000"/>
-            <w:shd w:val="clear" w:color="auto" w:fill="FFFFFF"/>
-            <w:lang w:eastAsia="en-AU"/>
-          </w:rPr>
-          <w:t>rr_admin@arr.org.au</w:t>
+          <w:t>arr_admin@arr.org.au</w:t>
         </w:r>
       </w:hyperlink>
     </w:p>
@@ -557,157 +539,164 @@
           <w:rFonts w:ascii="Times New Roman" w:hAnsi="Times New Roman" w:cs="Times New Roman"/>
           <w:szCs w:val="22"/>
         </w:rPr>
-        <w:t>ISBN 978-1-925297-07-2</w:t>
-      </w:r>
-    </w:p>
-    <w:p>
-      <w:pPr>
+        <w:t xml:space="preserve">ISBN </w:t>
+      </w:r>
+      <w:r>
         <w:rPr>
           <w:rFonts w:ascii="Times New Roman" w:hAnsi="Times New Roman" w:cs="Times New Roman"/>
           <w:szCs w:val="22"/>
         </w:rPr>
-      </w:pPr>
-    </w:p>
-    <w:p>
-      <w:pPr>
-        <w:rPr>
-          <w:rFonts w:ascii="Times New Roman" w:hAnsi="Times New Roman" w:cs="Times New Roman"/>
-          <w:szCs w:val="22"/>
-        </w:rPr>
-      </w:pPr>
-      <w:r>
-        <w:rPr>
-          <w:rFonts w:ascii="Times New Roman" w:hAnsi="Times New Roman" w:cs="Times New Roman"/>
-          <w:szCs w:val="22"/>
-        </w:rPr>
-        <w:t>How to reference this book:</w:t>
-      </w:r>
-    </w:p>
-    <w:p>
-      <w:pPr>
-        <w:rPr>
-          <w:rFonts w:ascii="Times New Roman" w:hAnsi="Times New Roman" w:cs="Times New Roman"/>
-          <w:szCs w:val="22"/>
-        </w:rPr>
-      </w:pPr>
-      <w:r>
-        <w:rPr>
-          <w:rFonts w:ascii="Times New Roman" w:hAnsi="Times New Roman" w:cs="Times New Roman"/>
-          <w:szCs w:val="22"/>
-        </w:rPr>
-        <w:t xml:space="preserve">Ball J, </w:t>
-      </w:r>
-      <w:proofErr w:type="spellStart"/>
-      <w:r>
-        <w:rPr>
-          <w:rFonts w:ascii="Times New Roman" w:hAnsi="Times New Roman" w:cs="Times New Roman"/>
-          <w:szCs w:val="22"/>
-        </w:rPr>
-        <w:t>Babister</w:t>
-      </w:r>
-      <w:proofErr w:type="spellEnd"/>
-      <w:r>
-        <w:rPr>
-          <w:rFonts w:ascii="Times New Roman" w:hAnsi="Times New Roman" w:cs="Times New Roman"/>
-          <w:szCs w:val="22"/>
-        </w:rPr>
-        <w:t xml:space="preserve"> M, Nathan R, Weeks W, </w:t>
-      </w:r>
-      <w:proofErr w:type="spellStart"/>
-      <w:r>
-        <w:rPr>
-          <w:rFonts w:ascii="Times New Roman" w:hAnsi="Times New Roman" w:cs="Times New Roman"/>
-          <w:szCs w:val="22"/>
-        </w:rPr>
-        <w:t>Weinmann</w:t>
-      </w:r>
-      <w:proofErr w:type="spellEnd"/>
-      <w:r>
-        <w:rPr>
-          <w:rFonts w:ascii="Times New Roman" w:hAnsi="Times New Roman" w:cs="Times New Roman"/>
-          <w:szCs w:val="22"/>
-        </w:rPr>
-        <w:t xml:space="preserve"> E, </w:t>
-      </w:r>
-      <w:proofErr w:type="spellStart"/>
-      <w:r>
-        <w:rPr>
-          <w:rFonts w:ascii="Times New Roman" w:hAnsi="Times New Roman" w:cs="Times New Roman"/>
-          <w:szCs w:val="22"/>
-        </w:rPr>
-        <w:t>Retallick</w:t>
-      </w:r>
-      <w:proofErr w:type="spellEnd"/>
-      <w:r>
-        <w:rPr>
-          <w:rFonts w:ascii="Times New Roman" w:hAnsi="Times New Roman" w:cs="Times New Roman"/>
-          <w:szCs w:val="22"/>
-        </w:rPr>
-        <w:t xml:space="preserve"> M, </w:t>
-      </w:r>
-      <w:proofErr w:type="spellStart"/>
-      <w:r>
-        <w:rPr>
-          <w:rFonts w:ascii="Times New Roman" w:hAnsi="Times New Roman" w:cs="Times New Roman"/>
-          <w:szCs w:val="22"/>
-        </w:rPr>
-        <w:t>Testoni</w:t>
-      </w:r>
-      <w:proofErr w:type="spellEnd"/>
-      <w:r>
-        <w:rPr>
-          <w:rFonts w:ascii="Times New Roman" w:hAnsi="Times New Roman" w:cs="Times New Roman"/>
-          <w:szCs w:val="22"/>
-        </w:rPr>
-        <w:t xml:space="preserve"> I, (Editors) Australian Rainfall and Runoff: A Guide to Flood Estimation, © Commonwealth of Australia (Geoscience Australia), 201</w:t>
-      </w:r>
-      <w:r>
-        <w:rPr>
-          <w:rFonts w:ascii="Times New Roman" w:hAnsi="Times New Roman" w:cs="Times New Roman"/>
-          <w:szCs w:val="22"/>
-        </w:rPr>
-        <w:t>9</w:t>
-      </w:r>
-      <w:r>
-        <w:rPr>
-          <w:rFonts w:ascii="Times New Roman" w:hAnsi="Times New Roman" w:cs="Times New Roman"/>
-          <w:szCs w:val="22"/>
-        </w:rPr>
-        <w:t>.</w:t>
-      </w:r>
-    </w:p>
-    <w:p>
-      <w:pPr>
-        <w:rPr>
-          <w:rFonts w:ascii="Times New Roman" w:hAnsi="Times New Roman" w:cs="Times New Roman"/>
-          <w:szCs w:val="22"/>
-        </w:rPr>
-      </w:pPr>
-    </w:p>
-    <w:p>
-      <w:pPr>
-        <w:rPr>
-          <w:rFonts w:ascii="Times New Roman" w:hAnsi="Times New Roman" w:cs="Times New Roman"/>
-          <w:szCs w:val="22"/>
-        </w:rPr>
-      </w:pPr>
-      <w:r>
-        <w:rPr>
-          <w:rFonts w:ascii="Times New Roman" w:hAnsi="Times New Roman" w:cs="Times New Roman"/>
-          <w:szCs w:val="22"/>
-        </w:rPr>
-        <w:t>How to reference Book 9: Runoff in Urban Areas:</w:t>
-      </w:r>
-    </w:p>
-    <w:p>
-      <w:pPr>
-        <w:rPr>
-          <w:rFonts w:ascii="Times New Roman" w:hAnsi="Times New Roman" w:cs="Times New Roman"/>
-          <w:szCs w:val="22"/>
-        </w:rPr>
-      </w:pPr>
+        <w:t>978-1-925848-36-6</w:t>
+      </w:r>
       <w:bookmarkStart w:id="0" w:name="_GoBack"/>
       <w:bookmarkEnd w:id="0"/>
+    </w:p>
+    <w:p>
+      <w:pPr>
+        <w:rPr>
+          <w:rFonts w:ascii="Times New Roman" w:hAnsi="Times New Roman" w:cs="Times New Roman"/>
+          <w:szCs w:val="22"/>
+        </w:rPr>
+      </w:pPr>
+    </w:p>
+    <w:p>
+      <w:pPr>
+        <w:rPr>
+          <w:rFonts w:ascii="Times New Roman" w:hAnsi="Times New Roman" w:cs="Times New Roman"/>
+          <w:szCs w:val="22"/>
+        </w:rPr>
+      </w:pPr>
+      <w:r>
+        <w:rPr>
+          <w:rFonts w:ascii="Times New Roman" w:hAnsi="Times New Roman" w:cs="Times New Roman"/>
+          <w:szCs w:val="22"/>
+        </w:rPr>
+        <w:t>How to reference this book:</w:t>
+      </w:r>
+    </w:p>
+    <w:p>
+      <w:pPr>
+        <w:rPr>
+          <w:rFonts w:ascii="Times New Roman" w:hAnsi="Times New Roman" w:cs="Times New Roman"/>
+          <w:szCs w:val="22"/>
+        </w:rPr>
+      </w:pPr>
+      <w:r>
+        <w:rPr>
+          <w:rFonts w:ascii="Times New Roman" w:hAnsi="Times New Roman" w:cs="Times New Roman"/>
+          <w:szCs w:val="22"/>
+        </w:rPr>
+        <w:t xml:space="preserve">Ball J, </w:t>
+      </w:r>
+      <w:proofErr w:type="spellStart"/>
+      <w:r>
+        <w:rPr>
+          <w:rFonts w:ascii="Times New Roman" w:hAnsi="Times New Roman" w:cs="Times New Roman"/>
+          <w:szCs w:val="22"/>
+        </w:rPr>
+        <w:t>Babister</w:t>
+      </w:r>
+      <w:proofErr w:type="spellEnd"/>
+      <w:r>
+        <w:rPr>
+          <w:rFonts w:ascii="Times New Roman" w:hAnsi="Times New Roman" w:cs="Times New Roman"/>
+          <w:szCs w:val="22"/>
+        </w:rPr>
+        <w:t xml:space="preserve"> M, Nathan R, Weeks W, </w:t>
+      </w:r>
+      <w:proofErr w:type="spellStart"/>
+      <w:r>
+        <w:rPr>
+          <w:rFonts w:ascii="Times New Roman" w:hAnsi="Times New Roman" w:cs="Times New Roman"/>
+          <w:szCs w:val="22"/>
+        </w:rPr>
+        <w:t>Weinmann</w:t>
+      </w:r>
+      <w:proofErr w:type="spellEnd"/>
+      <w:r>
+        <w:rPr>
+          <w:rFonts w:ascii="Times New Roman" w:hAnsi="Times New Roman" w:cs="Times New Roman"/>
+          <w:szCs w:val="22"/>
+        </w:rPr>
+        <w:t xml:space="preserve"> E, </w:t>
+      </w:r>
+      <w:proofErr w:type="spellStart"/>
+      <w:r>
+        <w:rPr>
+          <w:rFonts w:ascii="Times New Roman" w:hAnsi="Times New Roman" w:cs="Times New Roman"/>
+          <w:szCs w:val="22"/>
+        </w:rPr>
+        <w:t>Retallick</w:t>
+      </w:r>
+      <w:proofErr w:type="spellEnd"/>
+      <w:r>
+        <w:rPr>
+          <w:rFonts w:ascii="Times New Roman" w:hAnsi="Times New Roman" w:cs="Times New Roman"/>
+          <w:szCs w:val="22"/>
+        </w:rPr>
+        <w:t xml:space="preserve"> M, </w:t>
+      </w:r>
+      <w:proofErr w:type="spellStart"/>
+      <w:r>
+        <w:rPr>
+          <w:rFonts w:ascii="Times New Roman" w:hAnsi="Times New Roman" w:cs="Times New Roman"/>
+          <w:szCs w:val="22"/>
+        </w:rPr>
+        <w:t>Testoni</w:t>
+      </w:r>
+      <w:proofErr w:type="spellEnd"/>
+      <w:r>
+        <w:rPr>
+          <w:rFonts w:ascii="Times New Roman" w:hAnsi="Times New Roman" w:cs="Times New Roman"/>
+          <w:szCs w:val="22"/>
+        </w:rPr>
+        <w:t xml:space="preserve"> I, (Editors) Australian Rainfall and Runoff: A Guide to Flood Estimation, © Commonwealth of Australia (Geoscience Australia), 201</w:t>
+      </w:r>
+      <w:r>
+        <w:rPr>
+          <w:rFonts w:ascii="Times New Roman" w:hAnsi="Times New Roman" w:cs="Times New Roman"/>
+          <w:szCs w:val="22"/>
+        </w:rPr>
+        <w:t>9</w:t>
+      </w:r>
+      <w:r>
+        <w:rPr>
+          <w:rFonts w:ascii="Times New Roman" w:hAnsi="Times New Roman" w:cs="Times New Roman"/>
+          <w:szCs w:val="22"/>
+        </w:rPr>
+        <w:t>.</w:t>
+      </w:r>
+    </w:p>
+    <w:p>
+      <w:pPr>
+        <w:rPr>
+          <w:rFonts w:ascii="Times New Roman" w:hAnsi="Times New Roman" w:cs="Times New Roman"/>
+          <w:szCs w:val="22"/>
+        </w:rPr>
+      </w:pPr>
+    </w:p>
+    <w:p>
+      <w:pPr>
+        <w:rPr>
+          <w:rFonts w:ascii="Times New Roman" w:hAnsi="Times New Roman" w:cs="Times New Roman"/>
+          <w:szCs w:val="22"/>
+        </w:rPr>
+      </w:pPr>
+      <w:r>
+        <w:rPr>
+          <w:rFonts w:ascii="Times New Roman" w:hAnsi="Times New Roman" w:cs="Times New Roman"/>
+          <w:szCs w:val="22"/>
+        </w:rPr>
+        <w:t>How to reference Book 9: Runoff in Urban Areas:</w:t>
+      </w:r>
+    </w:p>
+    <w:p>
+      <w:pPr>
+        <w:rPr>
+          <w:rFonts w:ascii="Times New Roman" w:hAnsi="Times New Roman" w:cs="Times New Roman"/>
+          <w:szCs w:val="22"/>
+        </w:rPr>
+      </w:pPr>
       <w:r>
         <w:rPr>
           <w:rFonts w:ascii="Times New Roman" w:hAnsi="Times New Roman" w:cs="Times New Roman"/>
@@ -3651,6 +3640,7 @@
     <w:lsdException w:name="HTML Sample" w:semiHidden="1" w:unhideWhenUsed="1"/>
     <w:lsdException w:name="HTML Typewriter" w:semiHidden="1" w:unhideWhenUsed="1"/>
     <w:lsdException w:name="HTML Variable" w:semiHidden="1" w:unhideWhenUsed="1"/>
+    <w:lsdException w:name="Normal Table" w:semiHidden="1" w:unhideWhenUsed="1"/>
     <w:lsdException w:name="annotation subject" w:semiHidden="1" w:unhideWhenUsed="1"/>
     <w:lsdException w:name="No List" w:semiHidden="1" w:unhideWhenUsed="1"/>
     <w:lsdException w:name="Outline List 1" w:semiHidden="1" w:unhideWhenUsed="1"/>
@@ -3697,8 +3687,10 @@
     <w:lsdException w:name="Table Subtle 2" w:semiHidden="1" w:unhideWhenUsed="1"/>
     <w:lsdException w:name="Table Web 1" w:semiHidden="1" w:unhideWhenUsed="1"/>
     <w:lsdException w:name="Table Web 2" w:semiHidden="1" w:unhideWhenUsed="1"/>
+    <w:lsdException w:name="Table Web 3" w:semiHidden="1" w:unhideWhenUsed="1"/>
     <w:lsdException w:name="Balloon Text" w:semiHidden="1" w:unhideWhenUsed="1"/>
     <w:lsdException w:name="Table Grid" w:uiPriority="39"/>
+    <w:lsdException w:name="Table Theme" w:semiHidden="1" w:unhideWhenUsed="1"/>
     <w:lsdException w:name="Placeholder Text" w:semiHidden="1"/>
     <w:lsdException w:name="No Spacing" w:uiPriority="1" w:qFormat="1"/>
     <w:lsdException w:name="Light Shading" w:uiPriority="60"/>
@@ -3927,7 +3919,6 @@
   <w:style w:type="character" w:default="1" w:styleId="DefaultParagraphFont">
     <w:name w:val="Default Paragraph Font"/>
     <w:uiPriority w:val="1"/>
-    <w:semiHidden/>
     <w:unhideWhenUsed/>
   </w:style>
   <w:style w:type="table" w:default="1" w:styleId="TableNormal">
@@ -4104,6 +4095,18 @@
     <w:rPr>
       <w:b/>
       <w:bCs/>
+    </w:rPr>
+  </w:style>
+  <w:style w:type="character" w:styleId="UnresolvedMention">
+    <w:name w:val="Unresolved Mention"/>
+    <w:basedOn w:val="DefaultParagraphFont"/>
+    <w:uiPriority w:val="99"/>
+    <w:semiHidden/>
+    <w:unhideWhenUsed/>
+    <w:rsid w:val="00C903DB"/>
+    <w:rPr>
+      <w:color w:val="605E5C"/>
+      <w:shd w:val="clear" w:color="auto" w:fill="E1DFDD"/>
     </w:rPr>
   </w:style>
 </w:styles>

</xml_diff>

<commit_message>
Update for Climate Change 2024
</commit_message>
<xml_diff>
--- a/arr/book_front_matter/base_layout_for_pdf.docx
+++ b/arr/book_front_matter/base_layout_for_pdf.docx
@@ -1,6 +1,6 @@
 
 <file path=word/document.xml><?xml version="1.0" encoding="utf-8"?>
-<w:document xmlns:wpc="http://schemas.microsoft.com/office/word/2010/wordprocessingCanvas" xmlns:cx="http://schemas.microsoft.com/office/drawing/2014/chartex" xmlns:cx1="http://schemas.microsoft.com/office/drawing/2015/9/8/chartex" xmlns:cx2="http://schemas.microsoft.com/office/drawing/2015/10/21/chartex" xmlns:cx3="http://schemas.microsoft.com/office/drawing/2016/5/9/chartex" xmlns:cx4="http://schemas.microsoft.com/office/drawing/2016/5/10/chartex" xmlns:cx5="http://schemas.microsoft.com/office/drawing/2016/5/11/chartex" xmlns:cx6="http://schemas.microsoft.com/office/drawing/2016/5/12/chartex" xmlns:cx7="http://schemas.microsoft.com/office/drawing/2016/5/13/chartex" xmlns:cx8="http://schemas.microsoft.com/office/drawing/2016/5/14/chartex" xmlns:mc="http://schemas.openxmlformats.org/markup-compatibility/2006" xmlns:aink="http://schemas.microsoft.com/office/drawing/2016/ink" xmlns:am3d="http://schemas.microsoft.com/office/drawing/2017/model3d" xmlns:o="urn:schemas-microsoft-com:office:office" xmlns:r="http://schemas.openxmlformats.org/officeDocument/2006/relationships" xmlns:m="http://schemas.openxmlformats.org/officeDocument/2006/math" xmlns:v="urn:schemas-microsoft-com:vml" xmlns:wp14="http://schemas.microsoft.com/office/word/2010/wordprocessingDrawing" xmlns:wp="http://schemas.openxmlformats.org/drawingml/2006/wordprocessingDrawing" xmlns:w10="urn:schemas-microsoft-com:office:word" xmlns:w="http://schemas.openxmlformats.org/wordprocessingml/2006/main" xmlns:w14="http://schemas.microsoft.com/office/word/2010/wordml" xmlns:w15="http://schemas.microsoft.com/office/word/2012/wordml" xmlns:w16cid="http://schemas.microsoft.com/office/word/2016/wordml/cid" xmlns:w16se="http://schemas.microsoft.com/office/word/2015/wordml/symex" xmlns:wpg="http://schemas.microsoft.com/office/word/2010/wordprocessingGroup" xmlns:wpi="http://schemas.microsoft.com/office/word/2010/wordprocessingInk" xmlns:wne="http://schemas.microsoft.com/office/word/2006/wordml" xmlns:wps="http://schemas.microsoft.com/office/word/2010/wordprocessingShape" mc:Ignorable="w14 w15 w16se w16cid wp14">
+<w:document xmlns:wpc="http://schemas.microsoft.com/office/word/2010/wordprocessingCanvas" xmlns:cx="http://schemas.microsoft.com/office/drawing/2014/chartex" xmlns:cx1="http://schemas.microsoft.com/office/drawing/2015/9/8/chartex" xmlns:cx2="http://schemas.microsoft.com/office/drawing/2015/10/21/chartex" xmlns:cx3="http://schemas.microsoft.com/office/drawing/2016/5/9/chartex" xmlns:cx4="http://schemas.microsoft.com/office/drawing/2016/5/10/chartex" xmlns:cx5="http://schemas.microsoft.com/office/drawing/2016/5/11/chartex" xmlns:cx6="http://schemas.microsoft.com/office/drawing/2016/5/12/chartex" xmlns:cx7="http://schemas.microsoft.com/office/drawing/2016/5/13/chartex" xmlns:cx8="http://schemas.microsoft.com/office/drawing/2016/5/14/chartex" xmlns:mc="http://schemas.openxmlformats.org/markup-compatibility/2006" xmlns:aink="http://schemas.microsoft.com/office/drawing/2016/ink" xmlns:am3d="http://schemas.microsoft.com/office/drawing/2017/model3d" xmlns:o="urn:schemas-microsoft-com:office:office" xmlns:oel="http://schemas.microsoft.com/office/2019/extlst" xmlns:r="http://schemas.openxmlformats.org/officeDocument/2006/relationships" xmlns:m="http://schemas.openxmlformats.org/officeDocument/2006/math" xmlns:v="urn:schemas-microsoft-com:vml" xmlns:wp14="http://schemas.microsoft.com/office/word/2010/wordprocessingDrawing" xmlns:wp="http://schemas.openxmlformats.org/drawingml/2006/wordprocessingDrawing" xmlns:w10="urn:schemas-microsoft-com:office:word" xmlns:w="http://schemas.openxmlformats.org/wordprocessingml/2006/main" xmlns:w14="http://schemas.microsoft.com/office/word/2010/wordml" xmlns:w15="http://schemas.microsoft.com/office/word/2012/wordml" xmlns:w16cex="http://schemas.microsoft.com/office/word/2018/wordml/cex" xmlns:w16cid="http://schemas.microsoft.com/office/word/2016/wordml/cid" xmlns:w16="http://schemas.microsoft.com/office/word/2018/wordml" xmlns:w16du="http://schemas.microsoft.com/office/word/2023/wordml/word16du" xmlns:w16sdtdh="http://schemas.microsoft.com/office/word/2020/wordml/sdtdatahash" xmlns:w16se="http://schemas.microsoft.com/office/word/2015/wordml/symex" xmlns:wpg="http://schemas.microsoft.com/office/word/2010/wordprocessingGroup" xmlns:wpi="http://schemas.microsoft.com/office/word/2010/wordprocessingInk" xmlns:wne="http://schemas.microsoft.com/office/word/2006/wordml" xmlns:wps="http://schemas.microsoft.com/office/word/2010/wordprocessingShape" mc:Ignorable="w14 w15 w16se w16cid w16 w16cex w16sdtdh w16du wp14">
   <w:body>
     <w:p>
       <w:pPr>
@@ -8,6 +8,157 @@
           <w:rFonts w:ascii="Times New Roman" w:hAnsi="Times New Roman" w:cs="Times New Roman"/>
         </w:rPr>
       </w:pPr>
+      <w:r>
+        <w:rPr>
+          <w:rFonts w:ascii="Times New Roman" w:hAnsi="Times New Roman" w:cs="Times New Roman"/>
+          <w:noProof/>
+          <w:lang w:eastAsia="en-AU"/>
+        </w:rPr>
+        <mc:AlternateContent>
+          <mc:Choice Requires="wps">
+            <w:drawing>
+              <wp:anchor distT="0" distB="0" distL="114300" distR="114300" simplePos="0" relativeHeight="251659264" behindDoc="0" locked="0" layoutInCell="1" allowOverlap="1" wp14:anchorId="08A1A946" wp14:editId="6764B94F">
+                <wp:simplePos x="0" y="0"/>
+                <wp:positionH relativeFrom="column">
+                  <wp:posOffset>5605449</wp:posOffset>
+                </wp:positionH>
+                <wp:positionV relativeFrom="paragraph">
+                  <wp:posOffset>8642543</wp:posOffset>
+                </wp:positionV>
+                <wp:extent cx="2130949" cy="564542"/>
+                <wp:effectExtent l="0" t="0" r="0" b="6985"/>
+                <wp:wrapNone/>
+                <wp:docPr id="906070359" name="Text Box 1"/>
+                <wp:cNvGraphicFramePr/>
+                <a:graphic xmlns:a="http://schemas.openxmlformats.org/drawingml/2006/main">
+                  <a:graphicData uri="http://schemas.microsoft.com/office/word/2010/wordprocessingShape">
+                    <wps:wsp>
+                      <wps:cNvSpPr txBox="1"/>
+                      <wps:spPr>
+                        <a:xfrm>
+                          <a:off x="0" y="0"/>
+                          <a:ext cx="2130949" cy="564542"/>
+                        </a:xfrm>
+                        <a:prstGeom prst="rect">
+                          <a:avLst/>
+                        </a:prstGeom>
+                        <a:noFill/>
+                        <a:ln w="6350">
+                          <a:noFill/>
+                        </a:ln>
+                      </wps:spPr>
+                      <wps:txbx>
+                        <w:txbxContent>
+                          <w:p>
+                            <w:pPr>
+                              <w:rPr>
+                                <w:rFonts w:ascii="Arial" w:hAnsi="Arial" w:cs="Arial"/>
+                                <w:color w:val="FFFFFF" w:themeColor="background1"/>
+                                <w:sz w:val="36"/>
+                                <w:szCs w:val="36"/>
+                              </w:rPr>
+                            </w:pPr>
+                            <w:r>
+                              <w:rPr>
+                                <w:rFonts w:ascii="Arial" w:hAnsi="Arial" w:cs="Arial"/>
+                                <w:color w:val="FFFFFF" w:themeColor="background1"/>
+                                <w:sz w:val="36"/>
+                                <w:szCs w:val="36"/>
+                              </w:rPr>
+                              <w:t>Version 4.</w:t>
+                            </w:r>
+                            <w:r>
+                              <w:rPr>
+                                <w:rFonts w:ascii="Arial" w:hAnsi="Arial" w:cs="Arial"/>
+                                <w:color w:val="FFFFFF" w:themeColor="background1"/>
+                                <w:sz w:val="36"/>
+                                <w:szCs w:val="36"/>
+                              </w:rPr>
+                              <w:t>2</w:t>
+                            </w:r>
+                            <w:r>
+                              <w:rPr>
+                                <w:rFonts w:ascii="Arial" w:hAnsi="Arial" w:cs="Arial"/>
+                                <w:color w:val="FFFFFF" w:themeColor="background1"/>
+                                <w:sz w:val="36"/>
+                                <w:szCs w:val="36"/>
+                              </w:rPr>
+                              <w:t xml:space="preserve"> </w:t>
+                            </w:r>
+                          </w:p>
+                        </w:txbxContent>
+                      </wps:txbx>
+                      <wps:bodyPr rot="0" spcFirstLastPara="0" vertOverflow="overflow" horzOverflow="overflow" vert="horz" wrap="square" lIns="91440" tIns="45720" rIns="91440" bIns="45720" numCol="1" spcCol="0" rtlCol="0" fromWordArt="0" anchor="t" anchorCtr="0" forceAA="0" compatLnSpc="1">
+                        <a:prstTxWarp prst="textNoShape">
+                          <a:avLst/>
+                        </a:prstTxWarp>
+                        <a:noAutofit/>
+                      </wps:bodyPr>
+                    </wps:wsp>
+                  </a:graphicData>
+                </a:graphic>
+                <wp14:sizeRelH relativeFrom="margin">
+                  <wp14:pctWidth>0</wp14:pctWidth>
+                </wp14:sizeRelH>
+                <wp14:sizeRelV relativeFrom="margin">
+                  <wp14:pctHeight>0</wp14:pctHeight>
+                </wp14:sizeRelV>
+              </wp:anchor>
+            </w:drawing>
+          </mc:Choice>
+          <mc:Fallback>
+            <w:pict>
+              <v:shapetype w14:anchorId="08A1A946" id="_x0000_t202" coordsize="21600,21600" o:spt="202" path="m,l,21600r21600,l21600,xe">
+                <v:stroke joinstyle="miter"/>
+                <v:path gradientshapeok="t" o:connecttype="rect"/>
+              </v:shapetype>
+              <v:shape id="Text Box 1" o:spid="_x0000_s1026" type="#_x0000_t202" style="position:absolute;margin-left:441.35pt;margin-top:680.5pt;width:167.8pt;height:44.45pt;z-index:251659264;visibility:visible;mso-wrap-style:square;mso-width-percent:0;mso-height-percent:0;mso-wrap-distance-left:9pt;mso-wrap-distance-top:0;mso-wrap-distance-right:9pt;mso-wrap-distance-bottom:0;mso-position-horizontal:absolute;mso-position-horizontal-relative:text;mso-position-vertical:absolute;mso-position-vertical-relative:text;mso-width-percent:0;mso-height-percent:0;mso-width-relative:margin;mso-height-relative:margin;v-text-anchor:top" o:gfxdata="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" filled="f" stroked="f" strokeweight=".5pt">
+                <v:textbox>
+                  <w:txbxContent>
+                    <w:p>
+                      <w:pPr>
+                        <w:rPr>
+                          <w:rFonts w:ascii="Arial" w:hAnsi="Arial" w:cs="Arial"/>
+                          <w:color w:val="FFFFFF" w:themeColor="background1"/>
+                          <w:sz w:val="36"/>
+                          <w:szCs w:val="36"/>
+                        </w:rPr>
+                      </w:pPr>
+                      <w:r>
+                        <w:rPr>
+                          <w:rFonts w:ascii="Arial" w:hAnsi="Arial" w:cs="Arial"/>
+                          <w:color w:val="FFFFFF" w:themeColor="background1"/>
+                          <w:sz w:val="36"/>
+                          <w:szCs w:val="36"/>
+                        </w:rPr>
+                        <w:t>Version 4.</w:t>
+                      </w:r>
+                      <w:r>
+                        <w:rPr>
+                          <w:rFonts w:ascii="Arial" w:hAnsi="Arial" w:cs="Arial"/>
+                          <w:color w:val="FFFFFF" w:themeColor="background1"/>
+                          <w:sz w:val="36"/>
+                          <w:szCs w:val="36"/>
+                        </w:rPr>
+                        <w:t>2</w:t>
+                      </w:r>
+                      <w:r>
+                        <w:rPr>
+                          <w:rFonts w:ascii="Arial" w:hAnsi="Arial" w:cs="Arial"/>
+                          <w:color w:val="FFFFFF" w:themeColor="background1"/>
+                          <w:sz w:val="36"/>
+                          <w:szCs w:val="36"/>
+                        </w:rPr>
+                        <w:t xml:space="preserve"> </w:t>
+                      </w:r>
+                    </w:p>
+                  </w:txbxContent>
+                </v:textbox>
+              </v:shape>
+            </w:pict>
+          </mc:Fallback>
+        </mc:AlternateContent>
+      </w:r>
       <w:r>
         <w:rPr>
           <w:rFonts w:ascii="Times New Roman" w:hAnsi="Times New Roman" w:cs="Times New Roman"/>
@@ -30,7 +181,7 @@
                     <pic:cNvPicPr/>
                   </pic:nvPicPr>
                   <pic:blipFill>
-                    <a:blip r:embed="rId5">
+                    <a:blip r:embed="rId6">
                       <a:extLst>
                         <a:ext uri="{28A0092B-C50C-407E-A947-70E740481C1C}">
                           <a14:useLocalDpi xmlns:a14="http://schemas.microsoft.com/office/drawing/2010/main" val="0"/>
@@ -144,42 +295,6 @@
       <w:pPr>
         <w:rPr>
           <w:rFonts w:ascii="Times New Roman" w:hAnsi="Times New Roman" w:cs="Times New Roman"/>
-        </w:rPr>
-      </w:pPr>
-    </w:p>
-    <w:p>
-      <w:pPr>
-        <w:rPr>
-          <w:rFonts w:ascii="Times New Roman" w:hAnsi="Times New Roman" w:cs="Times New Roman"/>
-        </w:rPr>
-      </w:pPr>
-    </w:p>
-    <w:p>
-      <w:pPr>
-        <w:rPr>
-          <w:rFonts w:ascii="Times New Roman" w:hAnsi="Times New Roman" w:cs="Times New Roman"/>
-        </w:rPr>
-      </w:pPr>
-    </w:p>
-    <w:p>
-      <w:pPr>
-        <w:rPr>
-          <w:rFonts w:ascii="Times New Roman" w:hAnsi="Times New Roman" w:cs="Times New Roman"/>
-        </w:rPr>
-      </w:pPr>
-    </w:p>
-    <w:p>
-      <w:pPr>
-        <w:rPr>
-          <w:rFonts w:ascii="Times New Roman" w:hAnsi="Times New Roman" w:cs="Times New Roman"/>
-          <w:lang w:eastAsia="en-AU"/>
-        </w:rPr>
-      </w:pPr>
-    </w:p>
-    <w:p>
-      <w:pPr>
-        <w:rPr>
-          <w:rFonts w:ascii="Times New Roman" w:hAnsi="Times New Roman" w:cs="Times New Roman"/>
           <w:lang w:eastAsia="en-AU"/>
         </w:rPr>
       </w:pPr>
@@ -203,7 +318,7 @@
             <wp:extent cx="620268" cy="218504"/>
             <wp:effectExtent l="0" t="0" r="8890" b="0"/>
             <wp:docPr id="2" name="Picture 2" descr="https://lh6.googleusercontent.com/4ue9SnXsaNilcReE2vRxdSVyA0Peo5oJM5xYiQ7EgpeYNcrE4oeankS-rZANGP_N4KzAzk8v_nVIaBQJrsDJvCNXX9AGvBkzvrlsTOfis8IwcklpiW8m1Vw-nVBgTqcerPQ0Kg0">
-              <a:hlinkClick xmlns:a="http://schemas.openxmlformats.org/drawingml/2006/main" r:id="rId6"/>
+              <a:hlinkClick xmlns:a="http://schemas.openxmlformats.org/drawingml/2006/main" r:id="rId7"/>
             </wp:docPr>
             <wp:cNvGraphicFramePr>
               <a:graphicFrameLocks xmlns:a="http://schemas.openxmlformats.org/drawingml/2006/main" noChangeAspect="1"/>
@@ -218,7 +333,7 @@
                     </pic:cNvPicPr>
                   </pic:nvPicPr>
                   <pic:blipFill>
-                    <a:blip r:embed="rId7">
+                    <a:blip r:embed="rId8">
                       <a:extLst>
                         <a:ext uri="{28A0092B-C50C-407E-A947-70E740481C1C}">
                           <a14:useLocalDpi xmlns:a14="http://schemas.microsoft.com/office/drawing/2010/main" val="0"/>
@@ -439,6 +554,43 @@
       </w:pPr>
     </w:p>
     <w:p>
+      <w:r>
+        <w:rPr>
+          <w:rStyle w:val="Strong"/>
+          <w:rFonts w:ascii="Times New Roman" w:hAnsi="Times New Roman" w:cs="Times New Roman"/>
+        </w:rPr>
+        <w:t>Acknowledgement of Country</w:t>
+      </w:r>
+    </w:p>
+    <w:p>
+      <w:pPr>
+        <w:rPr>
+          <w:rStyle w:val="cf01"/>
+          <w:rFonts w:ascii="Times New Roman" w:hAnsi="Times New Roman" w:cs="Times New Roman"/>
+          <w:sz w:val="24"/>
+          <w:szCs w:val="24"/>
+        </w:rPr>
+      </w:pPr>
+      <w:r>
+        <w:rPr>
+          <w:rStyle w:val="cf01"/>
+          <w:rFonts w:ascii="Times New Roman" w:hAnsi="Times New Roman" w:cs="Times New Roman"/>
+          <w:sz w:val="24"/>
+          <w:szCs w:val="24"/>
+        </w:rPr>
+        <w:t>We acknowledge the Traditional Owners of Country throughout Australia and recognise their continuing connection to land, waters and culture. We pay our respects to their Elders past and present.</w:t>
+      </w:r>
+    </w:p>
+    <w:p>
+      <w:pPr>
+        <w:rPr>
+          <w:rFonts w:ascii="Times New Roman" w:hAnsi="Times New Roman" w:cs="Times New Roman"/>
+          <w:b/>
+          <w:sz w:val="28"/>
+        </w:rPr>
+      </w:pPr>
+    </w:p>
+    <w:p>
       <w:pPr>
         <w:rPr>
           <w:rFonts w:ascii="Times New Roman" w:hAnsi="Times New Roman" w:cs="Times New Roman"/>
@@ -469,7 +621,22 @@
           <w:lang w:eastAsia="en-AU"/>
         </w:rPr>
       </w:pPr>
-      <w:hyperlink r:id="rId8" w:history="1">
+      <w:hyperlink r:id="rId9" w:history="1">
+        <w:r>
+          <w:rPr>
+            <w:rStyle w:val="Hyperlink"/>
+            <w:rFonts w:ascii="Times New Roman" w:hAnsi="Times New Roman" w:cs="Times New Roman"/>
+          </w:rPr>
+          <w:t>hazards@ga.gov.au</w:t>
+        </w:r>
+      </w:hyperlink>
+      <w:r>
+        <w:rPr>
+          <w:rFonts w:ascii="Times New Roman" w:hAnsi="Times New Roman" w:cs="Times New Roman"/>
+        </w:rPr>
+        <w:t xml:space="preserve"> or </w:t>
+      </w:r>
+      <w:hyperlink r:id="rId10" w:history="1">
         <w:r>
           <w:rPr>
             <w:rStyle w:val="Hyperlink"/>
@@ -477,7 +644,7 @@
             <w:shd w:val="clear" w:color="auto" w:fill="FFFFFF"/>
             <w:lang w:eastAsia="en-AU"/>
           </w:rPr>
-          <w:t>arr_admin@arr.org.au</w:t>
+          <w:t>admin@arr-software.org</w:t>
         </w:r>
       </w:hyperlink>
     </w:p>
@@ -508,16 +675,15 @@
           <w:rFonts w:ascii="Times New Roman" w:hAnsi="Times New Roman" w:cs="Times New Roman"/>
           <w:szCs w:val="22"/>
         </w:rPr>
-        <w:t xml:space="preserve">Barton, ACT </w:t>
-      </w:r>
-    </w:p>
-    <w:p>
-      <w:pPr>
+        <w:t>Barton, ACT</w:t>
+      </w:r>
+      <w:r>
         <w:rPr>
           <w:rFonts w:ascii="Times New Roman" w:hAnsi="Times New Roman" w:cs="Times New Roman"/>
           <w:szCs w:val="22"/>
         </w:rPr>
-      </w:pPr>
+        <w:t xml:space="preserve"> </w:t>
+      </w:r>
     </w:p>
     <w:p>
       <w:pPr>
@@ -534,11 +700,19 @@
           <w:szCs w:val="22"/>
         </w:rPr>
       </w:pPr>
-      <w:r>
+    </w:p>
+    <w:p>
+      <w:pPr>
         <w:rPr>
           <w:rFonts w:ascii="Times New Roman" w:hAnsi="Times New Roman" w:cs="Times New Roman"/>
           <w:szCs w:val="22"/>
         </w:rPr>
+      </w:pPr>
+      <w:r>
+        <w:rPr>
+          <w:rFonts w:ascii="Times New Roman" w:hAnsi="Times New Roman" w:cs="Times New Roman"/>
+          <w:szCs w:val="22"/>
+        </w:rPr>
         <w:t xml:space="preserve">ISBN </w:t>
       </w:r>
       <w:r>
@@ -548,8 +722,6 @@
         </w:rPr>
         <w:t>978-1-925848-36-6</w:t>
       </w:r>
-      <w:bookmarkStart w:id="0" w:name="_GoBack"/>
-      <w:bookmarkEnd w:id="0"/>
     </w:p>
     <w:p>
       <w:pPr>
@@ -571,7 +743,7 @@
           <w:rFonts w:ascii="Times New Roman" w:hAnsi="Times New Roman" w:cs="Times New Roman"/>
           <w:szCs w:val="22"/>
         </w:rPr>
-        <w:t>How to reference this book:</w:t>
+        <w:t>How to reference:</w:t>
       </w:r>
     </w:p>
     <w:p>
@@ -586,7 +758,7 @@
           <w:rFonts w:ascii="Times New Roman" w:hAnsi="Times New Roman" w:cs="Times New Roman"/>
           <w:szCs w:val="22"/>
         </w:rPr>
-        <w:t xml:space="preserve">Ball J, </w:t>
+        <w:t xml:space="preserve">Ball J, Babister M, Nathan R, Weeks W, Weinmann E, Retallick M, </w:t>
       </w:r>
       <w:proofErr w:type="spellStart"/>
       <w:r>
@@ -594,7 +766,7 @@
           <w:rFonts w:ascii="Times New Roman" w:hAnsi="Times New Roman" w:cs="Times New Roman"/>
           <w:szCs w:val="22"/>
         </w:rPr>
-        <w:t>Babister</w:t>
+        <w:t>Testoni</w:t>
       </w:r>
       <w:proofErr w:type="spellEnd"/>
       <w:r>
@@ -602,78 +774,73 @@
           <w:rFonts w:ascii="Times New Roman" w:hAnsi="Times New Roman" w:cs="Times New Roman"/>
           <w:szCs w:val="22"/>
         </w:rPr>
-        <w:t xml:space="preserve"> M, Nathan R, Weeks W, </w:t>
-      </w:r>
-      <w:proofErr w:type="spellStart"/>
+        <w:t xml:space="preserve"> I, (Editors) Australian Rainfall and Runoff: A Guide to Flood Estimation, © Commonwealth of Australia (Geoscience Australia), </w:t>
+      </w:r>
       <w:r>
         <w:rPr>
           <w:rFonts w:ascii="Times New Roman" w:hAnsi="Times New Roman" w:cs="Times New Roman"/>
           <w:szCs w:val="22"/>
         </w:rPr>
-        <w:t>Weinmann</w:t>
-      </w:r>
-      <w:proofErr w:type="spellEnd"/>
+        <w:t>Version 4.</w:t>
+      </w:r>
       <w:r>
         <w:rPr>
           <w:rFonts w:ascii="Times New Roman" w:hAnsi="Times New Roman" w:cs="Times New Roman"/>
           <w:szCs w:val="22"/>
         </w:rPr>
-        <w:t xml:space="preserve"> E, </w:t>
-      </w:r>
-      <w:proofErr w:type="spellStart"/>
+        <w:t>2</w:t>
+      </w:r>
       <w:r>
         <w:rPr>
           <w:rFonts w:ascii="Times New Roman" w:hAnsi="Times New Roman" w:cs="Times New Roman"/>
           <w:szCs w:val="22"/>
         </w:rPr>
-        <w:t>Retallick</w:t>
-      </w:r>
-      <w:proofErr w:type="spellEnd"/>
+        <w:t xml:space="preserve">, </w:t>
+      </w:r>
       <w:r>
         <w:rPr>
           <w:rFonts w:ascii="Times New Roman" w:hAnsi="Times New Roman" w:cs="Times New Roman"/>
           <w:szCs w:val="22"/>
         </w:rPr>
-        <w:t xml:space="preserve"> M, </w:t>
-      </w:r>
-      <w:proofErr w:type="spellStart"/>
+        <w:t>201</w:t>
+      </w:r>
       <w:r>
         <w:rPr>
           <w:rFonts w:ascii="Times New Roman" w:hAnsi="Times New Roman" w:cs="Times New Roman"/>
           <w:szCs w:val="22"/>
         </w:rPr>
-        <w:t>Testoni</w:t>
-      </w:r>
-      <w:proofErr w:type="spellEnd"/>
+        <w:t>9</w:t>
+      </w:r>
       <w:r>
         <w:rPr>
           <w:rFonts w:ascii="Times New Roman" w:hAnsi="Times New Roman" w:cs="Times New Roman"/>
           <w:szCs w:val="22"/>
         </w:rPr>
-        <w:t xml:space="preserve"> I, (Editors) Australian Rainfall and Runoff: A Guide to Flood Estimation, © Commonwealth of Australia (Geoscience Australia), 201</w:t>
-      </w:r>
-      <w:r>
+        <w:t>.</w:t>
+      </w:r>
+    </w:p>
+    <w:p>
+      <w:pPr>
         <w:rPr>
           <w:rFonts w:ascii="Times New Roman" w:hAnsi="Times New Roman" w:cs="Times New Roman"/>
           <w:szCs w:val="22"/>
         </w:rPr>
-        <w:t>9</w:t>
-      </w:r>
-      <w:r>
+      </w:pPr>
+    </w:p>
+    <w:p>
+      <w:pPr>
         <w:rPr>
           <w:rFonts w:ascii="Times New Roman" w:hAnsi="Times New Roman" w:cs="Times New Roman"/>
           <w:szCs w:val="22"/>
         </w:rPr>
-        <w:t>.</w:t>
-      </w:r>
-    </w:p>
-    <w:p>
-      <w:pPr>
+      </w:pPr>
+      <w:r>
         <w:rPr>
           <w:rFonts w:ascii="Times New Roman" w:hAnsi="Times New Roman" w:cs="Times New Roman"/>
           <w:szCs w:val="22"/>
         </w:rPr>
-      </w:pPr>
+        <w:t>How to reference Book 9: Runoff in Urban Areas:</w:t>
+      </w:r>
     </w:p>
     <w:p>
       <w:pPr>
@@ -687,38 +854,35 @@
           <w:rFonts w:ascii="Times New Roman" w:hAnsi="Times New Roman" w:cs="Times New Roman"/>
           <w:szCs w:val="22"/>
         </w:rPr>
-        <w:t>How to reference Book 9: Runoff in Urban Areas:</w:t>
-      </w:r>
-    </w:p>
-    <w:p>
-      <w:pPr>
+        <w:t xml:space="preserve">Coombes, P., and Roso, S. (Editors), 2019 Runoff in Urban Areas, Book 9 in Australian Rainfall and Runoff - A Guide to Flood Estimation, Commonwealth of Australia, © Commonwealth of Australia (Geoscience Australia), </w:t>
+      </w:r>
+      <w:r>
         <w:rPr>
           <w:rFonts w:ascii="Times New Roman" w:hAnsi="Times New Roman" w:cs="Times New Roman"/>
           <w:szCs w:val="22"/>
         </w:rPr>
-      </w:pPr>
+        <w:t>Version 4.</w:t>
+      </w:r>
       <w:r>
         <w:rPr>
           <w:rFonts w:ascii="Times New Roman" w:hAnsi="Times New Roman" w:cs="Times New Roman"/>
           <w:szCs w:val="22"/>
         </w:rPr>
-        <w:t xml:space="preserve">Coombes, P., and </w:t>
-      </w:r>
-      <w:proofErr w:type="spellStart"/>
+        <w:t>2</w:t>
+      </w:r>
       <w:r>
         <w:rPr>
           <w:rFonts w:ascii="Times New Roman" w:hAnsi="Times New Roman" w:cs="Times New Roman"/>
           <w:szCs w:val="22"/>
         </w:rPr>
-        <w:t>Roso</w:t>
-      </w:r>
-      <w:proofErr w:type="spellEnd"/>
+        <w:t xml:space="preserve">, </w:t>
+      </w:r>
       <w:r>
         <w:rPr>
           <w:rFonts w:ascii="Times New Roman" w:hAnsi="Times New Roman" w:cs="Times New Roman"/>
           <w:szCs w:val="22"/>
         </w:rPr>
-        <w:t>, S. (Editors), 2019 Runoff in Urban Areas, Book 9 in Australian Rainfall and Runoff - A Guide to Flood Estimation, Commonwealth of Australia, © Commonwealth of Australia (Geoscience Australia), 2019.</w:t>
+        <w:t>2019.</w:t>
       </w:r>
     </w:p>
     <w:p>
@@ -1148,13 +1312,6 @@
           <w:b/>
         </w:rPr>
       </w:pPr>
-      <w:r>
-        <w:rPr>
-          <w:rFonts w:ascii="Times New Roman" w:hAnsi="Times New Roman" w:cs="Times New Roman"/>
-          <w:b/>
-        </w:rPr>
-        <w:br w:type="page"/>
-      </w:r>
     </w:p>
     <w:p>
       <w:pPr>
@@ -1172,7 +1329,6 @@
           <w:rFonts w:ascii="Times New Roman" w:hAnsi="Times New Roman" w:cs="Times New Roman"/>
           <w:b/>
         </w:rPr>
-        <w:lastRenderedPageBreak/>
         <w:t xml:space="preserve">Assoc Prof James </w:t>
       </w:r>
       <w:proofErr w:type="gramStart"/>
@@ -1197,23 +1353,7 @@
           <w:b/>
         </w:rPr>
         <w:tab/>
-        <w:t xml:space="preserve">Mark </w:t>
-      </w:r>
-      <w:proofErr w:type="spellStart"/>
-      <w:r>
-        <w:rPr>
-          <w:rFonts w:ascii="Times New Roman" w:hAnsi="Times New Roman" w:cs="Times New Roman"/>
-          <w:b/>
-        </w:rPr>
-        <w:t>Babister</w:t>
-      </w:r>
-      <w:proofErr w:type="spellEnd"/>
-      <w:r>
-        <w:rPr>
-          <w:rFonts w:ascii="Times New Roman" w:hAnsi="Times New Roman" w:cs="Times New Roman"/>
-          <w:b/>
-        </w:rPr>
-        <w:t xml:space="preserve"> </w:t>
+        <w:t xml:space="preserve">Mark Babister </w:t>
       </w:r>
       <w:r>
         <w:rPr>
@@ -1337,11 +1477,21 @@
           <w:b/>
         </w:rPr>
       </w:pPr>
-      <w:r>
-        <w:rPr>
-          <w:rFonts w:ascii="Times New Roman" w:hAnsi="Times New Roman" w:cs="Times New Roman"/>
-          <w:b/>
-        </w:rPr>
+    </w:p>
+    <w:p>
+      <w:pPr>
+        <w:spacing w:line="280" w:lineRule="atLeast"/>
+        <w:rPr>
+          <w:rFonts w:ascii="Times New Roman" w:hAnsi="Times New Roman" w:cs="Times New Roman"/>
+          <w:b/>
+        </w:rPr>
+      </w:pPr>
+      <w:r>
+        <w:rPr>
+          <w:rFonts w:ascii="Times New Roman" w:hAnsi="Times New Roman" w:cs="Times New Roman"/>
+          <w:b/>
+        </w:rPr>
+        <w:lastRenderedPageBreak/>
         <w:t xml:space="preserve">ARR Technical Committee: </w:t>
       </w:r>
     </w:p>
@@ -1381,16 +1531,8 @@
         <w:rPr>
           <w:rFonts w:ascii="Times New Roman" w:hAnsi="Times New Roman" w:cs="Times New Roman"/>
         </w:rPr>
-        <w:t xml:space="preserve">Mark </w:t>
-      </w:r>
-      <w:proofErr w:type="spellStart"/>
-      <w:r>
-        <w:rPr>
-          <w:rFonts w:ascii="Times New Roman" w:hAnsi="Times New Roman" w:cs="Times New Roman"/>
-        </w:rPr>
-        <w:t>Babister</w:t>
-      </w:r>
-      <w:proofErr w:type="spellEnd"/>
+        <w:t>Mark Babister</w:t>
+      </w:r>
     </w:p>
     <w:p>
       <w:pPr>
@@ -1651,125 +1793,199 @@
           <w:rFonts w:ascii="Times New Roman" w:hAnsi="Times New Roman" w:cs="Times New Roman"/>
         </w:rPr>
         <w:tab/>
-        <w:t xml:space="preserve">Erwin </w:t>
+        <w:t>Erwin Weinmann, Dr Michael Leonard</w:t>
+      </w:r>
+    </w:p>
+    <w:p>
+      <w:pPr>
+        <w:rPr>
+          <w:rFonts w:ascii="Times New Roman" w:hAnsi="Times New Roman" w:cs="Times New Roman"/>
+        </w:rPr>
+      </w:pPr>
+      <w:r>
+        <w:rPr>
+          <w:rFonts w:ascii="Times New Roman" w:hAnsi="Times New Roman" w:cs="Times New Roman"/>
+        </w:rPr>
+        <w:tab/>
+      </w:r>
+      <w:r>
+        <w:rPr>
+          <w:rFonts w:ascii="Times New Roman" w:hAnsi="Times New Roman" w:cs="Times New Roman"/>
+        </w:rPr>
+        <w:tab/>
+      </w:r>
+      <w:r>
+        <w:rPr>
+          <w:rFonts w:ascii="Times New Roman" w:hAnsi="Times New Roman" w:cs="Times New Roman"/>
+        </w:rPr>
+        <w:tab/>
+      </w:r>
+      <w:r>
+        <w:rPr>
+          <w:rFonts w:ascii="Times New Roman" w:hAnsi="Times New Roman" w:cs="Times New Roman"/>
+        </w:rPr>
+        <w:tab/>
+      </w:r>
+      <w:r>
+        <w:rPr>
+          <w:rFonts w:ascii="Times New Roman" w:hAnsi="Times New Roman" w:cs="Times New Roman"/>
+        </w:rPr>
+        <w:tab/>
+      </w:r>
+    </w:p>
+    <w:p>
+      <w:pPr>
+        <w:rPr>
+          <w:rFonts w:ascii="Times New Roman" w:hAnsi="Times New Roman" w:cs="Times New Roman"/>
+        </w:rPr>
+      </w:pPr>
+    </w:p>
+    <w:p>
+      <w:pPr>
+        <w:spacing w:line="280" w:lineRule="atLeast"/>
+        <w:rPr>
+          <w:rFonts w:ascii="Times New Roman" w:hAnsi="Times New Roman" w:cs="Times New Roman"/>
+          <w:b/>
+        </w:rPr>
+      </w:pPr>
+      <w:r>
+        <w:rPr>
+          <w:rFonts w:ascii="Times New Roman" w:hAnsi="Times New Roman" w:cs="Times New Roman"/>
+          <w:b/>
+        </w:rPr>
+        <w:t xml:space="preserve">ARR Editorial Team: </w:t>
+      </w:r>
+    </w:p>
+    <w:p>
+      <w:pPr>
+        <w:rPr>
+          <w:rFonts w:ascii="Times New Roman" w:hAnsi="Times New Roman" w:cs="Times New Roman"/>
+        </w:rPr>
+      </w:pPr>
+    </w:p>
+    <w:p>
+      <w:pPr>
+        <w:rPr>
+          <w:rFonts w:ascii="Times New Roman" w:hAnsi="Times New Roman" w:cs="Times New Roman"/>
+        </w:rPr>
+      </w:pPr>
+      <w:r>
+        <w:rPr>
+          <w:rFonts w:ascii="Times New Roman" w:hAnsi="Times New Roman" w:cs="Times New Roman"/>
+          <w:i/>
+        </w:rPr>
+        <w:t>Editors</w:t>
+      </w:r>
+      <w:r>
+        <w:rPr>
+          <w:rFonts w:ascii="Times New Roman" w:hAnsi="Times New Roman" w:cs="Times New Roman"/>
+        </w:rPr>
+        <w:t>:</w:t>
+      </w:r>
+      <w:r>
+        <w:rPr>
+          <w:rFonts w:ascii="Times New Roman" w:hAnsi="Times New Roman" w:cs="Times New Roman"/>
+        </w:rPr>
+        <w:t xml:space="preserve"> </w:t>
+      </w:r>
+      <w:r>
+        <w:rPr>
+          <w:rFonts w:ascii="Times New Roman" w:hAnsi="Times New Roman" w:cs="Times New Roman"/>
+        </w:rPr>
+        <w:t>James Ball</w:t>
+      </w:r>
+    </w:p>
+    <w:p>
+      <w:pPr>
+        <w:ind w:firstLine="720"/>
+        <w:rPr>
+          <w:rFonts w:ascii="Times New Roman" w:hAnsi="Times New Roman" w:cs="Times New Roman"/>
+        </w:rPr>
+      </w:pPr>
+      <w:r>
+        <w:rPr>
+          <w:rFonts w:ascii="Times New Roman" w:hAnsi="Times New Roman" w:cs="Times New Roman"/>
+        </w:rPr>
+        <w:t>Mark Babister</w:t>
+      </w:r>
+    </w:p>
+    <w:p>
+      <w:pPr>
+        <w:ind w:firstLine="720"/>
+        <w:rPr>
+          <w:rFonts w:ascii="Times New Roman" w:hAnsi="Times New Roman" w:cs="Times New Roman"/>
+        </w:rPr>
+      </w:pPr>
+      <w:r>
+        <w:rPr>
+          <w:rFonts w:ascii="Times New Roman" w:hAnsi="Times New Roman" w:cs="Times New Roman"/>
+        </w:rPr>
+        <w:t>Rory Nathan</w:t>
+      </w:r>
+    </w:p>
+    <w:p>
+      <w:pPr>
+        <w:ind w:firstLine="720"/>
+        <w:rPr>
+          <w:rFonts w:ascii="Times New Roman" w:hAnsi="Times New Roman" w:cs="Times New Roman"/>
+        </w:rPr>
+      </w:pPr>
+      <w:r>
+        <w:rPr>
+          <w:rFonts w:ascii="Times New Roman" w:hAnsi="Times New Roman" w:cs="Times New Roman"/>
+        </w:rPr>
+        <w:t>Bill Weeks</w:t>
+      </w:r>
+    </w:p>
+    <w:p>
+      <w:pPr>
+        <w:ind w:firstLine="720"/>
+        <w:rPr>
+          <w:rFonts w:ascii="Times New Roman" w:hAnsi="Times New Roman" w:cs="Times New Roman"/>
+        </w:rPr>
+      </w:pPr>
+      <w:r>
+        <w:rPr>
+          <w:rFonts w:ascii="Times New Roman" w:hAnsi="Times New Roman" w:cs="Times New Roman"/>
+        </w:rPr>
+        <w:t>Erwin Weinmann</w:t>
+      </w:r>
+    </w:p>
+    <w:p>
+      <w:pPr>
+        <w:ind w:firstLine="720"/>
+        <w:rPr>
+          <w:rFonts w:ascii="Times New Roman" w:hAnsi="Times New Roman" w:cs="Times New Roman"/>
+        </w:rPr>
+      </w:pPr>
+      <w:r>
+        <w:rPr>
+          <w:rFonts w:ascii="Times New Roman" w:hAnsi="Times New Roman" w:cs="Times New Roman"/>
+        </w:rPr>
+        <w:t>Monique Retallick</w:t>
+      </w:r>
+    </w:p>
+    <w:p>
+      <w:pPr>
+        <w:ind w:firstLine="720"/>
+        <w:rPr>
+          <w:rFonts w:ascii="Times New Roman" w:hAnsi="Times New Roman" w:cs="Times New Roman"/>
+        </w:rPr>
+      </w:pPr>
+      <w:r>
+        <w:rPr>
+          <w:rFonts w:ascii="Times New Roman" w:hAnsi="Times New Roman" w:cs="Times New Roman"/>
+        </w:rPr>
+        <w:t xml:space="preserve">Isabelle </w:t>
       </w:r>
       <w:proofErr w:type="spellStart"/>
       <w:r>
         <w:rPr>
           <w:rFonts w:ascii="Times New Roman" w:hAnsi="Times New Roman" w:cs="Times New Roman"/>
         </w:rPr>
-        <w:t>Weinmann</w:t>
+        <w:t>Testoni</w:t>
       </w:r>
       <w:proofErr w:type="spellEnd"/>
-      <w:r>
-        <w:rPr>
-          <w:rFonts w:ascii="Times New Roman" w:hAnsi="Times New Roman" w:cs="Times New Roman"/>
-        </w:rPr>
-        <w:t>, Dr Michael Leonard</w:t>
-      </w:r>
-    </w:p>
-    <w:p>
-      <w:pPr>
-        <w:rPr>
-          <w:rFonts w:ascii="Times New Roman" w:hAnsi="Times New Roman" w:cs="Times New Roman"/>
-        </w:rPr>
-      </w:pPr>
-      <w:r>
-        <w:rPr>
-          <w:rFonts w:ascii="Times New Roman" w:hAnsi="Times New Roman" w:cs="Times New Roman"/>
-        </w:rPr>
-        <w:tab/>
-      </w:r>
-      <w:r>
-        <w:rPr>
-          <w:rFonts w:ascii="Times New Roman" w:hAnsi="Times New Roman" w:cs="Times New Roman"/>
-        </w:rPr>
-        <w:tab/>
-      </w:r>
-      <w:r>
-        <w:rPr>
-          <w:rFonts w:ascii="Times New Roman" w:hAnsi="Times New Roman" w:cs="Times New Roman"/>
-        </w:rPr>
-        <w:tab/>
-      </w:r>
-      <w:r>
-        <w:rPr>
-          <w:rFonts w:ascii="Times New Roman" w:hAnsi="Times New Roman" w:cs="Times New Roman"/>
-        </w:rPr>
-        <w:tab/>
-      </w:r>
-      <w:r>
-        <w:rPr>
-          <w:rFonts w:ascii="Times New Roman" w:hAnsi="Times New Roman" w:cs="Times New Roman"/>
-        </w:rPr>
-        <w:tab/>
-      </w:r>
-    </w:p>
-    <w:p>
-      <w:pPr>
-        <w:rPr>
-          <w:rFonts w:ascii="Times New Roman" w:hAnsi="Times New Roman" w:cs="Times New Roman"/>
-        </w:rPr>
-      </w:pPr>
-    </w:p>
-    <w:p>
-      <w:pPr>
-        <w:spacing w:line="280" w:lineRule="atLeast"/>
-        <w:rPr>
-          <w:rFonts w:ascii="Times New Roman" w:hAnsi="Times New Roman" w:cs="Times New Roman"/>
-          <w:b/>
-        </w:rPr>
-      </w:pPr>
-      <w:r>
-        <w:rPr>
-          <w:rFonts w:ascii="Times New Roman" w:hAnsi="Times New Roman" w:cs="Times New Roman"/>
-          <w:b/>
-        </w:rPr>
-        <w:t xml:space="preserve">ARR Editorial Team: </w:t>
-      </w:r>
-    </w:p>
-    <w:p>
-      <w:pPr>
-        <w:rPr>
-          <w:rFonts w:ascii="Times New Roman" w:hAnsi="Times New Roman" w:cs="Times New Roman"/>
-        </w:rPr>
-      </w:pPr>
-    </w:p>
-    <w:p>
-      <w:pPr>
-        <w:rPr>
-          <w:rFonts w:ascii="Times New Roman" w:hAnsi="Times New Roman" w:cs="Times New Roman"/>
-        </w:rPr>
-      </w:pPr>
-      <w:proofErr w:type="spellStart"/>
-      <w:proofErr w:type="gramStart"/>
-      <w:r>
-        <w:rPr>
-          <w:rFonts w:ascii="Times New Roman" w:hAnsi="Times New Roman" w:cs="Times New Roman"/>
-          <w:i/>
-        </w:rPr>
-        <w:t>Editors</w:t>
-      </w:r>
-      <w:r>
-        <w:rPr>
-          <w:rFonts w:ascii="Times New Roman" w:hAnsi="Times New Roman" w:cs="Times New Roman"/>
-        </w:rPr>
-        <w:t>:</w:t>
-      </w:r>
-      <w:r>
-        <w:rPr>
-          <w:rFonts w:ascii="Times New Roman" w:hAnsi="Times New Roman" w:cs="Times New Roman"/>
-        </w:rPr>
-        <w:t>James</w:t>
-      </w:r>
-      <w:proofErr w:type="spellEnd"/>
-      <w:proofErr w:type="gramEnd"/>
-      <w:r>
-        <w:rPr>
-          <w:rFonts w:ascii="Times New Roman" w:hAnsi="Times New Roman" w:cs="Times New Roman"/>
-        </w:rPr>
-        <w:t xml:space="preserve"> Ball</w:t>
-      </w:r>
     </w:p>
     <w:p>
       <w:pPr>
@@ -1778,20 +1994,19 @@
           <w:rFonts w:ascii="Times New Roman" w:hAnsi="Times New Roman" w:cs="Times New Roman"/>
         </w:rPr>
       </w:pPr>
-      <w:r>
-        <w:rPr>
-          <w:rFonts w:ascii="Times New Roman" w:hAnsi="Times New Roman" w:cs="Times New Roman"/>
-        </w:rPr>
-        <w:t xml:space="preserve">Mark </w:t>
-      </w:r>
-      <w:proofErr w:type="spellStart"/>
-      <w:r>
-        <w:rPr>
-          <w:rFonts w:ascii="Times New Roman" w:hAnsi="Times New Roman" w:cs="Times New Roman"/>
-        </w:rPr>
-        <w:t>Babister</w:t>
-      </w:r>
-      <w:proofErr w:type="spellEnd"/>
+    </w:p>
+    <w:p>
+      <w:pPr>
+        <w:rPr>
+          <w:rFonts w:ascii="Times New Roman" w:hAnsi="Times New Roman" w:cs="Times New Roman"/>
+        </w:rPr>
+      </w:pPr>
+      <w:r>
+        <w:rPr>
+          <w:rFonts w:ascii="Times New Roman" w:hAnsi="Times New Roman" w:cs="Times New Roman"/>
+        </w:rPr>
+        <w:t>Associate Editors for Book 9 - Runoff in Urban Areas</w:t>
+      </w:r>
     </w:p>
     <w:p>
       <w:pPr>
@@ -1800,12 +2015,6 @@
           <w:rFonts w:ascii="Times New Roman" w:hAnsi="Times New Roman" w:cs="Times New Roman"/>
         </w:rPr>
       </w:pPr>
-      <w:r>
-        <w:rPr>
-          <w:rFonts w:ascii="Times New Roman" w:hAnsi="Times New Roman" w:cs="Times New Roman"/>
-        </w:rPr>
-        <w:t>Rory Nathan</w:t>
-      </w:r>
     </w:p>
     <w:p>
       <w:pPr>
@@ -1818,7 +2027,7 @@
         <w:rPr>
           <w:rFonts w:ascii="Times New Roman" w:hAnsi="Times New Roman" w:cs="Times New Roman"/>
         </w:rPr>
-        <w:t>Bill Weeks</w:t>
+        <w:t>Peter Coombes</w:t>
       </w:r>
     </w:p>
     <w:p>
@@ -1832,117 +2041,8 @@
         <w:rPr>
           <w:rFonts w:ascii="Times New Roman" w:hAnsi="Times New Roman" w:cs="Times New Roman"/>
         </w:rPr>
-        <w:t xml:space="preserve">Erwin </w:t>
-      </w:r>
-      <w:proofErr w:type="spellStart"/>
-      <w:r>
-        <w:rPr>
-          <w:rFonts w:ascii="Times New Roman" w:hAnsi="Times New Roman" w:cs="Times New Roman"/>
-        </w:rPr>
-        <w:t>Weinmann</w:t>
-      </w:r>
-      <w:proofErr w:type="spellEnd"/>
-    </w:p>
-    <w:p>
-      <w:pPr>
-        <w:ind w:firstLine="720"/>
-        <w:rPr>
-          <w:rFonts w:ascii="Times New Roman" w:hAnsi="Times New Roman" w:cs="Times New Roman"/>
-        </w:rPr>
-      </w:pPr>
-      <w:r>
-        <w:rPr>
-          <w:rFonts w:ascii="Times New Roman" w:hAnsi="Times New Roman" w:cs="Times New Roman"/>
-        </w:rPr>
-        <w:t>Monique Retallick</w:t>
-      </w:r>
-    </w:p>
-    <w:p>
-      <w:pPr>
-        <w:ind w:firstLine="720"/>
-        <w:rPr>
-          <w:rFonts w:ascii="Times New Roman" w:hAnsi="Times New Roman" w:cs="Times New Roman"/>
-        </w:rPr>
-      </w:pPr>
-      <w:r>
-        <w:rPr>
-          <w:rFonts w:ascii="Times New Roman" w:hAnsi="Times New Roman" w:cs="Times New Roman"/>
-        </w:rPr>
-        <w:t xml:space="preserve">Isabelle </w:t>
-      </w:r>
-      <w:proofErr w:type="spellStart"/>
-      <w:r>
-        <w:rPr>
-          <w:rFonts w:ascii="Times New Roman" w:hAnsi="Times New Roman" w:cs="Times New Roman"/>
-        </w:rPr>
-        <w:t>Testoni</w:t>
-      </w:r>
-      <w:proofErr w:type="spellEnd"/>
-    </w:p>
-    <w:p>
-      <w:pPr>
-        <w:ind w:firstLine="720"/>
-        <w:rPr>
-          <w:rFonts w:ascii="Times New Roman" w:hAnsi="Times New Roman" w:cs="Times New Roman"/>
-        </w:rPr>
-      </w:pPr>
-    </w:p>
-    <w:p>
-      <w:pPr>
-        <w:rPr>
-          <w:rFonts w:ascii="Times New Roman" w:hAnsi="Times New Roman" w:cs="Times New Roman"/>
-        </w:rPr>
-      </w:pPr>
-      <w:r>
-        <w:rPr>
-          <w:rFonts w:ascii="Times New Roman" w:hAnsi="Times New Roman" w:cs="Times New Roman"/>
-        </w:rPr>
-        <w:t>Associate Editors for Book 9 - Runoff in Urban Areas</w:t>
-      </w:r>
-    </w:p>
-    <w:p>
-      <w:pPr>
-        <w:ind w:firstLine="720"/>
-        <w:rPr>
-          <w:rFonts w:ascii="Times New Roman" w:hAnsi="Times New Roman" w:cs="Times New Roman"/>
-        </w:rPr>
-      </w:pPr>
-    </w:p>
-    <w:p>
-      <w:pPr>
-        <w:ind w:firstLine="720"/>
-        <w:rPr>
-          <w:rFonts w:ascii="Times New Roman" w:hAnsi="Times New Roman" w:cs="Times New Roman"/>
-        </w:rPr>
-      </w:pPr>
-      <w:r>
-        <w:rPr>
-          <w:rFonts w:ascii="Times New Roman" w:hAnsi="Times New Roman" w:cs="Times New Roman"/>
-        </w:rPr>
-        <w:t>Peter Coombes</w:t>
-      </w:r>
-    </w:p>
-    <w:p>
-      <w:pPr>
-        <w:ind w:firstLine="720"/>
-        <w:rPr>
-          <w:rFonts w:ascii="Times New Roman" w:hAnsi="Times New Roman" w:cs="Times New Roman"/>
-        </w:rPr>
-      </w:pPr>
-      <w:r>
-        <w:rPr>
-          <w:rFonts w:ascii="Times New Roman" w:hAnsi="Times New Roman" w:cs="Times New Roman"/>
-        </w:rPr>
-        <w:t xml:space="preserve">Steve </w:t>
-      </w:r>
-      <w:proofErr w:type="spellStart"/>
-      <w:r>
-        <w:rPr>
-          <w:rFonts w:ascii="Times New Roman" w:hAnsi="Times New Roman" w:cs="Times New Roman"/>
-        </w:rPr>
-        <w:t>Roso</w:t>
-      </w:r>
-      <w:proofErr w:type="spellEnd"/>
+        <w:t>Steve Roso</w:t>
+      </w:r>
     </w:p>
     <w:p>
       <w:pPr>
@@ -1980,6 +2080,79 @@
     </w:p>
     <w:p>
       <w:pPr>
+        <w:rPr>
+          <w:rFonts w:ascii="Times New Roman" w:hAnsi="Times New Roman" w:cs="Times New Roman"/>
+          <w:b/>
+        </w:rPr>
+      </w:pPr>
+    </w:p>
+    <w:p>
+      <w:pPr>
+        <w:rPr>
+          <w:rFonts w:ascii="Times New Roman" w:hAnsi="Times New Roman" w:cs="Times New Roman"/>
+          <w:b/>
+        </w:rPr>
+      </w:pPr>
+    </w:p>
+    <w:p>
+      <w:pPr>
+        <w:rPr>
+          <w:rFonts w:ascii="Times New Roman" w:hAnsi="Times New Roman" w:cs="Times New Roman"/>
+          <w:b/>
+        </w:rPr>
+      </w:pPr>
+    </w:p>
+    <w:p>
+      <w:pPr>
+        <w:rPr>
+          <w:rFonts w:ascii="Times New Roman" w:hAnsi="Times New Roman" w:cs="Times New Roman"/>
+          <w:b/>
+        </w:rPr>
+      </w:pPr>
+    </w:p>
+    <w:p>
+      <w:pPr>
+        <w:rPr>
+          <w:rFonts w:ascii="Times New Roman" w:hAnsi="Times New Roman" w:cs="Times New Roman"/>
+          <w:b/>
+        </w:rPr>
+      </w:pPr>
+    </w:p>
+    <w:p>
+      <w:pPr>
+        <w:rPr>
+          <w:rFonts w:ascii="Times New Roman" w:hAnsi="Times New Roman" w:cs="Times New Roman"/>
+          <w:b/>
+        </w:rPr>
+      </w:pPr>
+    </w:p>
+    <w:p>
+      <w:pPr>
+        <w:rPr>
+          <w:rFonts w:ascii="Times New Roman" w:hAnsi="Times New Roman" w:cs="Times New Roman"/>
+          <w:b/>
+        </w:rPr>
+      </w:pPr>
+    </w:p>
+    <w:p>
+      <w:pPr>
+        <w:rPr>
+          <w:rFonts w:ascii="Times New Roman" w:hAnsi="Times New Roman" w:cs="Times New Roman"/>
+          <w:b/>
+        </w:rPr>
+      </w:pPr>
+    </w:p>
+    <w:p>
+      <w:pPr>
+        <w:rPr>
+          <w:rFonts w:ascii="Times New Roman" w:hAnsi="Times New Roman" w:cs="Times New Roman"/>
+          <w:b/>
+        </w:rPr>
+      </w:pPr>
+    </w:p>
+    <w:p>
+      <w:pPr>
+        <w:ind w:firstLine="709"/>
         <w:rPr>
           <w:rFonts w:ascii="Times New Roman" w:hAnsi="Times New Roman" w:cs="Times New Roman"/>
           <w:b/>
@@ -2242,15 +2415,1866 @@
       <w:pPr>
         <w:rPr>
           <w:rFonts w:ascii="Times New Roman" w:hAnsi="Times New Roman" w:cs="Times New Roman"/>
-          <w:b/>
-        </w:rPr>
-      </w:pPr>
-      <w:r>
-        <w:rPr>
-          <w:rFonts w:ascii="Times New Roman" w:hAnsi="Times New Roman" w:cs="Times New Roman"/>
-          <w:b/>
-        </w:rPr>
-        <w:t>What is new in ARR 2019?</w:t>
+        </w:rPr>
+      </w:pPr>
+    </w:p>
+    <w:p>
+      <w:pPr>
+        <w:rPr>
+          <w:rFonts w:ascii="Times New Roman" w:hAnsi="Times New Roman" w:cs="Times New Roman"/>
+        </w:rPr>
+      </w:pPr>
+    </w:p>
+    <w:p>
+      <w:pPr>
+        <w:rPr>
+          <w:rFonts w:ascii="Times New Roman" w:hAnsi="Times New Roman" w:cs="Times New Roman"/>
+        </w:rPr>
+      </w:pPr>
+    </w:p>
+    <w:p>
+      <w:pPr>
+        <w:rPr>
+          <w:rFonts w:ascii="Times New Roman" w:hAnsi="Times New Roman" w:cs="Times New Roman"/>
+        </w:rPr>
+      </w:pPr>
+    </w:p>
+    <w:p>
+      <w:pPr>
+        <w:rPr>
+          <w:rFonts w:ascii="Times New Roman" w:hAnsi="Times New Roman" w:cs="Times New Roman"/>
+        </w:rPr>
+      </w:pPr>
+    </w:p>
+    <w:p>
+      <w:pPr>
+        <w:rPr>
+          <w:rFonts w:ascii="Times New Roman" w:hAnsi="Times New Roman" w:cs="Times New Roman"/>
+        </w:rPr>
+      </w:pPr>
+    </w:p>
+    <w:p>
+      <w:pPr>
+        <w:rPr>
+          <w:rFonts w:ascii="Times New Roman" w:hAnsi="Times New Roman" w:cs="Times New Roman"/>
+        </w:rPr>
+      </w:pPr>
+    </w:p>
+    <w:p>
+      <w:pPr>
+        <w:rPr>
+          <w:rFonts w:ascii="Times New Roman" w:hAnsi="Times New Roman" w:cs="Times New Roman"/>
+        </w:rPr>
+      </w:pPr>
+    </w:p>
+    <w:p>
+      <w:pPr>
+        <w:rPr>
+          <w:rFonts w:ascii="Times New Roman" w:hAnsi="Times New Roman" w:cs="Times New Roman"/>
+        </w:rPr>
+      </w:pPr>
+    </w:p>
+    <w:p>
+      <w:pPr>
+        <w:rPr>
+          <w:rFonts w:ascii="Times New Roman" w:hAnsi="Times New Roman" w:cs="Times New Roman"/>
+        </w:rPr>
+      </w:pPr>
+    </w:p>
+    <w:p>
+      <w:pPr>
+        <w:rPr>
+          <w:rFonts w:ascii="Times New Roman" w:hAnsi="Times New Roman" w:cs="Times New Roman"/>
+        </w:rPr>
+      </w:pPr>
+    </w:p>
+    <w:p>
+      <w:pPr>
+        <w:rPr>
+          <w:rFonts w:ascii="Times New Roman" w:hAnsi="Times New Roman" w:cs="Times New Roman"/>
+        </w:rPr>
+      </w:pPr>
+    </w:p>
+    <w:p>
+      <w:pPr>
+        <w:rPr>
+          <w:rFonts w:ascii="Times New Roman" w:hAnsi="Times New Roman" w:cs="Times New Roman"/>
+        </w:rPr>
+      </w:pPr>
+    </w:p>
+    <w:p>
+      <w:pPr>
+        <w:rPr>
+          <w:rFonts w:ascii="Times New Roman" w:hAnsi="Times New Roman" w:cs="Times New Roman"/>
+        </w:rPr>
+      </w:pPr>
+    </w:p>
+    <w:p>
+      <w:pPr>
+        <w:rPr>
+          <w:rFonts w:ascii="Times New Roman" w:hAnsi="Times New Roman" w:cs="Times New Roman"/>
+        </w:rPr>
+      </w:pPr>
+    </w:p>
+    <w:p>
+      <w:pPr>
+        <w:rPr>
+          <w:rFonts w:ascii="Times New Roman" w:hAnsi="Times New Roman" w:cs="Times New Roman"/>
+        </w:rPr>
+      </w:pPr>
+    </w:p>
+    <w:p>
+      <w:pPr>
+        <w:rPr>
+          <w:rFonts w:ascii="Times New Roman" w:hAnsi="Times New Roman" w:cs="Times New Roman"/>
+        </w:rPr>
+      </w:pPr>
+    </w:p>
+    <w:p>
+      <w:pPr>
+        <w:rPr>
+          <w:rFonts w:ascii="Times New Roman" w:hAnsi="Times New Roman" w:cs="Times New Roman"/>
+        </w:rPr>
+      </w:pPr>
+    </w:p>
+    <w:p>
+      <w:pPr>
+        <w:rPr>
+          <w:rFonts w:ascii="Times New Roman" w:hAnsi="Times New Roman" w:cs="Times New Roman"/>
+        </w:rPr>
+      </w:pPr>
+    </w:p>
+    <w:p>
+      <w:pPr>
+        <w:rPr>
+          <w:rFonts w:ascii="Times New Roman" w:hAnsi="Times New Roman" w:cs="Times New Roman"/>
+        </w:rPr>
+      </w:pPr>
+    </w:p>
+    <w:p>
+      <w:pPr>
+        <w:rPr>
+          <w:rFonts w:ascii="Times New Roman" w:hAnsi="Times New Roman" w:cs="Times New Roman"/>
+        </w:rPr>
+      </w:pPr>
+    </w:p>
+    <w:p>
+      <w:pPr>
+        <w:rPr>
+          <w:rFonts w:ascii="Times New Roman" w:hAnsi="Times New Roman" w:cs="Times New Roman"/>
+        </w:rPr>
+      </w:pPr>
+    </w:p>
+    <w:p>
+      <w:pPr>
+        <w:rPr>
+          <w:rFonts w:ascii="Times New Roman" w:hAnsi="Times New Roman" w:cs="Times New Roman"/>
+        </w:rPr>
+      </w:pPr>
+    </w:p>
+    <w:p>
+      <w:pPr>
+        <w:rPr>
+          <w:rFonts w:ascii="Times New Roman" w:hAnsi="Times New Roman" w:cs="Times New Roman"/>
+        </w:rPr>
+      </w:pPr>
+    </w:p>
+    <w:p>
+      <w:pPr>
+        <w:rPr>
+          <w:rFonts w:ascii="Times New Roman" w:hAnsi="Times New Roman" w:cs="Times New Roman"/>
+        </w:rPr>
+      </w:pPr>
+    </w:p>
+    <w:p>
+      <w:pPr>
+        <w:rPr>
+          <w:rFonts w:ascii="Times New Roman" w:hAnsi="Times New Roman" w:cs="Times New Roman"/>
+        </w:rPr>
+      </w:pPr>
+    </w:p>
+    <w:p>
+      <w:pPr>
+        <w:rPr>
+          <w:rFonts w:ascii="Times New Roman" w:hAnsi="Times New Roman" w:cs="Times New Roman"/>
+        </w:rPr>
+      </w:pPr>
+    </w:p>
+    <w:p>
+      <w:pPr>
+        <w:rPr>
+          <w:rFonts w:ascii="Times New Roman" w:hAnsi="Times New Roman" w:cs="Times New Roman"/>
+        </w:rPr>
+      </w:pPr>
+    </w:p>
+    <w:p>
+      <w:pPr>
+        <w:rPr>
+          <w:rFonts w:ascii="Times New Roman" w:hAnsi="Times New Roman" w:cs="Times New Roman"/>
+        </w:rPr>
+      </w:pPr>
+    </w:p>
+    <w:p>
+      <w:pPr>
+        <w:rPr>
+          <w:rFonts w:ascii="Times New Roman" w:hAnsi="Times New Roman" w:cs="Times New Roman"/>
+          <w:b/>
+          <w:bCs/>
+        </w:rPr>
+      </w:pPr>
+      <w:r>
+        <w:rPr>
+          <w:rFonts w:ascii="Times New Roman" w:hAnsi="Times New Roman" w:cs="Times New Roman"/>
+          <w:b/>
+          <w:bCs/>
+        </w:rPr>
+        <w:lastRenderedPageBreak/>
+        <w:t xml:space="preserve">Change Log </w:t>
+      </w:r>
+    </w:p>
+    <w:p>
+      <w:pPr>
+        <w:rPr>
+          <w:rFonts w:ascii="Times New Roman" w:hAnsi="Times New Roman" w:cs="Times New Roman"/>
+        </w:rPr>
+      </w:pPr>
+    </w:p>
+    <w:p>
+      <w:pPr>
+        <w:rPr>
+          <w:rFonts w:ascii="Times New Roman" w:hAnsi="Times New Roman" w:cs="Times New Roman"/>
+          <w:b/>
+          <w:bCs/>
+        </w:rPr>
+      </w:pPr>
+      <w:r>
+        <w:rPr>
+          <w:rFonts w:ascii="Times New Roman" w:hAnsi="Times New Roman" w:cs="Times New Roman"/>
+          <w:b/>
+          <w:bCs/>
+        </w:rPr>
+        <w:t>Version 4.</w:t>
+      </w:r>
+      <w:r>
+        <w:rPr>
+          <w:rFonts w:ascii="Times New Roman" w:hAnsi="Times New Roman" w:cs="Times New Roman"/>
+          <w:b/>
+          <w:bCs/>
+        </w:rPr>
+        <w:t>2</w:t>
+      </w:r>
+      <w:r>
+        <w:rPr>
+          <w:rFonts w:ascii="Times New Roman" w:hAnsi="Times New Roman" w:cs="Times New Roman"/>
+          <w:b/>
+          <w:bCs/>
+        </w:rPr>
+        <w:t xml:space="preserve"> </w:t>
+      </w:r>
+      <w:r>
+        <w:rPr>
+          <w:rFonts w:ascii="Times New Roman" w:hAnsi="Times New Roman" w:cs="Times New Roman"/>
+          <w:b/>
+          <w:bCs/>
+        </w:rPr>
+        <w:t xml:space="preserve">- </w:t>
+      </w:r>
+      <w:r>
+        <w:rPr>
+          <w:rFonts w:ascii="Times New Roman" w:hAnsi="Times New Roman" w:cs="Times New Roman"/>
+          <w:b/>
+        </w:rPr>
+        <w:t xml:space="preserve">Climate Change Chapter Update </w:t>
+      </w:r>
+    </w:p>
+    <w:p>
+      <w:pPr>
+        <w:rPr>
+          <w:rFonts w:ascii="Times New Roman" w:hAnsi="Times New Roman" w:cs="Times New Roman"/>
+          <w:b/>
+        </w:rPr>
+      </w:pPr>
+    </w:p>
+    <w:p>
+      <w:pPr>
+        <w:rPr>
+          <w:rFonts w:ascii="Times New Roman" w:hAnsi="Times New Roman" w:cs="Times New Roman"/>
+          <w:bCs/>
+        </w:rPr>
+      </w:pPr>
+      <w:r>
+        <w:rPr>
+          <w:rFonts w:ascii="Times New Roman" w:hAnsi="Times New Roman" w:cs="Times New Roman"/>
+          <w:bCs/>
+        </w:rPr>
+        <w:t xml:space="preserve">In late 2022 the </w:t>
+      </w:r>
+      <w:r>
+        <w:rPr>
+          <w:rFonts w:ascii="Times New Roman" w:hAnsi="Times New Roman" w:cs="Times New Roman"/>
+          <w:bCs/>
+        </w:rPr>
+        <w:t>Australian Government Department of Climate Change, Energy, the Environment and Water</w:t>
+      </w:r>
+      <w:r>
+        <w:rPr>
+          <w:rFonts w:ascii="Times New Roman" w:hAnsi="Times New Roman" w:cs="Times New Roman"/>
+          <w:bCs/>
+        </w:rPr>
+        <w:t xml:space="preserve"> in partnership with Engineers Australia commenced an </w:t>
+      </w:r>
+      <w:proofErr w:type="gramStart"/>
+      <w:r>
+        <w:rPr>
+          <w:rFonts w:ascii="Times New Roman" w:hAnsi="Times New Roman" w:cs="Times New Roman"/>
+          <w:bCs/>
+        </w:rPr>
+        <w:t>18 month</w:t>
+      </w:r>
+      <w:proofErr w:type="gramEnd"/>
+      <w:r>
+        <w:rPr>
+          <w:rFonts w:ascii="Times New Roman" w:hAnsi="Times New Roman" w:cs="Times New Roman"/>
+          <w:bCs/>
+        </w:rPr>
+        <w:t xml:space="preserve"> project to update the climate change considerations chapter of the Australian Rainfall and Runoff guidelines (Chapter 6, Book 1) to incorporate the most recent and relevant climate science and projections. The project involved the undertaking of a rigorous literature review of </w:t>
+      </w:r>
+      <w:proofErr w:type="spellStart"/>
+      <w:r>
+        <w:rPr>
+          <w:rFonts w:ascii="Times New Roman" w:hAnsi="Times New Roman" w:cs="Times New Roman"/>
+          <w:bCs/>
+        </w:rPr>
+        <w:t>hydroclimatology</w:t>
+      </w:r>
+      <w:proofErr w:type="spellEnd"/>
+      <w:r>
+        <w:rPr>
+          <w:rFonts w:ascii="Times New Roman" w:hAnsi="Times New Roman" w:cs="Times New Roman"/>
+          <w:bCs/>
+        </w:rPr>
+        <w:t xml:space="preserve"> under climate change relevant to design flood estimation, which was peer reviewed and published in a leading international journal. The findings were used to draft practical flood guidance which was finalised after an extensive process of review and feedback by industry. Funding for this project was received from National Emergency Management Agency under the Disaster Risk Reduction Package. The project report was adapted to replace Book 1 chapter 6.</w:t>
+      </w:r>
+    </w:p>
+    <w:p>
+      <w:pPr>
+        <w:rPr>
+          <w:rFonts w:ascii="Times New Roman" w:hAnsi="Times New Roman" w:cs="Times New Roman"/>
+          <w:b/>
+        </w:rPr>
+      </w:pPr>
+    </w:p>
+    <w:p>
+      <w:pPr>
+        <w:rPr>
+          <w:rFonts w:ascii="Times New Roman" w:hAnsi="Times New Roman" w:cs="Times New Roman"/>
+        </w:rPr>
+      </w:pPr>
+      <w:r>
+        <w:rPr>
+          <w:rFonts w:ascii="Times New Roman" w:hAnsi="Times New Roman" w:cs="Times New Roman"/>
+          <w:i/>
+        </w:rPr>
+        <w:t>Climate Change Update Project Control Group</w:t>
+      </w:r>
+      <w:r>
+        <w:rPr>
+          <w:rFonts w:ascii="Times New Roman" w:hAnsi="Times New Roman" w:cs="Times New Roman"/>
+        </w:rPr>
+        <w:t>:</w:t>
+      </w:r>
+      <w:r>
+        <w:rPr>
+          <w:rFonts w:ascii="Times New Roman" w:hAnsi="Times New Roman" w:cs="Times New Roman"/>
+        </w:rPr>
+        <w:tab/>
+      </w:r>
+    </w:p>
+    <w:p>
+      <w:pPr>
+        <w:rPr>
+          <w:rFonts w:ascii="Times New Roman" w:hAnsi="Times New Roman" w:cs="Times New Roman"/>
+        </w:rPr>
+      </w:pPr>
+    </w:p>
+    <w:p>
+      <w:pPr>
+        <w:ind w:left="1418" w:hanging="709"/>
+        <w:rPr>
+          <w:rFonts w:ascii="Times New Roman" w:hAnsi="Times New Roman" w:cs="Times New Roman"/>
+          <w:b/>
+        </w:rPr>
+      </w:pPr>
+      <w:r>
+        <w:rPr>
+          <w:rFonts w:ascii="Times New Roman" w:hAnsi="Times New Roman" w:cs="Times New Roman"/>
+        </w:rPr>
+        <w:t>Leanne Haupt</w:t>
+      </w:r>
+    </w:p>
+    <w:p>
+      <w:pPr>
+        <w:ind w:left="1418" w:hanging="709"/>
+        <w:rPr>
+          <w:rFonts w:ascii="Times New Roman" w:hAnsi="Times New Roman" w:cs="Times New Roman"/>
+        </w:rPr>
+      </w:pPr>
+      <w:r>
+        <w:rPr>
+          <w:rFonts w:ascii="Times New Roman" w:hAnsi="Times New Roman" w:cs="Times New Roman"/>
+        </w:rPr>
+        <w:t>Simon Koger</w:t>
+      </w:r>
+    </w:p>
+    <w:p>
+      <w:pPr>
+        <w:ind w:left="1418" w:hanging="709"/>
+        <w:rPr>
+          <w:rFonts w:ascii="Times New Roman" w:hAnsi="Times New Roman" w:cs="Times New Roman"/>
+        </w:rPr>
+      </w:pPr>
+      <w:r>
+        <w:rPr>
+          <w:rFonts w:ascii="Times New Roman" w:hAnsi="Times New Roman" w:cs="Times New Roman"/>
+        </w:rPr>
+        <w:t>Andrew Dyer</w:t>
+      </w:r>
+    </w:p>
+    <w:p>
+      <w:pPr>
+        <w:ind w:left="1418" w:hanging="709"/>
+        <w:rPr>
+          <w:rFonts w:ascii="Times New Roman" w:hAnsi="Times New Roman" w:cs="Times New Roman"/>
+        </w:rPr>
+      </w:pPr>
+      <w:r>
+        <w:rPr>
+          <w:rFonts w:ascii="Times New Roman" w:hAnsi="Times New Roman" w:cs="Times New Roman"/>
+        </w:rPr>
+        <w:t>Karl Braganza</w:t>
+      </w:r>
+    </w:p>
+    <w:p>
+      <w:pPr>
+        <w:ind w:left="1418" w:hanging="709"/>
+        <w:rPr>
+          <w:rFonts w:ascii="Times New Roman" w:hAnsi="Times New Roman" w:cs="Times New Roman"/>
+        </w:rPr>
+      </w:pPr>
+      <w:r>
+        <w:rPr>
+          <w:rFonts w:ascii="Times New Roman" w:hAnsi="Times New Roman" w:cs="Times New Roman"/>
+        </w:rPr>
+        <w:t>Duncan McLuckie</w:t>
+      </w:r>
+    </w:p>
+    <w:p>
+      <w:pPr>
+        <w:ind w:left="1418" w:hanging="709"/>
+        <w:rPr>
+          <w:rFonts w:ascii="Times New Roman" w:hAnsi="Times New Roman" w:cs="Times New Roman"/>
+        </w:rPr>
+      </w:pPr>
+      <w:r>
+        <w:rPr>
+          <w:rFonts w:ascii="Times New Roman" w:hAnsi="Times New Roman" w:cs="Times New Roman"/>
+        </w:rPr>
+        <w:t>Monique Retallick</w:t>
+      </w:r>
+    </w:p>
+    <w:p>
+      <w:pPr>
+        <w:ind w:left="1418" w:hanging="709"/>
+        <w:rPr>
+          <w:rFonts w:ascii="Times New Roman" w:hAnsi="Times New Roman" w:cs="Times New Roman"/>
+        </w:rPr>
+      </w:pPr>
+      <w:r>
+        <w:rPr>
+          <w:rFonts w:ascii="Times New Roman" w:hAnsi="Times New Roman" w:cs="Times New Roman"/>
+        </w:rPr>
+        <w:t>Euan Brown</w:t>
+      </w:r>
+    </w:p>
+    <w:p>
+      <w:pPr>
+        <w:ind w:left="1418" w:hanging="709"/>
+        <w:rPr>
+          <w:rFonts w:ascii="Times New Roman" w:hAnsi="Times New Roman" w:cs="Times New Roman"/>
+        </w:rPr>
+      </w:pPr>
+      <w:r>
+        <w:rPr>
+          <w:rFonts w:ascii="Times New Roman" w:hAnsi="Times New Roman" w:cs="Times New Roman"/>
+        </w:rPr>
+        <w:t>Andrew Gissing</w:t>
+      </w:r>
+    </w:p>
+    <w:p>
+      <w:pPr>
+        <w:ind w:left="1418" w:hanging="709"/>
+        <w:rPr>
+          <w:rFonts w:ascii="Times New Roman" w:hAnsi="Times New Roman" w:cs="Times New Roman"/>
+        </w:rPr>
+      </w:pPr>
+      <w:r>
+        <w:rPr>
+          <w:rFonts w:ascii="Times New Roman" w:hAnsi="Times New Roman" w:cs="Times New Roman"/>
+        </w:rPr>
+        <w:t>Martyn Hazelwood</w:t>
+      </w:r>
+    </w:p>
+    <w:p>
+      <w:pPr>
+        <w:ind w:left="1418" w:hanging="709"/>
+        <w:rPr>
+          <w:rFonts w:ascii="Times New Roman" w:hAnsi="Times New Roman" w:cs="Times New Roman"/>
+        </w:rPr>
+      </w:pPr>
+      <w:r>
+        <w:rPr>
+          <w:rFonts w:ascii="Times New Roman" w:hAnsi="Times New Roman" w:cs="Times New Roman"/>
+        </w:rPr>
+        <w:t>Professor Rory Nathan</w:t>
+      </w:r>
+    </w:p>
+    <w:p>
+      <w:pPr>
+        <w:rPr>
+          <w:rFonts w:ascii="Times New Roman" w:hAnsi="Times New Roman" w:cs="Times New Roman"/>
+        </w:rPr>
+      </w:pPr>
+    </w:p>
+    <w:p>
+      <w:pPr>
+        <w:rPr>
+          <w:rFonts w:ascii="Times New Roman" w:hAnsi="Times New Roman" w:cs="Times New Roman"/>
+        </w:rPr>
+      </w:pPr>
+      <w:r>
+        <w:rPr>
+          <w:rFonts w:ascii="Times New Roman" w:hAnsi="Times New Roman" w:cs="Times New Roman"/>
+          <w:i/>
+        </w:rPr>
+        <w:t>Climate Change Update Technical Working Group</w:t>
+      </w:r>
+      <w:r>
+        <w:rPr>
+          <w:rFonts w:ascii="Times New Roman" w:hAnsi="Times New Roman" w:cs="Times New Roman"/>
+        </w:rPr>
+        <w:t>:</w:t>
+      </w:r>
+    </w:p>
+    <w:p>
+      <w:pPr>
+        <w:rPr>
+          <w:rFonts w:ascii="Times New Roman" w:hAnsi="Times New Roman" w:cs="Times New Roman"/>
+        </w:rPr>
+      </w:pPr>
+    </w:p>
+    <w:p>
+      <w:pPr>
+        <w:ind w:firstLine="709"/>
+        <w:rPr>
+          <w:rFonts w:ascii="Times New Roman" w:hAnsi="Times New Roman" w:cs="Times New Roman"/>
+          <w:bCs/>
+        </w:rPr>
+      </w:pPr>
+      <w:r>
+        <w:rPr>
+          <w:rFonts w:ascii="Times New Roman" w:hAnsi="Times New Roman" w:cs="Times New Roman"/>
+          <w:bCs/>
+        </w:rPr>
+        <w:t>Dr Conrad Wasko</w:t>
+      </w:r>
+    </w:p>
+    <w:p>
+      <w:pPr>
+        <w:ind w:firstLine="709"/>
+        <w:rPr>
+          <w:rFonts w:ascii="Times New Roman" w:hAnsi="Times New Roman" w:cs="Times New Roman"/>
+          <w:bCs/>
+        </w:rPr>
+      </w:pPr>
+      <w:r>
+        <w:rPr>
+          <w:rFonts w:ascii="Times New Roman" w:hAnsi="Times New Roman" w:cs="Times New Roman"/>
+          <w:bCs/>
+        </w:rPr>
+        <w:t>Professor Seth Westra</w:t>
+      </w:r>
+    </w:p>
+    <w:p>
+      <w:pPr>
+        <w:ind w:firstLine="709"/>
+        <w:rPr>
+          <w:rFonts w:ascii="Times New Roman" w:hAnsi="Times New Roman" w:cs="Times New Roman"/>
+          <w:bCs/>
+        </w:rPr>
+      </w:pPr>
+      <w:r>
+        <w:rPr>
+          <w:rFonts w:ascii="Times New Roman" w:hAnsi="Times New Roman" w:cs="Times New Roman"/>
+          <w:bCs/>
+        </w:rPr>
+        <w:t xml:space="preserve">Dr </w:t>
+      </w:r>
+      <w:proofErr w:type="spellStart"/>
+      <w:r>
+        <w:rPr>
+          <w:rFonts w:ascii="Times New Roman" w:hAnsi="Times New Roman" w:cs="Times New Roman"/>
+          <w:bCs/>
+        </w:rPr>
+        <w:t>Dörte</w:t>
+      </w:r>
+      <w:proofErr w:type="spellEnd"/>
+      <w:r>
+        <w:rPr>
+          <w:rFonts w:ascii="Times New Roman" w:hAnsi="Times New Roman" w:cs="Times New Roman"/>
+          <w:bCs/>
+        </w:rPr>
+        <w:t xml:space="preserve"> Jakob</w:t>
+      </w:r>
+    </w:p>
+    <w:p>
+      <w:pPr>
+        <w:ind w:firstLine="709"/>
+        <w:rPr>
+          <w:rFonts w:ascii="Times New Roman" w:hAnsi="Times New Roman" w:cs="Times New Roman"/>
+          <w:bCs/>
+        </w:rPr>
+      </w:pPr>
+      <w:r>
+        <w:rPr>
+          <w:rFonts w:ascii="Times New Roman" w:hAnsi="Times New Roman" w:cs="Times New Roman"/>
+          <w:bCs/>
+        </w:rPr>
+        <w:t>Chris Nielsen</w:t>
+      </w:r>
+    </w:p>
+    <w:p>
+      <w:pPr>
+        <w:ind w:firstLine="709"/>
+        <w:rPr>
+          <w:rFonts w:ascii="Times New Roman" w:hAnsi="Times New Roman" w:cs="Times New Roman"/>
+          <w:bCs/>
+        </w:rPr>
+      </w:pPr>
+      <w:r>
+        <w:rPr>
+          <w:rFonts w:ascii="Times New Roman" w:hAnsi="Times New Roman" w:cs="Times New Roman"/>
+          <w:bCs/>
+        </w:rPr>
+        <w:t>Professor Jason Evans</w:t>
+      </w:r>
+    </w:p>
+    <w:p>
+      <w:pPr>
+        <w:ind w:firstLine="709"/>
+        <w:rPr>
+          <w:rFonts w:ascii="Times New Roman" w:hAnsi="Times New Roman" w:cs="Times New Roman"/>
+          <w:bCs/>
+        </w:rPr>
+      </w:pPr>
+      <w:r>
+        <w:rPr>
+          <w:rFonts w:ascii="Times New Roman" w:hAnsi="Times New Roman" w:cs="Times New Roman"/>
+          <w:bCs/>
+        </w:rPr>
+        <w:t>Simon Rodgers</w:t>
+      </w:r>
+    </w:p>
+    <w:p>
+      <w:pPr>
+        <w:ind w:firstLine="709"/>
+        <w:rPr>
+          <w:rFonts w:ascii="Times New Roman" w:hAnsi="Times New Roman" w:cs="Times New Roman"/>
+          <w:bCs/>
+        </w:rPr>
+      </w:pPr>
+      <w:r>
+        <w:rPr>
+          <w:rFonts w:ascii="Times New Roman" w:hAnsi="Times New Roman" w:cs="Times New Roman"/>
+          <w:bCs/>
+        </w:rPr>
+        <w:t>Mark Babister</w:t>
+      </w:r>
+    </w:p>
+    <w:p>
+      <w:pPr>
+        <w:ind w:firstLine="709"/>
+        <w:rPr>
+          <w:rFonts w:ascii="Times New Roman" w:hAnsi="Times New Roman" w:cs="Times New Roman"/>
+          <w:bCs/>
+        </w:rPr>
+      </w:pPr>
+      <w:r>
+        <w:rPr>
+          <w:rFonts w:ascii="Times New Roman" w:hAnsi="Times New Roman" w:cs="Times New Roman"/>
+          <w:bCs/>
+        </w:rPr>
+        <w:t>Dr Andrew Dowdy</w:t>
+      </w:r>
+    </w:p>
+    <w:p>
+      <w:pPr>
+        <w:ind w:firstLine="709"/>
+        <w:rPr>
+          <w:rFonts w:ascii="Times New Roman" w:hAnsi="Times New Roman" w:cs="Times New Roman"/>
+          <w:bCs/>
+        </w:rPr>
+      </w:pPr>
+      <w:r>
+        <w:rPr>
+          <w:rFonts w:ascii="Times New Roman" w:hAnsi="Times New Roman" w:cs="Times New Roman"/>
+          <w:bCs/>
+        </w:rPr>
+        <w:t>Dr Wendy Sharples</w:t>
+      </w:r>
+    </w:p>
+    <w:p>
+      <w:pPr>
+        <w:ind w:firstLine="709"/>
+        <w:rPr>
+          <w:rFonts w:ascii="Times New Roman" w:hAnsi="Times New Roman" w:cs="Times New Roman"/>
+          <w:bCs/>
+        </w:rPr>
+      </w:pPr>
+      <w:r>
+        <w:rPr>
+          <w:rFonts w:ascii="Times New Roman" w:hAnsi="Times New Roman" w:cs="Times New Roman"/>
+          <w:bCs/>
+        </w:rPr>
+        <w:t>Dr Ramona Dalla Pozza</w:t>
+      </w:r>
+    </w:p>
+    <w:p>
+      <w:pPr>
+        <w:ind w:firstLine="709"/>
+        <w:rPr>
+          <w:rFonts w:ascii="Times New Roman" w:hAnsi="Times New Roman" w:cs="Times New Roman"/>
+        </w:rPr>
+      </w:pPr>
+      <w:r>
+        <w:rPr>
+          <w:rFonts w:ascii="Times New Roman" w:hAnsi="Times New Roman" w:cs="Times New Roman"/>
+          <w:bCs/>
+        </w:rPr>
+        <w:t>Dr Michelle Ho</w:t>
+      </w:r>
+    </w:p>
+    <w:p>
+      <w:pPr>
+        <w:rPr>
+          <w:rFonts w:ascii="Times New Roman" w:hAnsi="Times New Roman" w:cs="Times New Roman"/>
+        </w:rPr>
+      </w:pPr>
+    </w:p>
+    <w:p>
+      <w:pPr>
+        <w:rPr>
+          <w:rFonts w:ascii="Times New Roman" w:hAnsi="Times New Roman" w:cs="Times New Roman"/>
+        </w:rPr>
+      </w:pPr>
+      <w:r>
+        <w:rPr>
+          <w:rFonts w:ascii="Times New Roman" w:hAnsi="Times New Roman" w:cs="Times New Roman"/>
+        </w:rPr>
+        <w:t xml:space="preserve">This version updates Book 1 Chapter 6 to reflect updates in climate science as discussed above. </w:t>
+      </w:r>
+      <w:r>
+        <w:rPr>
+          <w:rFonts w:ascii="Times New Roman" w:hAnsi="Times New Roman" w:cs="Times New Roman"/>
+        </w:rPr>
+        <w:t xml:space="preserve">While no other chapters have been updated some minor amendments were made to remove inconsistencies with the new chapter. </w:t>
+      </w:r>
+      <w:r>
+        <w:rPr>
+          <w:rFonts w:ascii="Times New Roman" w:hAnsi="Times New Roman" w:cs="Times New Roman"/>
+        </w:rPr>
+        <w:t xml:space="preserve">FAQs relating to the update are available </w:t>
+      </w:r>
+      <w:r>
+        <w:rPr>
+          <w:rFonts w:ascii="Times New Roman" w:hAnsi="Times New Roman" w:cs="Times New Roman"/>
+        </w:rPr>
+        <w:t>https://arr.ga.gov.au/contact-us</w:t>
+      </w:r>
+      <w:r>
+        <w:rPr>
+          <w:rFonts w:ascii="Times New Roman" w:hAnsi="Times New Roman" w:cs="Times New Roman"/>
+        </w:rPr>
+        <w:t>.</w:t>
+      </w:r>
+    </w:p>
+    <w:p>
+      <w:pPr>
+        <w:rPr>
+          <w:rFonts w:ascii="Times New Roman" w:hAnsi="Times New Roman" w:cs="Times New Roman"/>
+          <w:b/>
+          <w:bCs/>
+          <w:highlight w:val="yellow"/>
+        </w:rPr>
+      </w:pPr>
+    </w:p>
+    <w:p>
+      <w:pPr>
+        <w:rPr>
+          <w:rFonts w:ascii="Times New Roman" w:hAnsi="Times New Roman" w:cs="Times New Roman"/>
+          <w:b/>
+        </w:rPr>
+      </w:pPr>
+    </w:p>
+    <w:p>
+      <w:pPr>
+        <w:rPr>
+          <w:rFonts w:ascii="Times New Roman" w:hAnsi="Times New Roman" w:cs="Times New Roman"/>
+          <w:b/>
+        </w:rPr>
+      </w:pPr>
+    </w:p>
+    <w:p>
+      <w:pPr>
+        <w:rPr>
+          <w:rFonts w:ascii="Times New Roman" w:hAnsi="Times New Roman" w:cs="Times New Roman"/>
+          <w:b/>
+        </w:rPr>
+      </w:pPr>
+      <w:r>
+        <w:rPr>
+          <w:rFonts w:ascii="Times New Roman" w:hAnsi="Times New Roman" w:cs="Times New Roman"/>
+          <w:b/>
+        </w:rPr>
+        <w:lastRenderedPageBreak/>
+        <w:t>Key updates in Version 4.</w:t>
+      </w:r>
+      <w:r>
+        <w:rPr>
+          <w:rFonts w:ascii="Times New Roman" w:hAnsi="Times New Roman" w:cs="Times New Roman"/>
+          <w:b/>
+        </w:rPr>
+        <w:t>2</w:t>
+      </w:r>
+      <w:r>
+        <w:rPr>
+          <w:rFonts w:ascii="Times New Roman" w:hAnsi="Times New Roman" w:cs="Times New Roman"/>
+          <w:b/>
+        </w:rPr>
+        <w:t xml:space="preserve"> </w:t>
+      </w:r>
+    </w:p>
+    <w:p>
+      <w:pPr>
+        <w:rPr>
+          <w:rFonts w:ascii="Times New Roman" w:hAnsi="Times New Roman" w:cs="Times New Roman"/>
+          <w:b/>
+          <w:color w:val="FF0000"/>
+        </w:rPr>
+      </w:pPr>
+    </w:p>
+    <w:tbl>
+      <w:tblPr>
+        <w:tblW w:w="4414" w:type="pct"/>
+        <w:tblBorders>
+          <w:bottom w:val="single" w:sz="6" w:space="0" w:color="006983"/>
+        </w:tblBorders>
+        <w:tblCellMar>
+          <w:left w:w="0" w:type="dxa"/>
+          <w:right w:w="0" w:type="dxa"/>
+        </w:tblCellMar>
+        <w:tblLook w:val="04A0" w:firstRow="1" w:lastRow="0" w:firstColumn="1" w:lastColumn="0" w:noHBand="0" w:noVBand="1"/>
+      </w:tblPr>
+      <w:tblGrid>
+        <w:gridCol w:w="2018"/>
+        <w:gridCol w:w="5945"/>
+      </w:tblGrid>
+      <w:tr>
+        <w:trPr>
+          <w:tblHeader/>
+        </w:trPr>
+        <w:tc>
+          <w:tcPr>
+            <w:tcW w:w="0" w:type="auto"/>
+            <w:shd w:val="clear" w:color="auto" w:fill="006983"/>
+            <w:vAlign w:val="center"/>
+            <w:hideMark/>
+          </w:tcPr>
+          <w:p>
+            <w:pPr>
+              <w:spacing w:before="75" w:after="75" w:line="240" w:lineRule="atLeast"/>
+              <w:ind w:left="75" w:right="75"/>
+              <w:jc w:val="center"/>
+              <w:textAlignment w:val="center"/>
+              <w:rPr>
+                <w:rFonts w:ascii="Times New Roman" w:eastAsia="Times New Roman" w:hAnsi="Times New Roman" w:cs="Times New Roman"/>
+                <w:b/>
+                <w:bCs/>
+                <w:color w:val="FFFFFF" w:themeColor="background1"/>
+                <w:sz w:val="18"/>
+                <w:szCs w:val="18"/>
+                <w:lang w:eastAsia="en-AU"/>
+              </w:rPr>
+            </w:pPr>
+            <w:r>
+              <w:rPr>
+                <w:rFonts w:ascii="Times New Roman" w:eastAsia="Times New Roman" w:hAnsi="Times New Roman" w:cs="Times New Roman"/>
+                <w:b/>
+                <w:bCs/>
+                <w:color w:val="FFFFFF" w:themeColor="background1"/>
+                <w:sz w:val="18"/>
+                <w:szCs w:val="18"/>
+                <w:lang w:eastAsia="en-AU"/>
+              </w:rPr>
+              <w:t>Update</w:t>
+            </w:r>
+          </w:p>
+        </w:tc>
+        <w:tc>
+          <w:tcPr>
+            <w:tcW w:w="0" w:type="auto"/>
+            <w:shd w:val="clear" w:color="auto" w:fill="006983"/>
+            <w:vAlign w:val="center"/>
+            <w:hideMark/>
+          </w:tcPr>
+          <w:p>
+            <w:pPr>
+              <w:spacing w:before="75" w:after="75" w:line="240" w:lineRule="atLeast"/>
+              <w:ind w:left="75" w:right="75"/>
+              <w:jc w:val="center"/>
+              <w:textAlignment w:val="center"/>
+              <w:rPr>
+                <w:rFonts w:ascii="Times New Roman" w:eastAsia="Times New Roman" w:hAnsi="Times New Roman" w:cs="Times New Roman"/>
+                <w:b/>
+                <w:bCs/>
+                <w:color w:val="FFFFFF" w:themeColor="background1"/>
+                <w:sz w:val="18"/>
+                <w:szCs w:val="18"/>
+                <w:lang w:eastAsia="en-AU"/>
+              </w:rPr>
+            </w:pPr>
+            <w:r>
+              <w:rPr>
+                <w:rFonts w:ascii="Times New Roman" w:eastAsia="Times New Roman" w:hAnsi="Times New Roman" w:cs="Times New Roman"/>
+                <w:b/>
+                <w:bCs/>
+                <w:color w:val="FFFFFF" w:themeColor="background1"/>
+                <w:sz w:val="18"/>
+                <w:szCs w:val="18"/>
+                <w:lang w:eastAsia="en-AU"/>
+              </w:rPr>
+              <w:t>Version 4.</w:t>
+            </w:r>
+            <w:r>
+              <w:rPr>
+                <w:rFonts w:ascii="Times New Roman" w:eastAsia="Times New Roman" w:hAnsi="Times New Roman" w:cs="Times New Roman"/>
+                <w:b/>
+                <w:bCs/>
+                <w:color w:val="FFFFFF" w:themeColor="background1"/>
+                <w:sz w:val="18"/>
+                <w:szCs w:val="18"/>
+                <w:lang w:eastAsia="en-AU"/>
+              </w:rPr>
+              <w:t>2</w:t>
+            </w:r>
+          </w:p>
+        </w:tc>
+      </w:tr>
+      <w:tr>
+        <w:tc>
+          <w:tcPr>
+            <w:tcW w:w="0" w:type="auto"/>
+            <w:hideMark/>
+          </w:tcPr>
+          <w:p>
+            <w:pPr>
+              <w:spacing w:before="75" w:after="75" w:line="240" w:lineRule="atLeast"/>
+              <w:ind w:left="75" w:right="75"/>
+              <w:textAlignment w:val="top"/>
+              <w:rPr>
+                <w:rFonts w:ascii="Times New Roman" w:eastAsia="Times New Roman" w:hAnsi="Times New Roman" w:cs="Times New Roman"/>
+                <w:color w:val="000000" w:themeColor="text1"/>
+                <w:sz w:val="18"/>
+                <w:szCs w:val="18"/>
+                <w:lang w:eastAsia="en-AU"/>
+              </w:rPr>
+            </w:pPr>
+            <w:r>
+              <w:rPr>
+                <w:rFonts w:ascii="Times New Roman" w:eastAsia="Times New Roman" w:hAnsi="Times New Roman" w:cs="Times New Roman"/>
+                <w:color w:val="000000" w:themeColor="text1"/>
+                <w:sz w:val="18"/>
+                <w:szCs w:val="18"/>
+                <w:lang w:eastAsia="en-AU"/>
+              </w:rPr>
+              <w:t xml:space="preserve">Book </w:t>
+            </w:r>
+            <w:r>
+              <w:rPr>
+                <w:rFonts w:ascii="Times New Roman" w:eastAsia="Times New Roman" w:hAnsi="Times New Roman" w:cs="Times New Roman"/>
+                <w:color w:val="000000" w:themeColor="text1"/>
+                <w:sz w:val="18"/>
+                <w:szCs w:val="18"/>
+                <w:lang w:eastAsia="en-AU"/>
+              </w:rPr>
+              <w:t>1</w:t>
+            </w:r>
+          </w:p>
+        </w:tc>
+        <w:tc>
+          <w:tcPr>
+            <w:tcW w:w="0" w:type="auto"/>
+            <w:hideMark/>
+          </w:tcPr>
+          <w:p>
+            <w:pPr>
+              <w:spacing w:before="75" w:after="75" w:line="240" w:lineRule="atLeast"/>
+              <w:ind w:left="75" w:right="75"/>
+              <w:textAlignment w:val="top"/>
+              <w:rPr>
+                <w:rFonts w:ascii="Times New Roman" w:eastAsia="Times New Roman" w:hAnsi="Times New Roman" w:cs="Times New Roman"/>
+                <w:color w:val="000000" w:themeColor="text1"/>
+                <w:sz w:val="18"/>
+                <w:szCs w:val="18"/>
+                <w:lang w:eastAsia="en-AU"/>
+              </w:rPr>
+            </w:pPr>
+            <w:r>
+              <w:rPr>
+                <w:rFonts w:ascii="Times New Roman" w:eastAsia="Times New Roman" w:hAnsi="Times New Roman" w:cs="Times New Roman"/>
+                <w:color w:val="000000" w:themeColor="text1"/>
+                <w:sz w:val="18"/>
+                <w:szCs w:val="18"/>
+                <w:lang w:eastAsia="en-AU"/>
+              </w:rPr>
+              <w:t xml:space="preserve">Book 1 Chapter 6 Climate change updated </w:t>
+            </w:r>
+          </w:p>
+        </w:tc>
+      </w:tr>
+      <w:tr>
+        <w:tc>
+          <w:tcPr>
+            <w:tcW w:w="0" w:type="auto"/>
+            <w:shd w:val="clear" w:color="auto" w:fill="D9D9D5"/>
+            <w:hideMark/>
+          </w:tcPr>
+          <w:p>
+            <w:pPr>
+              <w:spacing w:before="75" w:after="75" w:line="240" w:lineRule="atLeast"/>
+              <w:ind w:left="75" w:right="75"/>
+              <w:textAlignment w:val="top"/>
+              <w:rPr>
+                <w:rFonts w:ascii="Times New Roman" w:eastAsia="Times New Roman" w:hAnsi="Times New Roman" w:cs="Times New Roman"/>
+                <w:color w:val="000000" w:themeColor="text1"/>
+                <w:sz w:val="18"/>
+                <w:szCs w:val="18"/>
+                <w:lang w:eastAsia="en-AU"/>
+              </w:rPr>
+            </w:pPr>
+            <w:r>
+              <w:rPr>
+                <w:rFonts w:ascii="Times New Roman" w:eastAsia="Times New Roman" w:hAnsi="Times New Roman" w:cs="Times New Roman"/>
+                <w:color w:val="000000" w:themeColor="text1"/>
+                <w:sz w:val="18"/>
+                <w:szCs w:val="18"/>
+                <w:lang w:eastAsia="en-AU"/>
+              </w:rPr>
+              <w:t>Guideline formats</w:t>
+            </w:r>
+          </w:p>
+        </w:tc>
+        <w:tc>
+          <w:tcPr>
+            <w:tcW w:w="0" w:type="auto"/>
+            <w:shd w:val="clear" w:color="auto" w:fill="D9D9D5"/>
+            <w:hideMark/>
+          </w:tcPr>
+          <w:p>
+            <w:pPr>
+              <w:spacing w:before="75" w:after="75" w:line="240" w:lineRule="atLeast"/>
+              <w:ind w:left="75" w:right="75"/>
+              <w:textAlignment w:val="top"/>
+              <w:rPr>
+                <w:rFonts w:ascii="Times New Roman" w:eastAsia="Times New Roman" w:hAnsi="Times New Roman" w:cs="Times New Roman"/>
+                <w:color w:val="000000" w:themeColor="text1"/>
+                <w:sz w:val="18"/>
+                <w:szCs w:val="18"/>
+                <w:lang w:eastAsia="en-AU"/>
+              </w:rPr>
+            </w:pPr>
+            <w:r>
+              <w:rPr>
+                <w:rFonts w:ascii="Times New Roman" w:eastAsia="Times New Roman" w:hAnsi="Times New Roman" w:cs="Times New Roman"/>
+                <w:color w:val="000000" w:themeColor="text1"/>
+                <w:sz w:val="18"/>
+                <w:szCs w:val="18"/>
+                <w:lang w:eastAsia="en-AU"/>
+              </w:rPr>
+              <w:t>PDF</w:t>
+            </w:r>
+          </w:p>
+          <w:p>
+            <w:pPr>
+              <w:spacing w:before="75" w:after="75" w:line="240" w:lineRule="atLeast"/>
+              <w:ind w:left="75" w:right="75"/>
+              <w:textAlignment w:val="top"/>
+              <w:rPr>
+                <w:rFonts w:ascii="Times New Roman" w:eastAsia="Times New Roman" w:hAnsi="Times New Roman" w:cs="Times New Roman"/>
+                <w:color w:val="000000" w:themeColor="text1"/>
+                <w:sz w:val="18"/>
+                <w:szCs w:val="18"/>
+                <w:lang w:eastAsia="en-AU"/>
+              </w:rPr>
+            </w:pPr>
+            <w:r>
+              <w:rPr>
+                <w:rFonts w:ascii="Times New Roman" w:eastAsia="Times New Roman" w:hAnsi="Times New Roman" w:cs="Times New Roman"/>
+                <w:color w:val="000000" w:themeColor="text1"/>
+                <w:sz w:val="18"/>
+                <w:szCs w:val="18"/>
+                <w:lang w:eastAsia="en-AU"/>
+              </w:rPr>
+              <w:t>Web-based version</w:t>
+            </w:r>
+            <w:r>
+              <w:rPr>
+                <w:rFonts w:ascii="Times New Roman" w:eastAsia="Times New Roman" w:hAnsi="Times New Roman" w:cs="Times New Roman"/>
+                <w:color w:val="000000" w:themeColor="text1"/>
+                <w:sz w:val="18"/>
+                <w:szCs w:val="18"/>
+                <w:lang w:eastAsia="en-AU"/>
+              </w:rPr>
+              <w:t xml:space="preserve"> </w:t>
+            </w:r>
+          </w:p>
+          <w:p>
+            <w:pPr>
+              <w:spacing w:before="75" w:after="75" w:line="240" w:lineRule="atLeast"/>
+              <w:ind w:left="75" w:right="75"/>
+              <w:textAlignment w:val="top"/>
+              <w:rPr>
+                <w:rFonts w:ascii="Times New Roman" w:eastAsia="Times New Roman" w:hAnsi="Times New Roman" w:cs="Times New Roman"/>
+                <w:color w:val="000000" w:themeColor="text1"/>
+                <w:sz w:val="18"/>
+                <w:szCs w:val="18"/>
+                <w:lang w:eastAsia="en-AU"/>
+              </w:rPr>
+            </w:pPr>
+            <w:proofErr w:type="spellStart"/>
+            <w:r>
+              <w:rPr>
+                <w:rFonts w:ascii="Times New Roman" w:eastAsia="Times New Roman" w:hAnsi="Times New Roman" w:cs="Times New Roman"/>
+                <w:color w:val="000000" w:themeColor="text1"/>
+                <w:sz w:val="18"/>
+                <w:szCs w:val="18"/>
+                <w:lang w:eastAsia="en-AU"/>
+              </w:rPr>
+              <w:t>Epub</w:t>
+            </w:r>
+            <w:proofErr w:type="spellEnd"/>
+            <w:r>
+              <w:rPr>
+                <w:rFonts w:ascii="Times New Roman" w:eastAsia="Times New Roman" w:hAnsi="Times New Roman" w:cs="Times New Roman"/>
+                <w:color w:val="000000" w:themeColor="text1"/>
+                <w:sz w:val="18"/>
+                <w:szCs w:val="18"/>
+                <w:lang w:eastAsia="en-AU"/>
+              </w:rPr>
+              <w:t xml:space="preserve"> version</w:t>
+            </w:r>
+          </w:p>
+          <w:p>
+            <w:pPr>
+              <w:spacing w:before="75" w:after="75" w:line="240" w:lineRule="atLeast"/>
+              <w:ind w:left="75" w:right="75"/>
+              <w:textAlignment w:val="top"/>
+              <w:rPr>
+                <w:rFonts w:ascii="Times New Roman" w:eastAsia="Times New Roman" w:hAnsi="Times New Roman" w:cs="Times New Roman"/>
+                <w:color w:val="000000" w:themeColor="text1"/>
+                <w:sz w:val="18"/>
+                <w:szCs w:val="18"/>
+                <w:lang w:eastAsia="en-AU"/>
+              </w:rPr>
+            </w:pPr>
+          </w:p>
+        </w:tc>
+      </w:tr>
+      <w:tr>
+        <w:tc>
+          <w:tcPr>
+            <w:tcW w:w="0" w:type="auto"/>
+            <w:hideMark/>
+          </w:tcPr>
+          <w:p>
+            <w:pPr>
+              <w:spacing w:before="75" w:after="75" w:line="240" w:lineRule="atLeast"/>
+              <w:ind w:left="75" w:right="75"/>
+              <w:textAlignment w:val="top"/>
+              <w:rPr>
+                <w:rFonts w:ascii="Times New Roman" w:eastAsia="Times New Roman" w:hAnsi="Times New Roman" w:cs="Times New Roman"/>
+                <w:color w:val="000000" w:themeColor="text1"/>
+                <w:sz w:val="18"/>
+                <w:szCs w:val="18"/>
+                <w:lang w:eastAsia="en-AU"/>
+              </w:rPr>
+            </w:pPr>
+            <w:r>
+              <w:rPr>
+                <w:rFonts w:ascii="Times New Roman" w:eastAsia="Times New Roman" w:hAnsi="Times New Roman" w:cs="Times New Roman"/>
+                <w:color w:val="000000" w:themeColor="text1"/>
+                <w:sz w:val="18"/>
+                <w:szCs w:val="18"/>
+                <w:lang w:eastAsia="en-AU"/>
+              </w:rPr>
+              <w:t>User experience</w:t>
+            </w:r>
+          </w:p>
+        </w:tc>
+        <w:tc>
+          <w:tcPr>
+            <w:tcW w:w="0" w:type="auto"/>
+            <w:hideMark/>
+          </w:tcPr>
+          <w:p>
+            <w:pPr>
+              <w:spacing w:before="75" w:after="75" w:line="240" w:lineRule="atLeast"/>
+              <w:ind w:left="75" w:right="75"/>
+              <w:textAlignment w:val="top"/>
+              <w:rPr>
+                <w:rFonts w:ascii="Times New Roman" w:eastAsia="Times New Roman" w:hAnsi="Times New Roman" w:cs="Times New Roman"/>
+                <w:color w:val="000000" w:themeColor="text1"/>
+                <w:sz w:val="18"/>
+                <w:szCs w:val="18"/>
+                <w:lang w:eastAsia="en-AU"/>
+              </w:rPr>
+            </w:pPr>
+            <w:r>
+              <w:rPr>
+                <w:rFonts w:ascii="Times New Roman" w:eastAsia="Times New Roman" w:hAnsi="Times New Roman" w:cs="Times New Roman"/>
+                <w:color w:val="000000" w:themeColor="text1"/>
+                <w:sz w:val="18"/>
+                <w:szCs w:val="18"/>
+                <w:lang w:eastAsia="en-AU"/>
+              </w:rPr>
+              <w:t xml:space="preserve">FAQs added to Geoscience Australia Website </w:t>
+            </w:r>
+          </w:p>
+        </w:tc>
+      </w:tr>
+      <w:tr>
+        <w:tc>
+          <w:tcPr>
+            <w:tcW w:w="0" w:type="auto"/>
+            <w:shd w:val="clear" w:color="auto" w:fill="D9D9D5"/>
+            <w:hideMark/>
+          </w:tcPr>
+          <w:p>
+            <w:pPr>
+              <w:spacing w:before="75" w:after="75" w:line="240" w:lineRule="atLeast"/>
+              <w:ind w:left="75" w:right="75"/>
+              <w:textAlignment w:val="top"/>
+              <w:rPr>
+                <w:rFonts w:ascii="Times New Roman" w:eastAsia="Times New Roman" w:hAnsi="Times New Roman" w:cs="Times New Roman"/>
+                <w:color w:val="000000" w:themeColor="text1"/>
+                <w:sz w:val="18"/>
+                <w:szCs w:val="18"/>
+                <w:lang w:eastAsia="en-AU"/>
+              </w:rPr>
+            </w:pPr>
+            <w:r>
+              <w:rPr>
+                <w:rFonts w:ascii="Times New Roman" w:eastAsia="Times New Roman" w:hAnsi="Times New Roman" w:cs="Times New Roman"/>
+                <w:color w:val="000000" w:themeColor="text1"/>
+                <w:sz w:val="18"/>
+                <w:szCs w:val="18"/>
+                <w:lang w:eastAsia="en-AU"/>
+              </w:rPr>
+              <w:t>Climate change</w:t>
+            </w:r>
+          </w:p>
+        </w:tc>
+        <w:tc>
+          <w:tcPr>
+            <w:tcW w:w="0" w:type="auto"/>
+            <w:shd w:val="clear" w:color="auto" w:fill="D9D9D5"/>
+            <w:hideMark/>
+          </w:tcPr>
+          <w:p>
+            <w:pPr>
+              <w:spacing w:before="75" w:after="75" w:line="240" w:lineRule="atLeast"/>
+              <w:ind w:left="75" w:right="75"/>
+              <w:textAlignment w:val="top"/>
+              <w:rPr>
+                <w:rFonts w:ascii="Times New Roman" w:eastAsia="Times New Roman" w:hAnsi="Times New Roman" w:cs="Times New Roman"/>
+                <w:color w:val="000000" w:themeColor="text1"/>
+                <w:sz w:val="18"/>
+                <w:szCs w:val="18"/>
+                <w:lang w:eastAsia="en-AU"/>
+              </w:rPr>
+            </w:pPr>
+            <w:r>
+              <w:rPr>
+                <w:rFonts w:ascii="Times New Roman" w:eastAsia="Times New Roman" w:hAnsi="Times New Roman" w:cs="Times New Roman"/>
+                <w:color w:val="000000" w:themeColor="text1"/>
+                <w:sz w:val="18"/>
+                <w:szCs w:val="18"/>
+                <w:lang w:eastAsia="en-AU"/>
+              </w:rPr>
+              <w:t>Reflected best practice as of</w:t>
+            </w:r>
+            <w:r>
+              <w:rPr>
+                <w:rFonts w:ascii="Times New Roman" w:eastAsia="Times New Roman" w:hAnsi="Times New Roman" w:cs="Times New Roman"/>
+                <w:color w:val="000000" w:themeColor="text1"/>
+                <w:sz w:val="18"/>
+                <w:szCs w:val="18"/>
+                <w:lang w:eastAsia="en-AU"/>
+              </w:rPr>
+              <w:t xml:space="preserve"> 2024 and IPCC 6</w:t>
+            </w:r>
+          </w:p>
+        </w:tc>
+      </w:tr>
+      <w:tr>
+        <w:tc>
+          <w:tcPr>
+            <w:tcW w:w="0" w:type="auto"/>
+            <w:hideMark/>
+          </w:tcPr>
+          <w:p>
+            <w:pPr>
+              <w:spacing w:before="75" w:after="75" w:line="240" w:lineRule="atLeast"/>
+              <w:ind w:left="75" w:right="75"/>
+              <w:textAlignment w:val="top"/>
+              <w:rPr>
+                <w:rFonts w:ascii="Times New Roman" w:eastAsia="Times New Roman" w:hAnsi="Times New Roman" w:cs="Times New Roman"/>
+                <w:color w:val="000000" w:themeColor="text1"/>
+                <w:sz w:val="18"/>
+                <w:szCs w:val="18"/>
+                <w:lang w:eastAsia="en-AU"/>
+              </w:rPr>
+            </w:pPr>
+          </w:p>
+        </w:tc>
+        <w:tc>
+          <w:tcPr>
+            <w:tcW w:w="0" w:type="auto"/>
+            <w:hideMark/>
+          </w:tcPr>
+          <w:p>
+            <w:pPr>
+              <w:spacing w:before="75" w:after="75" w:line="240" w:lineRule="atLeast"/>
+              <w:ind w:left="75" w:right="75"/>
+              <w:textAlignment w:val="top"/>
+              <w:rPr>
+                <w:rFonts w:ascii="Times New Roman" w:eastAsia="Times New Roman" w:hAnsi="Times New Roman" w:cs="Times New Roman"/>
+                <w:color w:val="000000" w:themeColor="text1"/>
+                <w:sz w:val="18"/>
+                <w:szCs w:val="18"/>
+                <w:lang w:eastAsia="en-AU"/>
+              </w:rPr>
+            </w:pPr>
+          </w:p>
+        </w:tc>
+      </w:tr>
+      <w:tr>
+        <w:trPr>
+          <w:trHeight w:val="64"/>
+        </w:trPr>
+        <w:tc>
+          <w:tcPr>
+            <w:tcW w:w="0" w:type="auto"/>
+            <w:shd w:val="clear" w:color="auto" w:fill="D9D9D5"/>
+          </w:tcPr>
+          <w:p>
+            <w:pPr>
+              <w:spacing w:line="240" w:lineRule="atLeast"/>
+              <w:rPr>
+                <w:rFonts w:ascii="Times New Roman" w:eastAsia="Times New Roman" w:hAnsi="Times New Roman" w:cs="Times New Roman"/>
+                <w:color w:val="000000" w:themeColor="text1"/>
+                <w:sz w:val="18"/>
+                <w:szCs w:val="18"/>
+                <w:lang w:eastAsia="en-AU"/>
+              </w:rPr>
+            </w:pPr>
+          </w:p>
+        </w:tc>
+        <w:tc>
+          <w:tcPr>
+            <w:tcW w:w="0" w:type="auto"/>
+            <w:shd w:val="clear" w:color="auto" w:fill="D9D9D5"/>
+          </w:tcPr>
+          <w:p>
+            <w:pPr>
+              <w:spacing w:line="240" w:lineRule="atLeast"/>
+              <w:rPr>
+                <w:rFonts w:ascii="Times New Roman" w:eastAsia="Times New Roman" w:hAnsi="Times New Roman" w:cs="Times New Roman"/>
+                <w:color w:val="000000" w:themeColor="text1"/>
+                <w:sz w:val="18"/>
+                <w:szCs w:val="18"/>
+                <w:lang w:eastAsia="en-AU"/>
+              </w:rPr>
+            </w:pPr>
+          </w:p>
+        </w:tc>
+      </w:tr>
+      <w:tr>
+        <w:tc>
+          <w:tcPr>
+            <w:tcW w:w="0" w:type="auto"/>
+          </w:tcPr>
+          <w:p>
+            <w:pPr>
+              <w:spacing w:line="240" w:lineRule="atLeast"/>
+              <w:rPr>
+                <w:rFonts w:ascii="Times New Roman" w:eastAsia="Times New Roman" w:hAnsi="Times New Roman" w:cs="Times New Roman"/>
+                <w:color w:val="000000" w:themeColor="text1"/>
+                <w:sz w:val="18"/>
+                <w:szCs w:val="18"/>
+                <w:lang w:eastAsia="en-AU"/>
+              </w:rPr>
+            </w:pPr>
+            <w:r>
+              <w:rPr>
+                <w:rFonts w:ascii="Times New Roman" w:eastAsia="Times New Roman" w:hAnsi="Times New Roman" w:cs="Times New Roman"/>
+                <w:color w:val="000000" w:themeColor="text1"/>
+                <w:sz w:val="18"/>
+                <w:szCs w:val="18"/>
+                <w:lang w:eastAsia="en-AU"/>
+              </w:rPr>
+              <w:t xml:space="preserve">Other Minor Changes </w:t>
+            </w:r>
+          </w:p>
+        </w:tc>
+        <w:tc>
+          <w:tcPr>
+            <w:tcW w:w="0" w:type="auto"/>
+          </w:tcPr>
+          <w:p>
+            <w:pPr>
+              <w:spacing w:line="240" w:lineRule="atLeast"/>
+              <w:rPr>
+                <w:rFonts w:ascii="Times New Roman" w:eastAsia="Times New Roman" w:hAnsi="Times New Roman" w:cs="Times New Roman"/>
+                <w:color w:val="000000" w:themeColor="text1"/>
+                <w:sz w:val="18"/>
+                <w:szCs w:val="18"/>
+                <w:lang w:eastAsia="en-AU"/>
+              </w:rPr>
+            </w:pPr>
+            <w:r>
+              <w:rPr>
+                <w:rFonts w:ascii="Times New Roman" w:eastAsia="Times New Roman" w:hAnsi="Times New Roman" w:cs="Times New Roman"/>
+                <w:color w:val="000000" w:themeColor="text1"/>
+                <w:sz w:val="18"/>
+                <w:szCs w:val="18"/>
+                <w:lang w:eastAsia="en-AU"/>
+              </w:rPr>
+              <w:t xml:space="preserve">List the minor changes </w:t>
+            </w:r>
+            <w:r>
+              <w:rPr>
+                <w:rFonts w:ascii="Times New Roman" w:eastAsia="Times New Roman" w:hAnsi="Times New Roman" w:cs="Times New Roman"/>
+                <w:color w:val="000000" w:themeColor="text1"/>
+                <w:sz w:val="18"/>
+                <w:szCs w:val="18"/>
+                <w:lang w:eastAsia="en-AU"/>
+              </w:rPr>
+              <w:t xml:space="preserve">to the following chapters for consistency </w:t>
+            </w:r>
+          </w:p>
+          <w:p>
+            <w:pPr>
+              <w:spacing w:line="240" w:lineRule="atLeast"/>
+              <w:rPr>
+                <w:rFonts w:ascii="Times New Roman" w:eastAsia="Times New Roman" w:hAnsi="Times New Roman" w:cs="Times New Roman"/>
+                <w:color w:val="000000" w:themeColor="text1"/>
+                <w:sz w:val="18"/>
+                <w:szCs w:val="18"/>
+                <w:lang w:eastAsia="en-AU"/>
+              </w:rPr>
+            </w:pPr>
+            <w:r>
+              <w:rPr>
+                <w:rFonts w:ascii="Times New Roman" w:eastAsia="Times New Roman" w:hAnsi="Times New Roman" w:cs="Times New Roman"/>
+                <w:color w:val="000000" w:themeColor="text1"/>
+                <w:sz w:val="18"/>
+                <w:szCs w:val="18"/>
+                <w:lang w:eastAsia="en-AU"/>
+              </w:rPr>
+              <w:t>Book 1 Chapter 4 Section 15.1</w:t>
+            </w:r>
+          </w:p>
+          <w:p>
+            <w:pPr>
+              <w:spacing w:line="240" w:lineRule="atLeast"/>
+              <w:rPr>
+                <w:rFonts w:ascii="Times New Roman" w:eastAsia="Times New Roman" w:hAnsi="Times New Roman" w:cs="Times New Roman"/>
+                <w:color w:val="000000" w:themeColor="text1"/>
+                <w:sz w:val="18"/>
+                <w:szCs w:val="18"/>
+                <w:lang w:eastAsia="en-AU"/>
+              </w:rPr>
+            </w:pPr>
+            <w:r>
+              <w:rPr>
+                <w:rFonts w:ascii="Times New Roman" w:eastAsia="Times New Roman" w:hAnsi="Times New Roman" w:cs="Times New Roman"/>
+                <w:color w:val="000000" w:themeColor="text1"/>
+                <w:sz w:val="18"/>
+                <w:szCs w:val="18"/>
+                <w:lang w:eastAsia="en-AU"/>
+              </w:rPr>
+              <w:t>Book 1 Chapter 4 Section 1</w:t>
+            </w:r>
+            <w:r>
+              <w:rPr>
+                <w:rFonts w:ascii="Times New Roman" w:eastAsia="Times New Roman" w:hAnsi="Times New Roman" w:cs="Times New Roman"/>
+                <w:color w:val="000000" w:themeColor="text1"/>
+                <w:sz w:val="18"/>
+                <w:szCs w:val="18"/>
+                <w:lang w:eastAsia="en-AU"/>
+              </w:rPr>
+              <w:t>6</w:t>
+            </w:r>
+            <w:r>
+              <w:rPr>
+                <w:rFonts w:ascii="Times New Roman" w:eastAsia="Times New Roman" w:hAnsi="Times New Roman" w:cs="Times New Roman"/>
+                <w:color w:val="000000" w:themeColor="text1"/>
+                <w:sz w:val="18"/>
+                <w:szCs w:val="18"/>
+                <w:lang w:eastAsia="en-AU"/>
+              </w:rPr>
+              <w:t>.1</w:t>
+            </w:r>
+          </w:p>
+          <w:p>
+            <w:pPr>
+              <w:spacing w:line="240" w:lineRule="atLeast"/>
+              <w:rPr>
+                <w:rFonts w:ascii="Times New Roman" w:eastAsia="Times New Roman" w:hAnsi="Times New Roman" w:cs="Times New Roman"/>
+                <w:color w:val="000000" w:themeColor="text1"/>
+                <w:sz w:val="18"/>
+                <w:szCs w:val="18"/>
+                <w:lang w:eastAsia="en-AU"/>
+              </w:rPr>
+            </w:pPr>
+            <w:r>
+              <w:rPr>
+                <w:rFonts w:ascii="Times New Roman" w:eastAsia="Times New Roman" w:hAnsi="Times New Roman" w:cs="Times New Roman"/>
+                <w:color w:val="000000" w:themeColor="text1"/>
+                <w:sz w:val="18"/>
+                <w:szCs w:val="18"/>
+                <w:lang w:eastAsia="en-AU"/>
+              </w:rPr>
+              <w:t xml:space="preserve">Book 1 Chapter 5 Section </w:t>
+            </w:r>
+            <w:r>
+              <w:rPr>
+                <w:rFonts w:ascii="Times New Roman" w:eastAsia="Times New Roman" w:hAnsi="Times New Roman" w:cs="Times New Roman"/>
+                <w:color w:val="000000" w:themeColor="text1"/>
+                <w:sz w:val="18"/>
+                <w:szCs w:val="18"/>
+                <w:lang w:eastAsia="en-AU"/>
+              </w:rPr>
+              <w:t>10.4</w:t>
+            </w:r>
+          </w:p>
+          <w:p>
+            <w:pPr>
+              <w:spacing w:line="240" w:lineRule="atLeast"/>
+              <w:rPr>
+                <w:rFonts w:ascii="Times New Roman" w:eastAsia="Times New Roman" w:hAnsi="Times New Roman" w:cs="Times New Roman"/>
+                <w:color w:val="000000" w:themeColor="text1"/>
+                <w:sz w:val="18"/>
+                <w:szCs w:val="18"/>
+                <w:lang w:eastAsia="en-AU"/>
+              </w:rPr>
+            </w:pPr>
+            <w:r>
+              <w:rPr>
+                <w:rFonts w:ascii="Times New Roman" w:eastAsia="Times New Roman" w:hAnsi="Times New Roman" w:cs="Times New Roman"/>
+                <w:color w:val="000000" w:themeColor="text1"/>
+                <w:sz w:val="18"/>
+                <w:szCs w:val="18"/>
+                <w:lang w:eastAsia="en-AU"/>
+              </w:rPr>
+              <w:t xml:space="preserve">Book 2 Chapter 1 Section 3 </w:t>
+            </w:r>
+          </w:p>
+          <w:p>
+            <w:pPr>
+              <w:spacing w:line="240" w:lineRule="atLeast"/>
+              <w:rPr>
+                <w:rFonts w:ascii="Times New Roman" w:eastAsia="Times New Roman" w:hAnsi="Times New Roman" w:cs="Times New Roman"/>
+                <w:color w:val="000000" w:themeColor="text1"/>
+                <w:sz w:val="18"/>
+                <w:szCs w:val="18"/>
+                <w:lang w:eastAsia="en-AU"/>
+              </w:rPr>
+            </w:pPr>
+            <w:r>
+              <w:rPr>
+                <w:rFonts w:ascii="Times New Roman" w:eastAsia="Times New Roman" w:hAnsi="Times New Roman" w:cs="Times New Roman"/>
+                <w:color w:val="000000" w:themeColor="text1"/>
+                <w:sz w:val="18"/>
+                <w:szCs w:val="18"/>
+                <w:lang w:eastAsia="en-AU"/>
+              </w:rPr>
+              <w:t xml:space="preserve">Book 2 Chapter </w:t>
+            </w:r>
+            <w:r>
+              <w:rPr>
+                <w:rFonts w:ascii="Times New Roman" w:eastAsia="Times New Roman" w:hAnsi="Times New Roman" w:cs="Times New Roman"/>
+                <w:color w:val="000000" w:themeColor="text1"/>
+                <w:sz w:val="18"/>
+                <w:szCs w:val="18"/>
+                <w:lang w:eastAsia="en-AU"/>
+              </w:rPr>
+              <w:t>3</w:t>
+            </w:r>
+            <w:r>
+              <w:rPr>
+                <w:rFonts w:ascii="Times New Roman" w:eastAsia="Times New Roman" w:hAnsi="Times New Roman" w:cs="Times New Roman"/>
+                <w:color w:val="000000" w:themeColor="text1"/>
+                <w:sz w:val="18"/>
+                <w:szCs w:val="18"/>
+                <w:lang w:eastAsia="en-AU"/>
+              </w:rPr>
+              <w:t xml:space="preserve"> Section 3 </w:t>
+            </w:r>
+          </w:p>
+          <w:p>
+            <w:pPr>
+              <w:spacing w:line="240" w:lineRule="atLeast"/>
+              <w:rPr>
+                <w:rFonts w:ascii="Times New Roman" w:eastAsia="Times New Roman" w:hAnsi="Times New Roman" w:cs="Times New Roman"/>
+                <w:color w:val="000000" w:themeColor="text1"/>
+                <w:sz w:val="18"/>
+                <w:szCs w:val="18"/>
+                <w:lang w:eastAsia="en-AU"/>
+              </w:rPr>
+            </w:pPr>
+            <w:r>
+              <w:rPr>
+                <w:rFonts w:ascii="Times New Roman" w:eastAsia="Times New Roman" w:hAnsi="Times New Roman" w:cs="Times New Roman"/>
+                <w:color w:val="000000" w:themeColor="text1"/>
+                <w:sz w:val="18"/>
+                <w:szCs w:val="18"/>
+                <w:lang w:eastAsia="en-AU"/>
+              </w:rPr>
+              <w:t xml:space="preserve">Book </w:t>
+            </w:r>
+            <w:r>
+              <w:rPr>
+                <w:rFonts w:ascii="Times New Roman" w:eastAsia="Times New Roman" w:hAnsi="Times New Roman" w:cs="Times New Roman"/>
+                <w:color w:val="000000" w:themeColor="text1"/>
+                <w:sz w:val="18"/>
+                <w:szCs w:val="18"/>
+                <w:lang w:eastAsia="en-AU"/>
+              </w:rPr>
+              <w:t>6</w:t>
+            </w:r>
+            <w:r>
+              <w:rPr>
+                <w:rFonts w:ascii="Times New Roman" w:eastAsia="Times New Roman" w:hAnsi="Times New Roman" w:cs="Times New Roman"/>
+                <w:color w:val="000000" w:themeColor="text1"/>
+                <w:sz w:val="18"/>
+                <w:szCs w:val="18"/>
+                <w:lang w:eastAsia="en-AU"/>
+              </w:rPr>
+              <w:t xml:space="preserve"> Chapter </w:t>
+            </w:r>
+            <w:r>
+              <w:rPr>
+                <w:rFonts w:ascii="Times New Roman" w:eastAsia="Times New Roman" w:hAnsi="Times New Roman" w:cs="Times New Roman"/>
+                <w:color w:val="000000" w:themeColor="text1"/>
+                <w:sz w:val="18"/>
+                <w:szCs w:val="18"/>
+                <w:lang w:eastAsia="en-AU"/>
+              </w:rPr>
+              <w:t>5</w:t>
+            </w:r>
+            <w:r>
+              <w:rPr>
+                <w:rFonts w:ascii="Times New Roman" w:eastAsia="Times New Roman" w:hAnsi="Times New Roman" w:cs="Times New Roman"/>
+                <w:color w:val="000000" w:themeColor="text1"/>
+                <w:sz w:val="18"/>
+                <w:szCs w:val="18"/>
+                <w:lang w:eastAsia="en-AU"/>
+              </w:rPr>
+              <w:t xml:space="preserve"> Section </w:t>
+            </w:r>
+            <w:r>
+              <w:rPr>
+                <w:rFonts w:ascii="Times New Roman" w:eastAsia="Times New Roman" w:hAnsi="Times New Roman" w:cs="Times New Roman"/>
+                <w:color w:val="000000" w:themeColor="text1"/>
+                <w:sz w:val="18"/>
+                <w:szCs w:val="18"/>
+                <w:lang w:eastAsia="en-AU"/>
+              </w:rPr>
+              <w:t>5</w:t>
+            </w:r>
+            <w:r>
+              <w:rPr>
+                <w:rFonts w:ascii="Times New Roman" w:eastAsia="Times New Roman" w:hAnsi="Times New Roman" w:cs="Times New Roman"/>
+                <w:color w:val="000000" w:themeColor="text1"/>
+                <w:sz w:val="18"/>
+                <w:szCs w:val="18"/>
+                <w:lang w:eastAsia="en-AU"/>
+              </w:rPr>
+              <w:t xml:space="preserve"> </w:t>
+            </w:r>
+          </w:p>
+          <w:p>
+            <w:pPr>
+              <w:spacing w:line="240" w:lineRule="atLeast"/>
+              <w:rPr>
+                <w:rFonts w:ascii="Times New Roman" w:eastAsia="Times New Roman" w:hAnsi="Times New Roman" w:cs="Times New Roman"/>
+                <w:color w:val="000000" w:themeColor="text1"/>
+                <w:sz w:val="18"/>
+                <w:szCs w:val="18"/>
+                <w:lang w:eastAsia="en-AU"/>
+              </w:rPr>
+            </w:pPr>
+            <w:r>
+              <w:rPr>
+                <w:rFonts w:ascii="Times New Roman" w:eastAsia="Times New Roman" w:hAnsi="Times New Roman" w:cs="Times New Roman"/>
+                <w:color w:val="000000" w:themeColor="text1"/>
+                <w:sz w:val="18"/>
+                <w:szCs w:val="18"/>
+                <w:lang w:eastAsia="en-AU"/>
+              </w:rPr>
+              <w:t>Book 8 Chapter 7 Section 7</w:t>
+            </w:r>
+          </w:p>
+          <w:p>
+            <w:pPr>
+              <w:spacing w:line="240" w:lineRule="atLeast"/>
+              <w:rPr>
+                <w:rFonts w:ascii="Times New Roman" w:eastAsia="Times New Roman" w:hAnsi="Times New Roman" w:cs="Times New Roman"/>
+                <w:color w:val="000000" w:themeColor="text1"/>
+                <w:sz w:val="18"/>
+                <w:szCs w:val="18"/>
+                <w:lang w:eastAsia="en-AU"/>
+              </w:rPr>
+            </w:pPr>
+            <w:r>
+              <w:rPr>
+                <w:rFonts w:ascii="Times New Roman" w:eastAsia="Times New Roman" w:hAnsi="Times New Roman" w:cs="Times New Roman"/>
+                <w:color w:val="000000" w:themeColor="text1"/>
+                <w:sz w:val="18"/>
+                <w:szCs w:val="18"/>
+                <w:lang w:eastAsia="en-AU"/>
+              </w:rPr>
+              <w:t>Book 9 Chapter 6 Section 4</w:t>
+            </w:r>
+            <w:r>
+              <w:rPr>
+                <w:rFonts w:ascii="Times New Roman" w:eastAsia="Times New Roman" w:hAnsi="Times New Roman" w:cs="Times New Roman"/>
+                <w:color w:val="000000" w:themeColor="text1"/>
+                <w:sz w:val="18"/>
+                <w:szCs w:val="18"/>
+                <w:lang w:eastAsia="en-AU"/>
+              </w:rPr>
+              <w:t>.2</w:t>
+            </w:r>
+          </w:p>
+          <w:p>
+            <w:pPr>
+              <w:spacing w:line="240" w:lineRule="atLeast"/>
+              <w:rPr>
+                <w:rFonts w:ascii="Times New Roman" w:eastAsia="Times New Roman" w:hAnsi="Times New Roman" w:cs="Times New Roman"/>
+                <w:color w:val="000000" w:themeColor="text1"/>
+                <w:sz w:val="18"/>
+                <w:szCs w:val="18"/>
+                <w:lang w:eastAsia="en-AU"/>
+              </w:rPr>
+            </w:pPr>
+            <w:r>
+              <w:rPr>
+                <w:rFonts w:ascii="Times New Roman" w:eastAsia="Times New Roman" w:hAnsi="Times New Roman" w:cs="Times New Roman"/>
+                <w:color w:val="000000" w:themeColor="text1"/>
+                <w:sz w:val="18"/>
+                <w:szCs w:val="18"/>
+                <w:lang w:eastAsia="en-AU"/>
+              </w:rPr>
+              <w:t xml:space="preserve">Book 9 Chapter 6 Section 4.6 </w:t>
+            </w:r>
+          </w:p>
+        </w:tc>
+      </w:tr>
+    </w:tbl>
+    <w:p>
+      <w:pPr>
+        <w:rPr>
+          <w:rFonts w:ascii="Times New Roman" w:hAnsi="Times New Roman" w:cs="Times New Roman"/>
+          <w:color w:val="FF0000"/>
+        </w:rPr>
+      </w:pPr>
+    </w:p>
+    <w:p>
+      <w:pPr>
+        <w:rPr>
+          <w:rFonts w:ascii="Times New Roman" w:hAnsi="Times New Roman" w:cs="Times New Roman"/>
+          <w:color w:val="FF0000"/>
+        </w:rPr>
+      </w:pPr>
+    </w:p>
+    <w:p>
+      <w:pPr>
+        <w:rPr>
+          <w:rFonts w:ascii="Times New Roman" w:hAnsi="Times New Roman" w:cs="Times New Roman"/>
+          <w:color w:val="FF0000"/>
+        </w:rPr>
+      </w:pPr>
+    </w:p>
+    <w:p>
+      <w:pPr>
+        <w:rPr>
+          <w:rFonts w:ascii="Times New Roman" w:hAnsi="Times New Roman" w:cs="Times New Roman"/>
+          <w:b/>
+        </w:rPr>
+      </w:pPr>
+      <w:r>
+        <w:rPr>
+          <w:rFonts w:ascii="Times New Roman" w:hAnsi="Times New Roman" w:cs="Times New Roman"/>
+          <w:b/>
+        </w:rPr>
+        <w:t xml:space="preserve">ARR </w:t>
+      </w:r>
+      <w:r>
+        <w:rPr>
+          <w:rFonts w:ascii="Times New Roman" w:hAnsi="Times New Roman" w:cs="Times New Roman"/>
+          <w:b/>
+        </w:rPr>
+        <w:t>2019</w:t>
+      </w:r>
+      <w:r>
+        <w:rPr>
+          <w:rFonts w:ascii="Times New Roman" w:hAnsi="Times New Roman" w:cs="Times New Roman"/>
+          <w:b/>
+        </w:rPr>
+        <w:t xml:space="preserve"> </w:t>
+      </w:r>
+      <w:r>
+        <w:rPr>
+          <w:rFonts w:ascii="Times New Roman" w:hAnsi="Times New Roman" w:cs="Times New Roman"/>
+          <w:b/>
+        </w:rPr>
+        <w:t>(now Version 4.</w:t>
+      </w:r>
+      <w:r>
+        <w:rPr>
+          <w:rFonts w:ascii="Times New Roman" w:hAnsi="Times New Roman" w:cs="Times New Roman"/>
+          <w:b/>
+        </w:rPr>
+        <w:t>1</w:t>
+      </w:r>
+      <w:r>
+        <w:rPr>
+          <w:rFonts w:ascii="Times New Roman" w:hAnsi="Times New Roman" w:cs="Times New Roman"/>
+          <w:b/>
+        </w:rPr>
+        <w:t>)</w:t>
       </w:r>
     </w:p>
     <w:p>
@@ -2283,21 +4307,13 @@
         <w:rPr>
           <w:rFonts w:ascii="Times New Roman" w:hAnsi="Times New Roman" w:cs="Times New Roman"/>
         </w:rPr>
-        <w:t xml:space="preserve">Committee on Water Engineers (NCWE) - a specialist committee of Engineers Australia - to continue overseeing the technical direction of ARR. ARR's success comes from practitioners and researchers driving its development; and the NCWE is the appropriate organisation to oversee this work. The NCWE has formed a sub-committee to lead the ongoing management and development of ARR for the benefit of the Australian community and the profession. The current membership of the ARR management subcommittee includes Mark </w:t>
-      </w:r>
-      <w:proofErr w:type="spellStart"/>
-      <w:r>
-        <w:rPr>
-          <w:rFonts w:ascii="Times New Roman" w:hAnsi="Times New Roman" w:cs="Times New Roman"/>
-        </w:rPr>
-        <w:t>Babister</w:t>
-      </w:r>
-      <w:proofErr w:type="spellEnd"/>
-      <w:r>
-        <w:rPr>
-          <w:rFonts w:ascii="Times New Roman" w:hAnsi="Times New Roman" w:cs="Times New Roman"/>
-        </w:rPr>
-        <w:t>, Robin Connolly, Rory Nathan and Bill Weeks.</w:t>
+        <w:t>Committee on Water Engineers (NCWE) - a specialist committee of Engineers Australia - to continue overseeing the technical direction of ARR. ARR's success comes from practitioners and researchers driving its development; and the NCWE is the appropriate organisation to oversee this work. The NCWE has formed a sub-committee to lead the ongoing management and development of ARR for the benefit of the Australian community and the profession. The current membership of th</w:t>
+      </w:r>
+      <w:r>
+        <w:rPr>
+          <w:rFonts w:ascii="Times New Roman" w:hAnsi="Times New Roman" w:cs="Times New Roman"/>
+        </w:rPr>
+        <w:t>e ARR management subcommittee includes Mark Babister, Robin Connolly, Rory Nathan and Bill Weeks.</w:t>
       </w:r>
     </w:p>
     <w:p>
@@ -2339,27 +4355,6 @@
         </w:rPr>
         <w:t>A new version of ARR is now available. ARR 2019 is a result of extensive consultation and feedback from practitioners. Noteworthy updates include the completion of Book 9, reflection of current climate change practice and improvements to user experience, including the availability of the document as a PDF.</w:t>
       </w:r>
-    </w:p>
-    <w:p>
-      <w:pPr>
-        <w:rPr>
-          <w:rFonts w:ascii="Times New Roman" w:hAnsi="Times New Roman" w:cs="Times New Roman"/>
-        </w:rPr>
-      </w:pPr>
-    </w:p>
-    <w:p>
-      <w:pPr>
-        <w:rPr>
-          <w:rFonts w:ascii="Times New Roman" w:hAnsi="Times New Roman" w:cs="Times New Roman"/>
-        </w:rPr>
-      </w:pPr>
-    </w:p>
-    <w:p>
-      <w:pPr>
-        <w:rPr>
-          <w:rFonts w:ascii="Times New Roman" w:hAnsi="Times New Roman" w:cs="Times New Roman"/>
-        </w:rPr>
-      </w:pPr>
     </w:p>
     <w:p>
       <w:pPr>
@@ -3272,8 +5267,128 @@
         <w:rPr>
           <w:rFonts w:ascii="Times New Roman" w:hAnsi="Times New Roman" w:cs="Times New Roman"/>
         </w:rPr>
-        <w:t>As of May 2019, this version is considered to be final.</w:t>
-      </w:r>
+        <w:t xml:space="preserve">As of May 2019, this version </w:t>
+      </w:r>
+      <w:proofErr w:type="gramStart"/>
+      <w:r>
+        <w:rPr>
+          <w:rFonts w:ascii="Times New Roman" w:hAnsi="Times New Roman" w:cs="Times New Roman"/>
+        </w:rPr>
+        <w:t>was</w:t>
+      </w:r>
+      <w:r>
+        <w:rPr>
+          <w:rFonts w:ascii="Times New Roman" w:hAnsi="Times New Roman" w:cs="Times New Roman"/>
+        </w:rPr>
+        <w:t xml:space="preserve"> considered to be</w:t>
+      </w:r>
+      <w:proofErr w:type="gramEnd"/>
+      <w:r>
+        <w:rPr>
+          <w:rFonts w:ascii="Times New Roman" w:hAnsi="Times New Roman" w:cs="Times New Roman"/>
+        </w:rPr>
+        <w:t xml:space="preserve"> final.</w:t>
+      </w:r>
+      <w:r>
+        <w:rPr>
+          <w:rFonts w:ascii="Times New Roman" w:hAnsi="Times New Roman" w:cs="Times New Roman"/>
+        </w:rPr>
+        <w:t xml:space="preserve"> </w:t>
+      </w:r>
+    </w:p>
+    <w:p>
+      <w:pPr>
+        <w:rPr>
+          <w:rFonts w:ascii="Times New Roman" w:hAnsi="Times New Roman" w:cs="Times New Roman"/>
+        </w:rPr>
+      </w:pPr>
+    </w:p>
+    <w:p>
+      <w:pPr>
+        <w:rPr>
+          <w:rFonts w:ascii="Times New Roman" w:hAnsi="Times New Roman" w:cs="Times New Roman"/>
+        </w:rPr>
+      </w:pPr>
+    </w:p>
+    <w:p>
+      <w:pPr>
+        <w:rPr>
+          <w:rFonts w:ascii="Times New Roman" w:hAnsi="Times New Roman" w:cs="Times New Roman"/>
+          <w:b/>
+        </w:rPr>
+      </w:pPr>
+      <w:r>
+        <w:rPr>
+          <w:rFonts w:ascii="Times New Roman" w:hAnsi="Times New Roman" w:cs="Times New Roman"/>
+          <w:b/>
+        </w:rPr>
+        <w:t xml:space="preserve">ARR </w:t>
+      </w:r>
+      <w:r>
+        <w:rPr>
+          <w:rFonts w:ascii="Times New Roman" w:hAnsi="Times New Roman" w:cs="Times New Roman"/>
+          <w:b/>
+        </w:rPr>
+        <w:t>201</w:t>
+      </w:r>
+      <w:r>
+        <w:rPr>
+          <w:rFonts w:ascii="Times New Roman" w:hAnsi="Times New Roman" w:cs="Times New Roman"/>
+          <w:b/>
+        </w:rPr>
+        <w:t xml:space="preserve">6 </w:t>
+      </w:r>
+      <w:r>
+        <w:rPr>
+          <w:rFonts w:ascii="Times New Roman" w:hAnsi="Times New Roman" w:cs="Times New Roman"/>
+          <w:b/>
+        </w:rPr>
+        <w:t>(now Version 4.</w:t>
+      </w:r>
+      <w:r>
+        <w:rPr>
+          <w:rFonts w:ascii="Times New Roman" w:hAnsi="Times New Roman" w:cs="Times New Roman"/>
+          <w:b/>
+        </w:rPr>
+        <w:t>0</w:t>
+      </w:r>
+      <w:r>
+        <w:rPr>
+          <w:rFonts w:ascii="Times New Roman" w:hAnsi="Times New Roman" w:cs="Times New Roman"/>
+          <w:b/>
+        </w:rPr>
+        <w:t>)</w:t>
+      </w:r>
+    </w:p>
+    <w:p>
+      <w:pPr>
+        <w:rPr>
+          <w:rFonts w:ascii="Times New Roman" w:hAnsi="Times New Roman" w:cs="Times New Roman"/>
+          <w:bCs/>
+          <w:color w:val="FF0000"/>
+        </w:rPr>
+      </w:pPr>
+      <w:r>
+        <w:rPr>
+          <w:rFonts w:ascii="Times New Roman" w:hAnsi="Times New Roman" w:cs="Times New Roman"/>
+          <w:bCs/>
+        </w:rPr>
+        <w:t>Released July 2016</w:t>
+      </w:r>
+    </w:p>
+    <w:p>
+      <w:pPr>
+        <w:rPr>
+          <w:rFonts w:ascii="Times New Roman" w:hAnsi="Times New Roman" w:cs="Times New Roman"/>
+        </w:rPr>
+      </w:pPr>
+    </w:p>
+    <w:p>
+      <w:pPr>
+        <w:rPr>
+          <w:rFonts w:ascii="Times New Roman" w:hAnsi="Times New Roman" w:cs="Times New Roman"/>
+        </w:rPr>
+      </w:pPr>
     </w:p>
     <w:sectPr>
       <w:pgSz w:w="11900" w:h="16840"/>
@@ -3286,7 +5401,7 @@
 </file>
 
 <file path=word/numbering.xml><?xml version="1.0" encoding="utf-8"?>
-<w:numbering xmlns:wpc="http://schemas.microsoft.com/office/word/2010/wordprocessingCanvas" xmlns:cx="http://schemas.microsoft.com/office/drawing/2014/chartex" xmlns:cx1="http://schemas.microsoft.com/office/drawing/2015/9/8/chartex" xmlns:cx2="http://schemas.microsoft.com/office/drawing/2015/10/21/chartex" xmlns:cx3="http://schemas.microsoft.com/office/drawing/2016/5/9/chartex" xmlns:cx4="http://schemas.microsoft.com/office/drawing/2016/5/10/chartex" xmlns:cx5="http://schemas.microsoft.com/office/drawing/2016/5/11/chartex" xmlns:cx6="http://schemas.microsoft.com/office/drawing/2016/5/12/chartex" xmlns:cx7="http://schemas.microsoft.com/office/drawing/2016/5/13/chartex" xmlns:cx8="http://schemas.microsoft.com/office/drawing/2016/5/14/chartex" xmlns:mc="http://schemas.openxmlformats.org/markup-compatibility/2006" xmlns:aink="http://schemas.microsoft.com/office/drawing/2016/ink" xmlns:am3d="http://schemas.microsoft.com/office/drawing/2017/model3d" xmlns:o="urn:schemas-microsoft-com:office:office" xmlns:r="http://schemas.openxmlformats.org/officeDocument/2006/relationships" xmlns:m="http://schemas.openxmlformats.org/officeDocument/2006/math" xmlns:v="urn:schemas-microsoft-com:vml" xmlns:wp14="http://schemas.microsoft.com/office/word/2010/wordprocessingDrawing" xmlns:wp="http://schemas.openxmlformats.org/drawingml/2006/wordprocessingDrawing" xmlns:w10="urn:schemas-microsoft-com:office:word" xmlns:w="http://schemas.openxmlformats.org/wordprocessingml/2006/main" xmlns:w14="http://schemas.microsoft.com/office/word/2010/wordml" xmlns:w15="http://schemas.microsoft.com/office/word/2012/wordml" xmlns:w16cid="http://schemas.microsoft.com/office/word/2016/wordml/cid" xmlns:w16se="http://schemas.microsoft.com/office/word/2015/wordml/symex" xmlns:wpg="http://schemas.microsoft.com/office/word/2010/wordprocessingGroup" xmlns:wpi="http://schemas.microsoft.com/office/word/2010/wordprocessingInk" xmlns:wne="http://schemas.microsoft.com/office/word/2006/wordml" xmlns:wps="http://schemas.microsoft.com/office/word/2010/wordprocessingShape" mc:Ignorable="w14 w15 w16se w16cid wp14">
+<w:numbering xmlns:wpc="http://schemas.microsoft.com/office/word/2010/wordprocessingCanvas" xmlns:cx="http://schemas.microsoft.com/office/drawing/2014/chartex" xmlns:cx1="http://schemas.microsoft.com/office/drawing/2015/9/8/chartex" xmlns:cx2="http://schemas.microsoft.com/office/drawing/2015/10/21/chartex" xmlns:cx3="http://schemas.microsoft.com/office/drawing/2016/5/9/chartex" xmlns:cx4="http://schemas.microsoft.com/office/drawing/2016/5/10/chartex" xmlns:cx5="http://schemas.microsoft.com/office/drawing/2016/5/11/chartex" xmlns:cx6="http://schemas.microsoft.com/office/drawing/2016/5/12/chartex" xmlns:cx7="http://schemas.microsoft.com/office/drawing/2016/5/13/chartex" xmlns:cx8="http://schemas.microsoft.com/office/drawing/2016/5/14/chartex" xmlns:mc="http://schemas.openxmlformats.org/markup-compatibility/2006" xmlns:aink="http://schemas.microsoft.com/office/drawing/2016/ink" xmlns:am3d="http://schemas.microsoft.com/office/drawing/2017/model3d" xmlns:o="urn:schemas-microsoft-com:office:office" xmlns:oel="http://schemas.microsoft.com/office/2019/extlst" xmlns:r="http://schemas.openxmlformats.org/officeDocument/2006/relationships" xmlns:m="http://schemas.openxmlformats.org/officeDocument/2006/math" xmlns:v="urn:schemas-microsoft-com:vml" xmlns:wp14="http://schemas.microsoft.com/office/word/2010/wordprocessingDrawing" xmlns:wp="http://schemas.openxmlformats.org/drawingml/2006/wordprocessingDrawing" xmlns:w10="urn:schemas-microsoft-com:office:word" xmlns:w="http://schemas.openxmlformats.org/wordprocessingml/2006/main" xmlns:w14="http://schemas.microsoft.com/office/word/2010/wordml" xmlns:w15="http://schemas.microsoft.com/office/word/2012/wordml" xmlns:w16cex="http://schemas.microsoft.com/office/word/2018/wordml/cex" xmlns:w16cid="http://schemas.microsoft.com/office/word/2016/wordml/cid" xmlns:w16="http://schemas.microsoft.com/office/word/2018/wordml" xmlns:w16du="http://schemas.microsoft.com/office/word/2023/wordml/word16du" xmlns:w16sdtdh="http://schemas.microsoft.com/office/word/2020/wordml/sdtdatahash" xmlns:w16se="http://schemas.microsoft.com/office/word/2015/wordml/symex" xmlns:wpg="http://schemas.microsoft.com/office/word/2010/wordprocessingGroup" xmlns:wpi="http://schemas.microsoft.com/office/word/2010/wordprocessingInk" xmlns:wne="http://schemas.microsoft.com/office/word/2006/wordml" xmlns:wps="http://schemas.microsoft.com/office/word/2010/wordprocessingShape" mc:Ignorable="w14 w15 w16se w16cid w16 w16cex w16sdtdh w16du wp14">
   <w:abstractNum w:abstractNumId="0" w15:restartNumberingAfterBreak="0">
     <w:nsid w:val="0E904BC4"/>
     <w:multiLevelType w:val="hybridMultilevel"/>
@@ -3512,17 +5627,17 @@
       </w:rPr>
     </w:lvl>
   </w:abstractNum>
-  <w:num w:numId="1">
+  <w:num w:numId="1" w16cid:durableId="1545022925">
     <w:abstractNumId w:val="0"/>
   </w:num>
-  <w:num w:numId="2">
+  <w:num w:numId="2" w16cid:durableId="470252397">
     <w:abstractNumId w:val="1"/>
   </w:num>
 </w:numbering>
 </file>
 
 <file path=word/styles.xml><?xml version="1.0" encoding="utf-8"?>
-<w:styles xmlns:mc="http://schemas.openxmlformats.org/markup-compatibility/2006" xmlns:r="http://schemas.openxmlformats.org/officeDocument/2006/relationships" xmlns:w="http://schemas.openxmlformats.org/wordprocessingml/2006/main" xmlns:w14="http://schemas.microsoft.com/office/word/2010/wordml" xmlns:w15="http://schemas.microsoft.com/office/word/2012/wordml" xmlns:w16cid="http://schemas.microsoft.com/office/word/2016/wordml/cid" xmlns:w16se="http://schemas.microsoft.com/office/word/2015/wordml/symex" mc:Ignorable="w14 w15 w16se w16cid">
+<w:styles xmlns:mc="http://schemas.openxmlformats.org/markup-compatibility/2006" xmlns:r="http://schemas.openxmlformats.org/officeDocument/2006/relationships" xmlns:w="http://schemas.openxmlformats.org/wordprocessingml/2006/main" xmlns:w14="http://schemas.microsoft.com/office/word/2010/wordml" xmlns:w15="http://schemas.microsoft.com/office/word/2012/wordml" xmlns:w16cex="http://schemas.microsoft.com/office/word/2018/wordml/cex" xmlns:w16cid="http://schemas.microsoft.com/office/word/2016/wordml/cid" xmlns:w16="http://schemas.microsoft.com/office/word/2018/wordml" xmlns:w16du="http://schemas.microsoft.com/office/word/2023/wordml/word16du" xmlns:w16sdtdh="http://schemas.microsoft.com/office/word/2020/wordml/sdtdatahash" xmlns:w16se="http://schemas.microsoft.com/office/word/2015/wordml/symex" mc:Ignorable="w14 w15 w16se w16cid w16 w16cex w16sdtdh w16du">
   <w:docDefaults>
     <w:rPrDefault>
       <w:rPr>
@@ -3919,6 +6034,7 @@
   <w:style w:type="character" w:default="1" w:styleId="DefaultParagraphFont">
     <w:name w:val="Default Paragraph Font"/>
     <w:uiPriority w:val="1"/>
+    <w:semiHidden/>
     <w:unhideWhenUsed/>
   </w:style>
   <w:style w:type="table" w:default="1" w:styleId="TableNormal">
@@ -4001,7 +6117,6 @@
     <w:basedOn w:val="Normal"/>
     <w:link w:val="CommentTextChar"/>
     <w:uiPriority w:val="99"/>
-    <w:semiHidden/>
     <w:unhideWhenUsed/>
     <w:rsid w:val="00FB0895"/>
     <w:pPr>
@@ -4031,7 +6146,6 @@
     <w:basedOn w:val="DefaultParagraphFont"/>
     <w:link w:val="CommentText"/>
     <w:uiPriority w:val="99"/>
-    <w:semiHidden/>
     <w:rsid w:val="00FB0895"/>
     <w:rPr>
       <w:rFonts w:ascii="Arial" w:eastAsia="Times New Roman" w:hAnsi="Arial" w:cs="Times New Roman"/>
@@ -4107,6 +6221,81 @@
     <w:rPr>
       <w:color w:val="605E5C"/>
       <w:shd w:val="clear" w:color="auto" w:fill="E1DFDD"/>
+    </w:rPr>
+  </w:style>
+  <w:style w:type="paragraph" w:styleId="CommentSubject">
+    <w:name w:val="annotation subject"/>
+    <w:basedOn w:val="CommentText"/>
+    <w:next w:val="CommentText"/>
+    <w:link w:val="CommentSubjectChar"/>
+    <w:uiPriority w:val="99"/>
+    <w:semiHidden/>
+    <w:unhideWhenUsed/>
+    <w:rsid w:val="00C4125E"/>
+    <w:pPr>
+      <w:widowControl/>
+      <w:tabs>
+        <w:tab w:val="clear" w:pos="1008"/>
+        <w:tab w:val="clear" w:pos="1728"/>
+        <w:tab w:val="clear" w:pos="2592"/>
+        <w:tab w:val="clear" w:pos="3456"/>
+        <w:tab w:val="clear" w:pos="4320"/>
+        <w:tab w:val="clear" w:pos="5184"/>
+        <w:tab w:val="clear" w:pos="6048"/>
+        <w:tab w:val="clear" w:pos="6912"/>
+        <w:tab w:val="clear" w:pos="7776"/>
+      </w:tabs>
+      <w:snapToGrid/>
+      <w:jc w:val="left"/>
+    </w:pPr>
+    <w:rPr>
+      <w:rFonts w:asciiTheme="minorHAnsi" w:eastAsiaTheme="minorHAnsi" w:hAnsiTheme="minorHAnsi" w:cstheme="minorBidi"/>
+      <w:b/>
+      <w:bCs/>
+    </w:rPr>
+  </w:style>
+  <w:style w:type="character" w:customStyle="1" w:styleId="CommentSubjectChar">
+    <w:name w:val="Comment Subject Char"/>
+    <w:basedOn w:val="CommentTextChar"/>
+    <w:link w:val="CommentSubject"/>
+    <w:uiPriority w:val="99"/>
+    <w:semiHidden/>
+    <w:rsid w:val="00C4125E"/>
+    <w:rPr>
+      <w:rFonts w:ascii="Arial" w:eastAsia="Times New Roman" w:hAnsi="Arial" w:cs="Times New Roman"/>
+      <w:b/>
+      <w:bCs/>
+      <w:sz w:val="20"/>
+      <w:szCs w:val="20"/>
+    </w:rPr>
+  </w:style>
+  <w:style w:type="paragraph" w:styleId="Revision">
+    <w:name w:val="Revision"/>
+    <w:hidden/>
+    <w:uiPriority w:val="99"/>
+    <w:semiHidden/>
+    <w:rsid w:val="00DE5114"/>
+  </w:style>
+  <w:style w:type="paragraph" w:customStyle="1" w:styleId="Normalsmall">
+    <w:name w:val="Normal small"/>
+    <w:qFormat/>
+    <w:rsid w:val="00420DF3"/>
+    <w:pPr>
+      <w:spacing w:after="120" w:line="276" w:lineRule="auto"/>
+    </w:pPr>
+    <w:rPr>
+      <w:sz w:val="18"/>
+      <w:szCs w:val="18"/>
+    </w:rPr>
+  </w:style>
+  <w:style w:type="character" w:customStyle="1" w:styleId="cf01">
+    <w:name w:val="cf01"/>
+    <w:basedOn w:val="DefaultParagraphFont"/>
+    <w:rsid w:val="00420DF3"/>
+    <w:rPr>
+      <w:rFonts w:ascii="Segoe UI" w:hAnsi="Segoe UI" w:cs="Segoe UI" w:hint="default"/>
+      <w:sz w:val="18"/>
+      <w:szCs w:val="18"/>
     </w:rPr>
   </w:style>
 </w:styles>
@@ -4371,4 +6560,16 @@
     </a:ext>
   </a:extLst>
 </a:theme>
+</file>
+
+<file path=customXml/item1.xml><?xml version="1.0" encoding="utf-8"?>
+<b:Sources xmlns:b="http://schemas.openxmlformats.org/officeDocument/2006/bibliography" xmlns="http://schemas.openxmlformats.org/officeDocument/2006/bibliography" SelectedStyle="\APASixthEditionOfficeOnline.xsl" StyleName="APA" Version="6"/>
+</file>
+
+<file path=customXml/itemProps1.xml><?xml version="1.0" encoding="utf-8"?>
+<ds:datastoreItem xmlns:ds="http://schemas.openxmlformats.org/officeDocument/2006/customXml" ds:itemID="{C803931F-5B89-40D4-9C8B-F64B21FFDF66}">
+  <ds:schemaRefs>
+    <ds:schemaRef ds:uri="http://schemas.openxmlformats.org/officeDocument/2006/bibliography"/>
+  </ds:schemaRefs>
+</ds:datastoreItem>
 </file>
</xml_diff>